<commit_message>
add a makefile for windows
</commit_message>
<xml_diff>
--- a/PreGBHM/PreGBHM for windows说明文档.docx
+++ b/PreGBHM/PreGBHM for windows说明文档.docx
@@ -567,9 +567,23 @@
         <w:adjustRightInd w:val="0"/>
         <w:snapToGrid w:val="0"/>
         <w:spacing w:line="300" w:lineRule="auto"/>
+        <w:ind w:firstLine="420"/>
         <w:jc w:val="left"/>
         <w:rPr>
           <w:rFonts w:ascii="Times New Roman" w:eastAsia="华文仿宋" w:hAnsi="Times New Roman" w:cs="Times New Roman"/>
+          <w:sz w:val="24"/>
+          <w:szCs w:val="24"/>
+        </w:rPr>
+      </w:pPr>
+    </w:p>
+    <w:p>
+      <w:pPr>
+        <w:adjustRightInd w:val="0"/>
+        <w:snapToGrid w:val="0"/>
+        <w:spacing w:line="300" w:lineRule="auto"/>
+        <w:jc w:val="left"/>
+        <w:rPr>
+          <w:rFonts w:ascii="Times New Roman" w:eastAsia="华文仿宋" w:hAnsi="Times New Roman" w:cs="Times New Roman"/>
           <w:b/>
           <w:sz w:val="24"/>
           <w:szCs w:val="24"/>
@@ -608,6 +622,419 @@
         <w:adjustRightInd w:val="0"/>
         <w:snapToGrid w:val="0"/>
         <w:spacing w:line="300" w:lineRule="auto"/>
+        <w:rPr>
+          <w:rFonts w:ascii="Times New Roman" w:eastAsia="华文仿宋" w:hAnsi="Times New Roman" w:cs="Times New Roman"/>
+          <w:sz w:val="24"/>
+          <w:szCs w:val="24"/>
+        </w:rPr>
+      </w:pPr>
+      <w:r>
+        <w:rPr>
+          <w:rFonts w:ascii="Times New Roman" w:eastAsia="华文仿宋" w:hAnsi="Times New Roman" w:cs="Times New Roman"/>
+          <w:sz w:val="24"/>
+          <w:szCs w:val="24"/>
+        </w:rPr>
+        <w:tab/>
+      </w:r>
+      <w:r>
+        <w:rPr>
+          <w:rFonts w:ascii="Times New Roman" w:eastAsia="华文仿宋" w:hAnsi="Times New Roman" w:cs="Times New Roman"/>
+          <w:sz w:val="24"/>
+          <w:szCs w:val="24"/>
+        </w:rPr>
+        <w:t>安装环境：</w:t>
+      </w:r>
+      <w:r>
+        <w:rPr>
+          <w:rFonts w:ascii="Times New Roman" w:eastAsia="华文仿宋" w:hAnsi="Times New Roman" w:cs="Times New Roman"/>
+          <w:sz w:val="24"/>
+          <w:szCs w:val="24"/>
+        </w:rPr>
+        <w:t xml:space="preserve"> </w:t>
+      </w:r>
+      <w:r>
+        <w:rPr>
+          <w:rFonts w:ascii="Times New Roman" w:eastAsia="华文仿宋" w:hAnsi="Times New Roman" w:cs="Times New Roman"/>
+          <w:sz w:val="24"/>
+          <w:szCs w:val="24"/>
+        </w:rPr>
+        <w:t>Windows 10</w:t>
+      </w:r>
+    </w:p>
+    <w:p>
+      <w:pPr>
+        <w:adjustRightInd w:val="0"/>
+        <w:snapToGrid w:val="0"/>
+        <w:spacing w:line="300" w:lineRule="auto"/>
+        <w:rPr>
+          <w:rFonts w:ascii="Times New Roman" w:eastAsia="华文仿宋" w:hAnsi="Times New Roman" w:cs="Times New Roman"/>
+          <w:sz w:val="24"/>
+          <w:szCs w:val="24"/>
+        </w:rPr>
+      </w:pPr>
+      <w:r>
+        <w:rPr>
+          <w:rFonts w:ascii="Times New Roman" w:eastAsia="华文仿宋" w:hAnsi="Times New Roman" w:cs="Times New Roman"/>
+          <w:sz w:val="24"/>
+          <w:szCs w:val="24"/>
+        </w:rPr>
+        <w:tab/>
+      </w:r>
+      <w:r>
+        <w:rPr>
+          <w:rFonts w:ascii="Times New Roman" w:eastAsia="华文仿宋" w:hAnsi="Times New Roman" w:cs="Times New Roman"/>
+          <w:sz w:val="24"/>
+          <w:szCs w:val="24"/>
+        </w:rPr>
+        <w:t>依赖：</w:t>
+      </w:r>
+      <w:r>
+        <w:rPr>
+          <w:rFonts w:ascii="Times New Roman" w:eastAsia="华文仿宋" w:hAnsi="Times New Roman" w:cs="Times New Roman" w:hint="eastAsia"/>
+          <w:sz w:val="24"/>
+          <w:szCs w:val="24"/>
+        </w:rPr>
+        <w:t>cygwin</w:t>
+      </w:r>
+      <w:r>
+        <w:rPr>
+          <w:rFonts w:ascii="Times New Roman" w:eastAsia="华文仿宋" w:hAnsi="Times New Roman" w:cs="Times New Roman" w:hint="eastAsia"/>
+          <w:sz w:val="24"/>
+          <w:szCs w:val="24"/>
+        </w:rPr>
+        <w:t>、</w:t>
+      </w:r>
+      <w:r>
+        <w:rPr>
+          <w:rFonts w:ascii="Times New Roman" w:eastAsia="华文仿宋" w:hAnsi="Times New Roman" w:cs="Times New Roman"/>
+          <w:sz w:val="24"/>
+          <w:szCs w:val="24"/>
+        </w:rPr>
+        <w:t>gfo</w:t>
+      </w:r>
+      <w:r>
+        <w:rPr>
+          <w:rFonts w:ascii="Times New Roman" w:eastAsia="华文仿宋" w:hAnsi="Times New Roman" w:cs="Times New Roman"/>
+          <w:sz w:val="24"/>
+          <w:szCs w:val="24"/>
+        </w:rPr>
+        <w:t>r</w:t>
+      </w:r>
+      <w:r>
+        <w:rPr>
+          <w:rFonts w:ascii="Times New Roman" w:eastAsia="华文仿宋" w:hAnsi="Times New Roman" w:cs="Times New Roman"/>
+          <w:sz w:val="24"/>
+          <w:szCs w:val="24"/>
+        </w:rPr>
+        <w:t>tran</w:t>
+      </w:r>
+      <w:r>
+        <w:rPr>
+          <w:rFonts w:ascii="Times New Roman" w:eastAsia="华文仿宋" w:hAnsi="Times New Roman" w:cs="Times New Roman"/>
+          <w:sz w:val="24"/>
+          <w:szCs w:val="24"/>
+        </w:rPr>
+        <w:t>、</w:t>
+      </w:r>
+      <w:r>
+        <w:rPr>
+          <w:rFonts w:ascii="Times New Roman" w:eastAsia="华文仿宋" w:hAnsi="Times New Roman" w:cs="Times New Roman"/>
+          <w:sz w:val="24"/>
+          <w:szCs w:val="24"/>
+        </w:rPr>
+        <w:t>netcdf</w:t>
+      </w:r>
+      <w:r>
+        <w:rPr>
+          <w:rFonts w:ascii="Times New Roman" w:eastAsia="华文仿宋" w:hAnsi="Times New Roman" w:cs="Times New Roman"/>
+          <w:sz w:val="24"/>
+          <w:szCs w:val="24"/>
+        </w:rPr>
+        <w:t>、</w:t>
+      </w:r>
+      <w:r>
+        <w:rPr>
+          <w:rFonts w:ascii="Times New Roman" w:eastAsia="华文仿宋" w:hAnsi="Times New Roman" w:cs="Times New Roman"/>
+          <w:sz w:val="24"/>
+          <w:szCs w:val="24"/>
+        </w:rPr>
+        <w:t>gdal</w:t>
+      </w:r>
+      <w:r>
+        <w:rPr>
+          <w:rFonts w:ascii="Times New Roman" w:eastAsia="华文仿宋" w:hAnsi="Times New Roman" w:cs="Times New Roman"/>
+          <w:sz w:val="24"/>
+          <w:szCs w:val="24"/>
+        </w:rPr>
+        <w:t>（</w:t>
+      </w:r>
+      <w:r>
+        <w:rPr>
+          <w:rFonts w:ascii="Times New Roman" w:eastAsia="华文仿宋" w:hAnsi="Times New Roman" w:cs="Times New Roman"/>
+          <w:sz w:val="24"/>
+          <w:szCs w:val="24"/>
+        </w:rPr>
+        <w:t>2.0 or later</w:t>
+      </w:r>
+      <w:r>
+        <w:rPr>
+          <w:rFonts w:ascii="Times New Roman" w:eastAsia="华文仿宋" w:hAnsi="Times New Roman" w:cs="Times New Roman"/>
+          <w:sz w:val="24"/>
+          <w:szCs w:val="24"/>
+        </w:rPr>
+        <w:t>）</w:t>
+      </w:r>
+      <w:r>
+        <w:rPr>
+          <w:rFonts w:ascii="Times New Roman" w:eastAsia="华文仿宋" w:hAnsi="Times New Roman" w:cs="Times New Roman"/>
+          <w:sz w:val="24"/>
+          <w:szCs w:val="24"/>
+        </w:rPr>
+        <w:t>、</w:t>
+      </w:r>
+      <w:r>
+        <w:rPr>
+          <w:rFonts w:ascii="Times New Roman" w:eastAsia="华文仿宋" w:hAnsi="Times New Roman" w:cs="Times New Roman"/>
+          <w:sz w:val="24"/>
+          <w:szCs w:val="24"/>
+        </w:rPr>
+        <w:t>openmpich</w:t>
+      </w:r>
+      <w:r>
+        <w:rPr>
+          <w:rFonts w:ascii="Times New Roman" w:eastAsia="华文仿宋" w:hAnsi="Times New Roman" w:cs="Times New Roman"/>
+          <w:sz w:val="24"/>
+          <w:szCs w:val="24"/>
+        </w:rPr>
+        <w:t>、</w:t>
+      </w:r>
+      <w:r>
+        <w:rPr>
+          <w:rFonts w:ascii="Times New Roman" w:eastAsia="华文仿宋" w:hAnsi="Times New Roman" w:cs="Times New Roman"/>
+          <w:sz w:val="24"/>
+          <w:szCs w:val="24"/>
+        </w:rPr>
+        <w:t>taudem</w:t>
+      </w:r>
+      <w:r>
+        <w:rPr>
+          <w:rFonts w:ascii="Times New Roman" w:eastAsia="华文仿宋" w:hAnsi="Times New Roman" w:cs="Times New Roman" w:hint="eastAsia"/>
+          <w:sz w:val="24"/>
+          <w:szCs w:val="24"/>
+        </w:rPr>
+        <w:t>等</w:t>
+      </w:r>
+    </w:p>
+    <w:p>
+      <w:pPr>
+        <w:adjustRightInd w:val="0"/>
+        <w:snapToGrid w:val="0"/>
+        <w:spacing w:line="300" w:lineRule="auto"/>
+        <w:rPr>
+          <w:rFonts w:ascii="Times New Roman" w:eastAsia="华文仿宋" w:hAnsi="Times New Roman" w:cs="Times New Roman"/>
+          <w:sz w:val="24"/>
+          <w:szCs w:val="24"/>
+        </w:rPr>
+      </w:pPr>
+      <w:r>
+        <w:rPr>
+          <w:rFonts w:ascii="Times New Roman" w:eastAsia="华文仿宋" w:hAnsi="Times New Roman" w:cs="Times New Roman"/>
+          <w:sz w:val="24"/>
+          <w:szCs w:val="24"/>
+        </w:rPr>
+        <w:tab/>
+      </w:r>
+      <w:r>
+        <w:rPr>
+          <w:rFonts w:ascii="Times New Roman" w:eastAsia="华文仿宋" w:hAnsi="Times New Roman" w:cs="Times New Roman" w:hint="eastAsia"/>
+          <w:sz w:val="24"/>
+          <w:szCs w:val="24"/>
+        </w:rPr>
+        <w:t>安装：</w:t>
+      </w:r>
+    </w:p>
+    <w:p>
+      <w:pPr>
+        <w:adjustRightInd w:val="0"/>
+        <w:snapToGrid w:val="0"/>
+        <w:spacing w:line="300" w:lineRule="auto"/>
+        <w:rPr>
+          <w:rFonts w:ascii="Times New Roman" w:eastAsia="华文仿宋" w:hAnsi="Times New Roman" w:cs="Times New Roman"/>
+          <w:sz w:val="24"/>
+          <w:szCs w:val="24"/>
+        </w:rPr>
+      </w:pPr>
+    </w:p>
+    <w:p>
+      <w:pPr>
+        <w:adjustRightInd w:val="0"/>
+        <w:snapToGrid w:val="0"/>
+        <w:spacing w:line="300" w:lineRule="auto"/>
+        <w:rPr>
+          <w:rFonts w:ascii="Times New Roman" w:eastAsia="华文仿宋" w:hAnsi="Times New Roman" w:cs="Times New Roman"/>
+          <w:b/>
+          <w:sz w:val="24"/>
+          <w:szCs w:val="24"/>
+        </w:rPr>
+      </w:pPr>
+      <w:r>
+        <w:rPr>
+          <w:rFonts w:ascii="Times New Roman" w:eastAsia="华文仿宋" w:hAnsi="Times New Roman" w:cs="Times New Roman"/>
+          <w:b/>
+          <w:sz w:val="24"/>
+          <w:szCs w:val="24"/>
+        </w:rPr>
+        <w:t xml:space="preserve">1) </w:t>
+      </w:r>
+      <w:r>
+        <w:rPr>
+          <w:rFonts w:ascii="Times New Roman" w:eastAsia="华文仿宋" w:hAnsi="Times New Roman" w:cs="Times New Roman" w:hint="eastAsia"/>
+          <w:b/>
+          <w:sz w:val="24"/>
+          <w:szCs w:val="24"/>
+        </w:rPr>
+        <w:t>安装</w:t>
+      </w:r>
+      <w:r>
+        <w:rPr>
+          <w:rFonts w:ascii="Times New Roman" w:eastAsia="华文仿宋" w:hAnsi="Times New Roman" w:cs="Times New Roman"/>
+          <w:b/>
+          <w:sz w:val="24"/>
+          <w:szCs w:val="24"/>
+        </w:rPr>
+        <w:t>cygwin</w:t>
+      </w:r>
+      <w:r>
+        <w:rPr>
+          <w:rFonts w:ascii="Times New Roman" w:eastAsia="华文仿宋" w:hAnsi="Times New Roman" w:cs="Times New Roman" w:hint="eastAsia"/>
+          <w:b/>
+          <w:sz w:val="24"/>
+          <w:szCs w:val="24"/>
+        </w:rPr>
+        <w:t>以及相关程序包</w:t>
+      </w:r>
+      <w:r>
+        <w:rPr>
+          <w:rFonts w:ascii="Times New Roman" w:eastAsia="华文仿宋" w:hAnsi="Times New Roman" w:cs="Times New Roman" w:hint="eastAsia"/>
+          <w:b/>
+          <w:sz w:val="24"/>
+          <w:szCs w:val="24"/>
+        </w:rPr>
+        <w:t>（</w:t>
+      </w:r>
+      <w:r>
+        <w:rPr>
+          <w:rFonts w:ascii="Times New Roman" w:eastAsia="华文仿宋" w:hAnsi="Times New Roman" w:cs="Times New Roman" w:hint="eastAsia"/>
+          <w:b/>
+          <w:sz w:val="24"/>
+          <w:szCs w:val="24"/>
+        </w:rPr>
+        <w:t>gfortran, netcdf, make</w:t>
+      </w:r>
+      <w:r>
+        <w:rPr>
+          <w:rFonts w:ascii="Times New Roman" w:eastAsia="华文仿宋" w:hAnsi="Times New Roman" w:cs="Times New Roman" w:hint="eastAsia"/>
+          <w:b/>
+          <w:sz w:val="24"/>
+          <w:szCs w:val="24"/>
+        </w:rPr>
+        <w:t>）</w:t>
+      </w:r>
+      <w:r>
+        <w:rPr>
+          <w:rFonts w:ascii="Times New Roman" w:eastAsia="华文仿宋" w:hAnsi="Times New Roman" w:cs="Times New Roman" w:hint="eastAsia"/>
+          <w:b/>
+          <w:sz w:val="24"/>
+          <w:szCs w:val="24"/>
+        </w:rPr>
+        <w:t>。</w:t>
+      </w:r>
+    </w:p>
+    <w:p>
+      <w:pPr>
+        <w:pStyle w:val="a3"/>
+        <w:adjustRightInd w:val="0"/>
+        <w:snapToGrid w:val="0"/>
+        <w:spacing w:line="300" w:lineRule="auto"/>
+        <w:ind w:firstLine="480"/>
+        <w:rPr>
+          <w:rFonts w:ascii="Times New Roman" w:eastAsia="华文仿宋" w:hAnsi="Times New Roman" w:cs="Times New Roman"/>
+          <w:sz w:val="24"/>
+          <w:szCs w:val="24"/>
+        </w:rPr>
+      </w:pPr>
+      <w:r>
+        <w:rPr>
+          <w:rFonts w:ascii="Times New Roman" w:eastAsia="华文仿宋" w:hAnsi="Times New Roman" w:cs="Times New Roman" w:hint="eastAsia"/>
+          <w:sz w:val="24"/>
+          <w:szCs w:val="24"/>
+        </w:rPr>
+        <w:t>a</w:t>
+      </w:r>
+      <w:r>
+        <w:rPr>
+          <w:rFonts w:ascii="Times New Roman" w:eastAsia="华文仿宋" w:hAnsi="Times New Roman" w:cs="Times New Roman" w:hint="eastAsia"/>
+          <w:sz w:val="24"/>
+          <w:szCs w:val="24"/>
+        </w:rPr>
+        <w:t>）</w:t>
+      </w:r>
+      <w:r>
+        <w:rPr>
+          <w:rFonts w:ascii="Times New Roman" w:eastAsia="华文仿宋" w:hAnsi="Times New Roman" w:cs="Times New Roman" w:hint="eastAsia"/>
+          <w:sz w:val="24"/>
+          <w:szCs w:val="24"/>
+        </w:rPr>
+        <w:t>双击</w:t>
+      </w:r>
+      <w:r>
+        <w:rPr>
+          <w:rFonts w:ascii="Times New Roman" w:eastAsia="华文仿宋" w:hAnsi="Times New Roman" w:cs="Times New Roman"/>
+          <w:sz w:val="24"/>
+          <w:szCs w:val="24"/>
+        </w:rPr>
+        <w:t>setup-x86_64</w:t>
+      </w:r>
+      <w:r>
+        <w:rPr>
+          <w:rFonts w:ascii="Times New Roman" w:eastAsia="华文仿宋" w:hAnsi="Times New Roman" w:cs="Times New Roman" w:hint="eastAsia"/>
+          <w:sz w:val="24"/>
+          <w:szCs w:val="24"/>
+        </w:rPr>
+        <w:t>.exe</w:t>
+      </w:r>
+      <w:r>
+        <w:rPr>
+          <w:rFonts w:ascii="Times New Roman" w:eastAsia="华文仿宋" w:hAnsi="Times New Roman" w:cs="Times New Roman" w:hint="eastAsia"/>
+          <w:sz w:val="24"/>
+          <w:szCs w:val="24"/>
+        </w:rPr>
+        <w:t>，启动</w:t>
+      </w:r>
+      <w:r>
+        <w:rPr>
+          <w:rFonts w:ascii="Times New Roman" w:eastAsia="华文仿宋" w:hAnsi="Times New Roman" w:cs="Times New Roman" w:hint="eastAsia"/>
+          <w:sz w:val="24"/>
+          <w:szCs w:val="24"/>
+        </w:rPr>
+        <w:t>cygwin</w:t>
+      </w:r>
+      <w:r>
+        <w:rPr>
+          <w:rFonts w:ascii="Times New Roman" w:eastAsia="华文仿宋" w:hAnsi="Times New Roman" w:cs="Times New Roman" w:hint="eastAsia"/>
+          <w:sz w:val="24"/>
+          <w:szCs w:val="24"/>
+        </w:rPr>
+        <w:t>程序安装向导。</w:t>
+      </w:r>
+    </w:p>
+    <w:p>
+      <w:pPr>
+        <w:pStyle w:val="a3"/>
+        <w:adjustRightInd w:val="0"/>
+        <w:snapToGrid w:val="0"/>
+        <w:spacing w:line="300" w:lineRule="auto"/>
+        <w:ind w:left="780" w:firstLineChars="0" w:firstLine="0"/>
         <w:jc w:val="left"/>
         <w:rPr>
           <w:rFonts w:ascii="Times New Roman" w:eastAsia="华文仿宋" w:hAnsi="Times New Roman" w:cs="Times New Roman"/>
@@ -615,277 +1042,6 @@
           <w:szCs w:val="24"/>
         </w:rPr>
       </w:pPr>
-      <w:r>
-        <w:rPr>
-          <w:rFonts w:ascii="Times New Roman" w:eastAsia="华文仿宋" w:hAnsi="Times New Roman" w:cs="Times New Roman"/>
-          <w:sz w:val="24"/>
-          <w:szCs w:val="24"/>
-        </w:rPr>
-        <w:tab/>
-      </w:r>
-      <w:r>
-        <w:rPr>
-          <w:rFonts w:ascii="Times New Roman" w:eastAsia="华文仿宋" w:hAnsi="Times New Roman" w:cs="Times New Roman"/>
-          <w:sz w:val="24"/>
-          <w:szCs w:val="24"/>
-        </w:rPr>
-        <w:t>安装环境：</w:t>
-      </w:r>
-      <w:r>
-        <w:rPr>
-          <w:rFonts w:ascii="Times New Roman" w:eastAsia="华文仿宋" w:hAnsi="Times New Roman" w:cs="Times New Roman"/>
-          <w:sz w:val="24"/>
-          <w:szCs w:val="24"/>
-        </w:rPr>
-        <w:t xml:space="preserve"> </w:t>
-      </w:r>
-      <w:r>
-        <w:rPr>
-          <w:rFonts w:ascii="Times New Roman" w:eastAsia="华文仿宋" w:hAnsi="Times New Roman" w:cs="Times New Roman"/>
-          <w:sz w:val="24"/>
-          <w:szCs w:val="24"/>
-        </w:rPr>
-        <w:t>Windows 10</w:t>
-      </w:r>
-    </w:p>
-    <w:p>
-      <w:pPr>
-        <w:adjustRightInd w:val="0"/>
-        <w:snapToGrid w:val="0"/>
-        <w:spacing w:line="300" w:lineRule="auto"/>
-        <w:jc w:val="left"/>
-        <w:rPr>
-          <w:rFonts w:ascii="Times New Roman" w:eastAsia="华文仿宋" w:hAnsi="Times New Roman" w:cs="Times New Roman"/>
-          <w:sz w:val="24"/>
-          <w:szCs w:val="24"/>
-        </w:rPr>
-      </w:pPr>
-      <w:r>
-        <w:rPr>
-          <w:rFonts w:ascii="Times New Roman" w:eastAsia="华文仿宋" w:hAnsi="Times New Roman" w:cs="Times New Roman"/>
-          <w:sz w:val="24"/>
-          <w:szCs w:val="24"/>
-        </w:rPr>
-        <w:tab/>
-      </w:r>
-      <w:r>
-        <w:rPr>
-          <w:rFonts w:ascii="Times New Roman" w:eastAsia="华文仿宋" w:hAnsi="Times New Roman" w:cs="Times New Roman"/>
-          <w:sz w:val="24"/>
-          <w:szCs w:val="24"/>
-        </w:rPr>
-        <w:t>依赖：</w:t>
-      </w:r>
-      <w:r>
-        <w:rPr>
-          <w:rFonts w:ascii="Times New Roman" w:eastAsia="华文仿宋" w:hAnsi="Times New Roman" w:cs="Times New Roman" w:hint="eastAsia"/>
-          <w:sz w:val="24"/>
-          <w:szCs w:val="24"/>
-        </w:rPr>
-        <w:t>cygwin</w:t>
-      </w:r>
-      <w:r>
-        <w:rPr>
-          <w:rFonts w:ascii="Times New Roman" w:eastAsia="华文仿宋" w:hAnsi="Times New Roman" w:cs="Times New Roman" w:hint="eastAsia"/>
-          <w:sz w:val="24"/>
-          <w:szCs w:val="24"/>
-        </w:rPr>
-        <w:t>、</w:t>
-      </w:r>
-      <w:r>
-        <w:rPr>
-          <w:rFonts w:ascii="Times New Roman" w:eastAsia="华文仿宋" w:hAnsi="Times New Roman" w:cs="Times New Roman"/>
-          <w:sz w:val="24"/>
-          <w:szCs w:val="24"/>
-        </w:rPr>
-        <w:t>gfotran</w:t>
-      </w:r>
-      <w:r>
-        <w:rPr>
-          <w:rFonts w:ascii="Times New Roman" w:eastAsia="华文仿宋" w:hAnsi="Times New Roman" w:cs="Times New Roman"/>
-          <w:sz w:val="24"/>
-          <w:szCs w:val="24"/>
-        </w:rPr>
-        <w:t>、</w:t>
-      </w:r>
-      <w:r>
-        <w:rPr>
-          <w:rFonts w:ascii="Times New Roman" w:eastAsia="华文仿宋" w:hAnsi="Times New Roman" w:cs="Times New Roman"/>
-          <w:sz w:val="24"/>
-          <w:szCs w:val="24"/>
-        </w:rPr>
-        <w:t>netcdf</w:t>
-      </w:r>
-      <w:r>
-        <w:rPr>
-          <w:rFonts w:ascii="Times New Roman" w:eastAsia="华文仿宋" w:hAnsi="Times New Roman" w:cs="Times New Roman"/>
-          <w:sz w:val="24"/>
-          <w:szCs w:val="24"/>
-        </w:rPr>
-        <w:t>、</w:t>
-      </w:r>
-      <w:r>
-        <w:rPr>
-          <w:rFonts w:ascii="Times New Roman" w:eastAsia="华文仿宋" w:hAnsi="Times New Roman" w:cs="Times New Roman"/>
-          <w:sz w:val="24"/>
-          <w:szCs w:val="24"/>
-        </w:rPr>
-        <w:t>gdal</w:t>
-      </w:r>
-      <w:r>
-        <w:rPr>
-          <w:rFonts w:ascii="Times New Roman" w:eastAsia="华文仿宋" w:hAnsi="Times New Roman" w:cs="Times New Roman"/>
-          <w:sz w:val="24"/>
-          <w:szCs w:val="24"/>
-        </w:rPr>
-        <w:t>（</w:t>
-      </w:r>
-      <w:r>
-        <w:rPr>
-          <w:rFonts w:ascii="Times New Roman" w:eastAsia="华文仿宋" w:hAnsi="Times New Roman" w:cs="Times New Roman"/>
-          <w:sz w:val="24"/>
-          <w:szCs w:val="24"/>
-        </w:rPr>
-        <w:t>2.0 or later</w:t>
-      </w:r>
-      <w:r>
-        <w:rPr>
-          <w:rFonts w:ascii="Times New Roman" w:eastAsia="华文仿宋" w:hAnsi="Times New Roman" w:cs="Times New Roman"/>
-          <w:sz w:val="24"/>
-          <w:szCs w:val="24"/>
-        </w:rPr>
-        <w:t>）</w:t>
-      </w:r>
-      <w:r>
-        <w:rPr>
-          <w:rFonts w:ascii="Times New Roman" w:eastAsia="华文仿宋" w:hAnsi="Times New Roman" w:cs="Times New Roman"/>
-          <w:sz w:val="24"/>
-          <w:szCs w:val="24"/>
-        </w:rPr>
-        <w:t>、</w:t>
-      </w:r>
-      <w:r>
-        <w:rPr>
-          <w:rFonts w:ascii="Times New Roman" w:eastAsia="华文仿宋" w:hAnsi="Times New Roman" w:cs="Times New Roman"/>
-          <w:sz w:val="24"/>
-          <w:szCs w:val="24"/>
-        </w:rPr>
-        <w:t>openmpich</w:t>
-      </w:r>
-      <w:r>
-        <w:rPr>
-          <w:rFonts w:ascii="Times New Roman" w:eastAsia="华文仿宋" w:hAnsi="Times New Roman" w:cs="Times New Roman"/>
-          <w:sz w:val="24"/>
-          <w:szCs w:val="24"/>
-        </w:rPr>
-        <w:t>、</w:t>
-      </w:r>
-      <w:r>
-        <w:rPr>
-          <w:rFonts w:ascii="Times New Roman" w:eastAsia="华文仿宋" w:hAnsi="Times New Roman" w:cs="Times New Roman"/>
-          <w:sz w:val="24"/>
-          <w:szCs w:val="24"/>
-        </w:rPr>
-        <w:t>taudem</w:t>
-      </w:r>
-      <w:r>
-        <w:rPr>
-          <w:rFonts w:ascii="Times New Roman" w:eastAsia="华文仿宋" w:hAnsi="Times New Roman" w:cs="Times New Roman" w:hint="eastAsia"/>
-          <w:sz w:val="24"/>
-          <w:szCs w:val="24"/>
-        </w:rPr>
-        <w:t>等</w:t>
-      </w:r>
-    </w:p>
-    <w:p>
-      <w:pPr>
-        <w:adjustRightInd w:val="0"/>
-        <w:snapToGrid w:val="0"/>
-        <w:spacing w:line="300" w:lineRule="auto"/>
-        <w:jc w:val="left"/>
-        <w:rPr>
-          <w:rFonts w:ascii="Times New Roman" w:eastAsia="华文仿宋" w:hAnsi="Times New Roman" w:cs="Times New Roman" w:hint="eastAsia"/>
-          <w:sz w:val="24"/>
-          <w:szCs w:val="24"/>
-        </w:rPr>
-      </w:pPr>
-      <w:r>
-        <w:rPr>
-          <w:rFonts w:ascii="Times New Roman" w:eastAsia="华文仿宋" w:hAnsi="Times New Roman" w:cs="Times New Roman"/>
-          <w:sz w:val="24"/>
-          <w:szCs w:val="24"/>
-        </w:rPr>
-        <w:tab/>
-      </w:r>
-      <w:r>
-        <w:rPr>
-          <w:rFonts w:ascii="Times New Roman" w:eastAsia="华文仿宋" w:hAnsi="Times New Roman" w:cs="Times New Roman" w:hint="eastAsia"/>
-          <w:sz w:val="24"/>
-          <w:szCs w:val="24"/>
-        </w:rPr>
-        <w:t>安装：</w:t>
-      </w:r>
-      <w:bookmarkStart w:id="0" w:name="_GoBack"/>
-      <w:bookmarkEnd w:id="0"/>
-    </w:p>
-    <w:p>
-      <w:pPr>
-        <w:pStyle w:val="a3"/>
-        <w:numPr>
-          <w:ilvl w:val="0"/>
-          <w:numId w:val="7"/>
-        </w:numPr>
-        <w:adjustRightInd w:val="0"/>
-        <w:snapToGrid w:val="0"/>
-        <w:spacing w:line="300" w:lineRule="auto"/>
-        <w:ind w:firstLineChars="0"/>
-        <w:jc w:val="left"/>
-        <w:rPr>
-          <w:rFonts w:ascii="Times New Roman" w:eastAsia="华文仿宋" w:hAnsi="Times New Roman" w:cs="Times New Roman" w:hint="eastAsia"/>
-          <w:sz w:val="24"/>
-          <w:szCs w:val="24"/>
-        </w:rPr>
-      </w:pPr>
-      <w:r>
-        <w:rPr>
-          <w:rFonts w:ascii="Times New Roman" w:eastAsia="华文仿宋" w:hAnsi="Times New Roman" w:cs="Times New Roman" w:hint="eastAsia"/>
-          <w:sz w:val="24"/>
-          <w:szCs w:val="24"/>
-        </w:rPr>
-        <w:t>安装</w:t>
-      </w:r>
-      <w:r>
-        <w:rPr>
-          <w:rFonts w:ascii="Times New Roman" w:eastAsia="华文仿宋" w:hAnsi="Times New Roman" w:cs="Times New Roman"/>
-          <w:sz w:val="24"/>
-          <w:szCs w:val="24"/>
-        </w:rPr>
-        <w:t>cygwin</w:t>
-      </w:r>
-      <w:r>
-        <w:rPr>
-          <w:rFonts w:ascii="Times New Roman" w:eastAsia="华文仿宋" w:hAnsi="Times New Roman" w:cs="Times New Roman" w:hint="eastAsia"/>
-          <w:sz w:val="24"/>
-          <w:szCs w:val="24"/>
-        </w:rPr>
-        <w:t>（</w:t>
-      </w:r>
-      <w:r>
-        <w:rPr>
-          <w:rFonts w:ascii="Times New Roman" w:eastAsia="华文仿宋" w:hAnsi="Times New Roman" w:cs="Times New Roman"/>
-          <w:sz w:val="24"/>
-          <w:szCs w:val="24"/>
-        </w:rPr>
-        <w:t>setup-x86_64</w:t>
-      </w:r>
-      <w:r>
-        <w:rPr>
-          <w:rFonts w:ascii="Times New Roman" w:eastAsia="华文仿宋" w:hAnsi="Times New Roman" w:cs="Times New Roman" w:hint="eastAsia"/>
-          <w:sz w:val="24"/>
-          <w:szCs w:val="24"/>
-        </w:rPr>
-        <w:t>）</w:t>
-      </w:r>
       <w:r>
         <w:rPr>
           <w:noProof/>
@@ -929,9 +1085,753 @@
     </w:p>
     <w:p>
       <w:pPr>
-        <w:adjustRightInd w:val="0"/>
-        <w:snapToGrid w:val="0"/>
-        <w:spacing w:line="300" w:lineRule="auto"/>
+        <w:pStyle w:val="a3"/>
+        <w:adjustRightInd w:val="0"/>
+        <w:snapToGrid w:val="0"/>
+        <w:spacing w:line="300" w:lineRule="auto"/>
+        <w:ind w:firstLine="480"/>
+        <w:rPr>
+          <w:rFonts w:ascii="Times New Roman" w:eastAsia="华文仿宋" w:hAnsi="Times New Roman" w:cs="Times New Roman"/>
+          <w:sz w:val="24"/>
+          <w:szCs w:val="24"/>
+        </w:rPr>
+      </w:pPr>
+      <w:r>
+        <w:rPr>
+          <w:rFonts w:ascii="Times New Roman" w:eastAsia="华文仿宋" w:hAnsi="Times New Roman" w:cs="Times New Roman"/>
+          <w:sz w:val="24"/>
+          <w:szCs w:val="24"/>
+        </w:rPr>
+        <w:lastRenderedPageBreak/>
+        <w:t>b</w:t>
+      </w:r>
+      <w:r>
+        <w:rPr>
+          <w:rFonts w:ascii="Times New Roman" w:eastAsia="华文仿宋" w:hAnsi="Times New Roman" w:cs="Times New Roman" w:hint="eastAsia"/>
+          <w:sz w:val="24"/>
+          <w:szCs w:val="24"/>
+        </w:rPr>
+        <w:t>）</w:t>
+      </w:r>
+      <w:r>
+        <w:rPr>
+          <w:rFonts w:ascii="Times New Roman" w:eastAsia="华文仿宋" w:hAnsi="Times New Roman" w:cs="Times New Roman" w:hint="eastAsia"/>
+          <w:sz w:val="24"/>
+          <w:szCs w:val="24"/>
+        </w:rPr>
+        <w:t>在</w:t>
+      </w:r>
+      <w:r>
+        <w:rPr>
+          <w:rFonts w:ascii="Times New Roman" w:eastAsia="华文仿宋" w:hAnsi="Times New Roman" w:cs="Times New Roman" w:hint="eastAsia"/>
+          <w:sz w:val="24"/>
+          <w:szCs w:val="24"/>
+        </w:rPr>
+        <w:t>cygwin</w:t>
+      </w:r>
+      <w:r>
+        <w:rPr>
+          <w:rFonts w:ascii="Times New Roman" w:eastAsia="华文仿宋" w:hAnsi="Times New Roman" w:cs="Times New Roman" w:hint="eastAsia"/>
+          <w:sz w:val="24"/>
+          <w:szCs w:val="24"/>
+        </w:rPr>
+        <w:t>中安装</w:t>
+      </w:r>
+      <w:r>
+        <w:rPr>
+          <w:rFonts w:ascii="Times New Roman" w:eastAsia="华文仿宋" w:hAnsi="Times New Roman" w:cs="Times New Roman" w:hint="eastAsia"/>
+          <w:sz w:val="24"/>
+          <w:szCs w:val="24"/>
+        </w:rPr>
+        <w:t>gfortran</w:t>
+      </w:r>
+      <w:r>
+        <w:rPr>
+          <w:rFonts w:ascii="Times New Roman" w:eastAsia="华文仿宋" w:hAnsi="Times New Roman" w:cs="Times New Roman" w:hint="eastAsia"/>
+          <w:sz w:val="24"/>
+          <w:szCs w:val="24"/>
+        </w:rPr>
+        <w:t>。具体过程为双击</w:t>
+      </w:r>
+      <w:r>
+        <w:rPr>
+          <w:rFonts w:ascii="Times New Roman" w:eastAsia="华文仿宋" w:hAnsi="Times New Roman" w:cs="Times New Roman"/>
+          <w:sz w:val="24"/>
+          <w:szCs w:val="24"/>
+        </w:rPr>
+        <w:t>setup-x86_64</w:t>
+      </w:r>
+      <w:r>
+        <w:rPr>
+          <w:rFonts w:ascii="Times New Roman" w:eastAsia="华文仿宋" w:hAnsi="Times New Roman" w:cs="Times New Roman" w:hint="eastAsia"/>
+          <w:sz w:val="24"/>
+          <w:szCs w:val="24"/>
+        </w:rPr>
+        <w:t>，启动</w:t>
+      </w:r>
+      <w:r>
+        <w:rPr>
+          <w:rFonts w:ascii="Times New Roman" w:eastAsia="华文仿宋" w:hAnsi="Times New Roman" w:cs="Times New Roman" w:hint="eastAsia"/>
+          <w:sz w:val="24"/>
+          <w:szCs w:val="24"/>
+        </w:rPr>
+        <w:t>cygwin</w:t>
+      </w:r>
+      <w:r>
+        <w:rPr>
+          <w:rFonts w:ascii="Times New Roman" w:eastAsia="华文仿宋" w:hAnsi="Times New Roman" w:cs="Times New Roman" w:hint="eastAsia"/>
+          <w:sz w:val="24"/>
+          <w:szCs w:val="24"/>
+        </w:rPr>
+        <w:t>安装程序，进入</w:t>
+      </w:r>
+      <w:r>
+        <w:rPr>
+          <w:rFonts w:ascii="Times New Roman" w:eastAsia="华文仿宋" w:hAnsi="Times New Roman" w:cs="Times New Roman" w:hint="eastAsia"/>
+          <w:sz w:val="24"/>
+          <w:szCs w:val="24"/>
+        </w:rPr>
+        <w:t>select</w:t>
+      </w:r>
+      <w:r>
+        <w:rPr>
+          <w:rFonts w:ascii="Times New Roman" w:eastAsia="华文仿宋" w:hAnsi="Times New Roman" w:cs="Times New Roman"/>
+          <w:sz w:val="24"/>
+          <w:szCs w:val="24"/>
+        </w:rPr>
+        <w:t xml:space="preserve"> </w:t>
+      </w:r>
+      <w:r>
+        <w:rPr>
+          <w:rFonts w:ascii="Times New Roman" w:eastAsia="华文仿宋" w:hAnsi="Times New Roman" w:cs="Times New Roman" w:hint="eastAsia"/>
+          <w:sz w:val="24"/>
+          <w:szCs w:val="24"/>
+        </w:rPr>
+        <w:t>packages</w:t>
+      </w:r>
+      <w:r>
+        <w:rPr>
+          <w:rFonts w:ascii="Times New Roman" w:eastAsia="华文仿宋" w:hAnsi="Times New Roman" w:cs="Times New Roman" w:hint="eastAsia"/>
+          <w:sz w:val="24"/>
+          <w:szCs w:val="24"/>
+        </w:rPr>
+        <w:t>界面</w:t>
+      </w:r>
+      <w:r>
+        <w:rPr>
+          <w:rFonts w:ascii="Times New Roman" w:eastAsia="华文仿宋" w:hAnsi="Times New Roman" w:cs="Times New Roman" w:hint="eastAsia"/>
+          <w:sz w:val="24"/>
+          <w:szCs w:val="24"/>
+        </w:rPr>
+        <w:t>，在</w:t>
+      </w:r>
+      <w:r>
+        <w:rPr>
+          <w:rFonts w:ascii="Times New Roman" w:eastAsia="华文仿宋" w:hAnsi="Times New Roman" w:cs="Times New Roman" w:hint="eastAsia"/>
+          <w:sz w:val="24"/>
+          <w:szCs w:val="24"/>
+        </w:rPr>
+        <w:t>view</w:t>
+      </w:r>
+      <w:r>
+        <w:rPr>
+          <w:rFonts w:ascii="Times New Roman" w:eastAsia="华文仿宋" w:hAnsi="Times New Roman" w:cs="Times New Roman" w:hint="eastAsia"/>
+          <w:sz w:val="24"/>
+          <w:szCs w:val="24"/>
+        </w:rPr>
+        <w:t>下拉列表中选择</w:t>
+      </w:r>
+      <w:r>
+        <w:rPr>
+          <w:rFonts w:ascii="Times New Roman" w:eastAsia="华文仿宋" w:hAnsi="Times New Roman" w:cs="Times New Roman" w:hint="eastAsia"/>
+          <w:sz w:val="24"/>
+          <w:szCs w:val="24"/>
+        </w:rPr>
+        <w:t>full</w:t>
+      </w:r>
+      <w:r>
+        <w:rPr>
+          <w:rFonts w:ascii="Times New Roman" w:eastAsia="华文仿宋" w:hAnsi="Times New Roman" w:cs="Times New Roman" w:hint="eastAsia"/>
+          <w:sz w:val="24"/>
+          <w:szCs w:val="24"/>
+        </w:rPr>
+        <w:t>，在</w:t>
+      </w:r>
+      <w:r>
+        <w:rPr>
+          <w:rFonts w:ascii="Times New Roman" w:eastAsia="华文仿宋" w:hAnsi="Times New Roman" w:cs="Times New Roman" w:hint="eastAsia"/>
+          <w:sz w:val="24"/>
+          <w:szCs w:val="24"/>
+        </w:rPr>
+        <w:t>search</w:t>
+      </w:r>
+      <w:r>
+        <w:rPr>
+          <w:rFonts w:ascii="Times New Roman" w:eastAsia="华文仿宋" w:hAnsi="Times New Roman" w:cs="Times New Roman" w:hint="eastAsia"/>
+          <w:sz w:val="24"/>
+          <w:szCs w:val="24"/>
+        </w:rPr>
+        <w:t>文本框中输入</w:t>
+      </w:r>
+      <w:r>
+        <w:rPr>
+          <w:rFonts w:ascii="Times New Roman" w:eastAsia="华文仿宋" w:hAnsi="Times New Roman" w:cs="Times New Roman" w:hint="eastAsia"/>
+          <w:sz w:val="24"/>
+          <w:szCs w:val="24"/>
+        </w:rPr>
+        <w:t>fortran</w:t>
+      </w:r>
+      <w:r>
+        <w:rPr>
+          <w:rFonts w:ascii="Times New Roman" w:eastAsia="华文仿宋" w:hAnsi="Times New Roman" w:cs="Times New Roman" w:hint="eastAsia"/>
+          <w:sz w:val="24"/>
+          <w:szCs w:val="24"/>
+        </w:rPr>
+        <w:t>，结果界面如下图所示。选择安装</w:t>
+      </w:r>
+      <w:r>
+        <w:rPr>
+          <w:rFonts w:ascii="Times New Roman" w:eastAsia="华文仿宋" w:hAnsi="Times New Roman" w:cs="Times New Roman" w:hint="eastAsia"/>
+          <w:sz w:val="24"/>
+          <w:szCs w:val="24"/>
+        </w:rPr>
+        <w:t>gcc-fortran,libgfortran3</w:t>
+      </w:r>
+      <w:r>
+        <w:rPr>
+          <w:rFonts w:ascii="Times New Roman" w:eastAsia="华文仿宋" w:hAnsi="Times New Roman" w:cs="Times New Roman" w:hint="eastAsia"/>
+          <w:sz w:val="24"/>
+          <w:szCs w:val="24"/>
+        </w:rPr>
+        <w:t>程序包。</w:t>
+      </w:r>
+    </w:p>
+    <w:p>
+      <w:pPr>
+        <w:pStyle w:val="a3"/>
+        <w:adjustRightInd w:val="0"/>
+        <w:snapToGrid w:val="0"/>
+        <w:spacing w:line="300" w:lineRule="auto"/>
+        <w:ind w:firstLine="480"/>
+        <w:rPr>
+          <w:rFonts w:ascii="Times New Roman" w:eastAsia="华文仿宋" w:hAnsi="Times New Roman" w:cs="Times New Roman"/>
+          <w:sz w:val="24"/>
+          <w:szCs w:val="24"/>
+        </w:rPr>
+      </w:pPr>
+    </w:p>
+    <w:p>
+      <w:pPr>
+        <w:adjustRightInd w:val="0"/>
+        <w:snapToGrid w:val="0"/>
+        <w:spacing w:line="300" w:lineRule="auto"/>
+        <w:jc w:val="center"/>
+        <w:rPr>
+          <w:rFonts w:ascii="Times New Roman" w:eastAsia="华文仿宋" w:hAnsi="Times New Roman" w:cs="Times New Roman"/>
+          <w:sz w:val="24"/>
+          <w:szCs w:val="24"/>
+        </w:rPr>
+      </w:pPr>
+      <w:r>
+        <w:rPr>
+          <w:noProof/>
+        </w:rPr>
+        <w:drawing>
+          <wp:inline distT="0" distB="0" distL="0" distR="0" wp14:anchorId="1DED5385" wp14:editId="158B18C0">
+            <wp:extent cx="5040000" cy="3108586"/>
+            <wp:effectExtent l="0" t="0" r="8255" b="0"/>
+            <wp:docPr id="2" name="图片 2"/>
+            <wp:cNvGraphicFramePr>
+              <a:graphicFrameLocks xmlns:a="http://schemas.openxmlformats.org/drawingml/2006/main" noChangeAspect="1"/>
+            </wp:cNvGraphicFramePr>
+            <a:graphic xmlns:a="http://schemas.openxmlformats.org/drawingml/2006/main">
+              <a:graphicData uri="http://schemas.openxmlformats.org/drawingml/2006/picture">
+                <pic:pic xmlns:pic="http://schemas.openxmlformats.org/drawingml/2006/picture">
+                  <pic:nvPicPr>
+                    <pic:cNvPr id="1" name=""/>
+                    <pic:cNvPicPr/>
+                  </pic:nvPicPr>
+                  <pic:blipFill>
+                    <a:blip r:embed="rId8"/>
+                    <a:stretch>
+                      <a:fillRect/>
+                    </a:stretch>
+                  </pic:blipFill>
+                  <pic:spPr>
+                    <a:xfrm>
+                      <a:off x="0" y="0"/>
+                      <a:ext cx="5040000" cy="3108586"/>
+                    </a:xfrm>
+                    <a:prstGeom prst="rect">
+                      <a:avLst/>
+                    </a:prstGeom>
+                  </pic:spPr>
+                </pic:pic>
+              </a:graphicData>
+            </a:graphic>
+          </wp:inline>
+        </w:drawing>
+      </w:r>
+    </w:p>
+    <w:p>
+      <w:pPr>
+        <w:pStyle w:val="a3"/>
+        <w:adjustRightInd w:val="0"/>
+        <w:snapToGrid w:val="0"/>
+        <w:spacing w:line="300" w:lineRule="auto"/>
+        <w:ind w:firstLine="480"/>
+        <w:rPr>
+          <w:rFonts w:ascii="Times New Roman" w:eastAsia="华文仿宋" w:hAnsi="Times New Roman" w:cs="Times New Roman"/>
+          <w:sz w:val="24"/>
+          <w:szCs w:val="24"/>
+        </w:rPr>
+      </w:pPr>
+    </w:p>
+    <w:p>
+      <w:pPr>
+        <w:pStyle w:val="a3"/>
+        <w:adjustRightInd w:val="0"/>
+        <w:snapToGrid w:val="0"/>
+        <w:spacing w:line="300" w:lineRule="auto"/>
+        <w:ind w:firstLine="480"/>
+        <w:rPr>
+          <w:rFonts w:ascii="Times New Roman" w:eastAsia="华文仿宋" w:hAnsi="Times New Roman" w:cs="Times New Roman"/>
+          <w:sz w:val="24"/>
+          <w:szCs w:val="24"/>
+        </w:rPr>
+      </w:pPr>
+      <w:r>
+        <w:rPr>
+          <w:rFonts w:ascii="Times New Roman" w:eastAsia="华文仿宋" w:hAnsi="Times New Roman" w:cs="Times New Roman"/>
+          <w:sz w:val="24"/>
+          <w:szCs w:val="24"/>
+        </w:rPr>
+        <w:t>c</w:t>
+      </w:r>
+      <w:r>
+        <w:rPr>
+          <w:rFonts w:ascii="Times New Roman" w:eastAsia="华文仿宋" w:hAnsi="Times New Roman" w:cs="Times New Roman" w:hint="eastAsia"/>
+          <w:sz w:val="24"/>
+          <w:szCs w:val="24"/>
+        </w:rPr>
+        <w:t>）在</w:t>
+      </w:r>
+      <w:r>
+        <w:rPr>
+          <w:rFonts w:ascii="Times New Roman" w:eastAsia="华文仿宋" w:hAnsi="Times New Roman" w:cs="Times New Roman" w:hint="eastAsia"/>
+          <w:sz w:val="24"/>
+          <w:szCs w:val="24"/>
+        </w:rPr>
+        <w:t>cygwin</w:t>
+      </w:r>
+      <w:r>
+        <w:rPr>
+          <w:rFonts w:ascii="Times New Roman" w:eastAsia="华文仿宋" w:hAnsi="Times New Roman" w:cs="Times New Roman" w:hint="eastAsia"/>
+          <w:sz w:val="24"/>
+          <w:szCs w:val="24"/>
+        </w:rPr>
+        <w:t>中安装</w:t>
+      </w:r>
+      <w:r>
+        <w:rPr>
+          <w:rFonts w:ascii="Times New Roman" w:eastAsia="华文仿宋" w:hAnsi="Times New Roman" w:cs="Times New Roman" w:hint="eastAsia"/>
+          <w:sz w:val="24"/>
+          <w:szCs w:val="24"/>
+        </w:rPr>
+        <w:t>netcdf</w:t>
+      </w:r>
+      <w:r>
+        <w:rPr>
+          <w:rFonts w:ascii="Times New Roman" w:eastAsia="华文仿宋" w:hAnsi="Times New Roman" w:cs="Times New Roman" w:hint="eastAsia"/>
+          <w:sz w:val="24"/>
+          <w:szCs w:val="24"/>
+        </w:rPr>
+        <w:t>，步骤同</w:t>
+      </w:r>
+      <w:r>
+        <w:rPr>
+          <w:rFonts w:ascii="Times New Roman" w:eastAsia="华文仿宋" w:hAnsi="Times New Roman" w:cs="Times New Roman" w:hint="eastAsia"/>
+          <w:sz w:val="24"/>
+          <w:szCs w:val="24"/>
+        </w:rPr>
+        <w:t>2</w:t>
+      </w:r>
+      <w:r>
+        <w:rPr>
+          <w:rFonts w:ascii="Times New Roman" w:eastAsia="华文仿宋" w:hAnsi="Times New Roman" w:cs="Times New Roman" w:hint="eastAsia"/>
+          <w:sz w:val="24"/>
+          <w:szCs w:val="24"/>
+        </w:rPr>
+        <w:t>。在</w:t>
+      </w:r>
+      <w:r>
+        <w:rPr>
+          <w:rFonts w:ascii="Times New Roman" w:eastAsia="华文仿宋" w:hAnsi="Times New Roman" w:cs="Times New Roman" w:hint="eastAsia"/>
+          <w:sz w:val="24"/>
+          <w:szCs w:val="24"/>
+        </w:rPr>
+        <w:t>search</w:t>
+      </w:r>
+      <w:r>
+        <w:rPr>
+          <w:rFonts w:ascii="Times New Roman" w:eastAsia="华文仿宋" w:hAnsi="Times New Roman" w:cs="Times New Roman" w:hint="eastAsia"/>
+          <w:sz w:val="24"/>
+          <w:szCs w:val="24"/>
+        </w:rPr>
+        <w:t>文本框中输入</w:t>
+      </w:r>
+      <w:r>
+        <w:rPr>
+          <w:rFonts w:ascii="Times New Roman" w:eastAsia="华文仿宋" w:hAnsi="Times New Roman" w:cs="Times New Roman" w:hint="eastAsia"/>
+          <w:sz w:val="24"/>
+          <w:szCs w:val="24"/>
+        </w:rPr>
+        <w:t>netcdf</w:t>
+      </w:r>
+      <w:r>
+        <w:rPr>
+          <w:rFonts w:ascii="Times New Roman" w:eastAsia="华文仿宋" w:hAnsi="Times New Roman" w:cs="Times New Roman" w:hint="eastAsia"/>
+          <w:sz w:val="24"/>
+          <w:szCs w:val="24"/>
+        </w:rPr>
+        <w:t>，</w:t>
+      </w:r>
+      <w:r>
+        <w:rPr>
+          <w:rFonts w:ascii="Times New Roman" w:eastAsia="华文仿宋" w:hAnsi="Times New Roman" w:cs="Times New Roman" w:hint="eastAsia"/>
+          <w:sz w:val="24"/>
+          <w:szCs w:val="24"/>
+        </w:rPr>
+        <w:t>选择安装</w:t>
+      </w:r>
+      <w:r>
+        <w:rPr>
+          <w:rFonts w:ascii="Times New Roman" w:eastAsia="华文仿宋" w:hAnsi="Times New Roman" w:cs="Times New Roman" w:hint="eastAsia"/>
+          <w:sz w:val="24"/>
+          <w:szCs w:val="24"/>
+        </w:rPr>
+        <w:t>lib</w:t>
+      </w:r>
+      <w:r>
+        <w:rPr>
+          <w:rFonts w:ascii="Times New Roman" w:eastAsia="华文仿宋" w:hAnsi="Times New Roman" w:cs="Times New Roman"/>
+          <w:sz w:val="24"/>
+          <w:szCs w:val="24"/>
+        </w:rPr>
+        <w:t>netcdf-devel, libnetcdf-fortran-devel, libnetcdf-fortran_6, libnetcdf11, netcdf, netcdf-debuginfo, netcdf-fortran, netcdf-fortran-debuginfo</w:t>
+      </w:r>
+      <w:r>
+        <w:rPr>
+          <w:rFonts w:ascii="Times New Roman" w:eastAsia="华文仿宋" w:hAnsi="Times New Roman" w:cs="Times New Roman" w:hint="eastAsia"/>
+          <w:sz w:val="24"/>
+          <w:szCs w:val="24"/>
+        </w:rPr>
+        <w:t>等安装包。</w:t>
+      </w:r>
+    </w:p>
+    <w:p>
+      <w:pPr>
+        <w:adjustRightInd w:val="0"/>
+        <w:snapToGrid w:val="0"/>
+        <w:spacing w:line="300" w:lineRule="auto"/>
+        <w:jc w:val="center"/>
+        <w:rPr>
+          <w:rFonts w:ascii="Times New Roman" w:eastAsia="华文仿宋" w:hAnsi="Times New Roman" w:cs="Times New Roman"/>
+          <w:sz w:val="24"/>
+          <w:szCs w:val="24"/>
+        </w:rPr>
+      </w:pPr>
+      <w:r>
+        <w:rPr>
+          <w:noProof/>
+        </w:rPr>
+        <w:drawing>
+          <wp:inline distT="0" distB="0" distL="0" distR="0" wp14:anchorId="5D873B9C" wp14:editId="7B9CF835">
+            <wp:extent cx="5040000" cy="3108587"/>
+            <wp:effectExtent l="0" t="0" r="8255" b="0"/>
+            <wp:docPr id="4" name="图片 4"/>
+            <wp:cNvGraphicFramePr>
+              <a:graphicFrameLocks xmlns:a="http://schemas.openxmlformats.org/drawingml/2006/main" noChangeAspect="1"/>
+            </wp:cNvGraphicFramePr>
+            <a:graphic xmlns:a="http://schemas.openxmlformats.org/drawingml/2006/main">
+              <a:graphicData uri="http://schemas.openxmlformats.org/drawingml/2006/picture">
+                <pic:pic xmlns:pic="http://schemas.openxmlformats.org/drawingml/2006/picture">
+                  <pic:nvPicPr>
+                    <pic:cNvPr id="1" name=""/>
+                    <pic:cNvPicPr/>
+                  </pic:nvPicPr>
+                  <pic:blipFill>
+                    <a:blip r:embed="rId9"/>
+                    <a:stretch>
+                      <a:fillRect/>
+                    </a:stretch>
+                  </pic:blipFill>
+                  <pic:spPr>
+                    <a:xfrm>
+                      <a:off x="0" y="0"/>
+                      <a:ext cx="5040000" cy="3108587"/>
+                    </a:xfrm>
+                    <a:prstGeom prst="rect">
+                      <a:avLst/>
+                    </a:prstGeom>
+                  </pic:spPr>
+                </pic:pic>
+              </a:graphicData>
+            </a:graphic>
+          </wp:inline>
+        </w:drawing>
+      </w:r>
+    </w:p>
+    <w:p>
+      <w:pPr>
+        <w:pStyle w:val="a3"/>
+        <w:adjustRightInd w:val="0"/>
+        <w:snapToGrid w:val="0"/>
+        <w:spacing w:line="300" w:lineRule="auto"/>
+        <w:ind w:firstLine="480"/>
+        <w:rPr>
+          <w:rFonts w:ascii="Times New Roman" w:eastAsia="华文仿宋" w:hAnsi="Times New Roman" w:cs="Times New Roman"/>
+          <w:sz w:val="24"/>
+          <w:szCs w:val="24"/>
+        </w:rPr>
+      </w:pPr>
+      <w:r>
+        <w:rPr>
+          <w:rFonts w:ascii="Times New Roman" w:eastAsia="华文仿宋" w:hAnsi="Times New Roman" w:cs="Times New Roman"/>
+          <w:sz w:val="24"/>
+          <w:szCs w:val="24"/>
+        </w:rPr>
+        <w:lastRenderedPageBreak/>
+        <w:t>d</w:t>
+      </w:r>
+      <w:r>
+        <w:rPr>
+          <w:rFonts w:ascii="Times New Roman" w:eastAsia="华文仿宋" w:hAnsi="Times New Roman" w:cs="Times New Roman" w:hint="eastAsia"/>
+          <w:sz w:val="24"/>
+          <w:szCs w:val="24"/>
+        </w:rPr>
+        <w:t>）在</w:t>
+      </w:r>
+      <w:r>
+        <w:rPr>
+          <w:rFonts w:ascii="Times New Roman" w:eastAsia="华文仿宋" w:hAnsi="Times New Roman" w:cs="Times New Roman" w:hint="eastAsia"/>
+          <w:sz w:val="24"/>
+          <w:szCs w:val="24"/>
+        </w:rPr>
+        <w:t>cygwin</w:t>
+      </w:r>
+      <w:r>
+        <w:rPr>
+          <w:rFonts w:ascii="Times New Roman" w:eastAsia="华文仿宋" w:hAnsi="Times New Roman" w:cs="Times New Roman" w:hint="eastAsia"/>
+          <w:sz w:val="24"/>
+          <w:szCs w:val="24"/>
+        </w:rPr>
+        <w:t>中安装</w:t>
+      </w:r>
+      <w:r>
+        <w:rPr>
+          <w:rFonts w:ascii="Times New Roman" w:eastAsia="华文仿宋" w:hAnsi="Times New Roman" w:cs="Times New Roman" w:hint="eastAsia"/>
+          <w:sz w:val="24"/>
+          <w:szCs w:val="24"/>
+        </w:rPr>
+        <w:t>make</w:t>
+      </w:r>
+      <w:r>
+        <w:rPr>
+          <w:rFonts w:ascii="Times New Roman" w:eastAsia="华文仿宋" w:hAnsi="Times New Roman" w:cs="Times New Roman" w:hint="eastAsia"/>
+          <w:sz w:val="24"/>
+          <w:szCs w:val="24"/>
+        </w:rPr>
+        <w:t>，步骤同上，在</w:t>
+      </w:r>
+      <w:r>
+        <w:rPr>
+          <w:rFonts w:ascii="Times New Roman" w:eastAsia="华文仿宋" w:hAnsi="Times New Roman" w:cs="Times New Roman" w:hint="eastAsia"/>
+          <w:sz w:val="24"/>
+          <w:szCs w:val="24"/>
+        </w:rPr>
+        <w:t>search</w:t>
+      </w:r>
+      <w:r>
+        <w:rPr>
+          <w:rFonts w:ascii="Times New Roman" w:eastAsia="华文仿宋" w:hAnsi="Times New Roman" w:cs="Times New Roman" w:hint="eastAsia"/>
+          <w:sz w:val="24"/>
+          <w:szCs w:val="24"/>
+        </w:rPr>
+        <w:t>文本框中输入</w:t>
+      </w:r>
+      <w:r>
+        <w:rPr>
+          <w:rFonts w:ascii="Times New Roman" w:eastAsia="华文仿宋" w:hAnsi="Times New Roman" w:cs="Times New Roman" w:hint="eastAsia"/>
+          <w:sz w:val="24"/>
+          <w:szCs w:val="24"/>
+        </w:rPr>
+        <w:t>make</w:t>
+      </w:r>
+      <w:r>
+        <w:rPr>
+          <w:rFonts w:ascii="Times New Roman" w:eastAsia="华文仿宋" w:hAnsi="Times New Roman" w:cs="Times New Roman" w:hint="eastAsia"/>
+          <w:sz w:val="24"/>
+          <w:szCs w:val="24"/>
+        </w:rPr>
+        <w:t>，安装</w:t>
+      </w:r>
+      <w:r>
+        <w:rPr>
+          <w:rFonts w:ascii="Times New Roman" w:eastAsia="华文仿宋" w:hAnsi="Times New Roman" w:cs="Times New Roman" w:hint="eastAsia"/>
+          <w:sz w:val="24"/>
+          <w:szCs w:val="24"/>
+        </w:rPr>
+        <w:t>make</w:t>
+      </w:r>
+      <w:r>
+        <w:rPr>
+          <w:rFonts w:ascii="Times New Roman" w:eastAsia="华文仿宋" w:hAnsi="Times New Roman" w:cs="Times New Roman" w:hint="eastAsia"/>
+          <w:sz w:val="24"/>
+          <w:szCs w:val="24"/>
+        </w:rPr>
+        <w:t>工具，如下图所示：</w:t>
+      </w:r>
+    </w:p>
+    <w:p>
+      <w:pPr>
+        <w:adjustRightInd w:val="0"/>
+        <w:snapToGrid w:val="0"/>
+        <w:spacing w:line="300" w:lineRule="auto"/>
+        <w:jc w:val="center"/>
+        <w:rPr>
+          <w:rFonts w:ascii="Times New Roman" w:eastAsia="华文仿宋" w:hAnsi="Times New Roman" w:cs="Times New Roman"/>
+          <w:sz w:val="24"/>
+          <w:szCs w:val="24"/>
+        </w:rPr>
+      </w:pPr>
+      <w:r>
+        <w:rPr>
+          <w:noProof/>
+        </w:rPr>
+        <w:drawing>
+          <wp:inline distT="0" distB="0" distL="0" distR="0" wp14:anchorId="65FE2F05" wp14:editId="7A7D1A2E">
+            <wp:extent cx="5040000" cy="3108586"/>
+            <wp:effectExtent l="0" t="0" r="8255" b="0"/>
+            <wp:docPr id="5" name="图片 5"/>
+            <wp:cNvGraphicFramePr>
+              <a:graphicFrameLocks xmlns:a="http://schemas.openxmlformats.org/drawingml/2006/main" noChangeAspect="1"/>
+            </wp:cNvGraphicFramePr>
+            <a:graphic xmlns:a="http://schemas.openxmlformats.org/drawingml/2006/main">
+              <a:graphicData uri="http://schemas.openxmlformats.org/drawingml/2006/picture">
+                <pic:pic xmlns:pic="http://schemas.openxmlformats.org/drawingml/2006/picture">
+                  <pic:nvPicPr>
+                    <pic:cNvPr id="1" name=""/>
+                    <pic:cNvPicPr/>
+                  </pic:nvPicPr>
+                  <pic:blipFill>
+                    <a:blip r:embed="rId10"/>
+                    <a:stretch>
+                      <a:fillRect/>
+                    </a:stretch>
+                  </pic:blipFill>
+                  <pic:spPr>
+                    <a:xfrm>
+                      <a:off x="0" y="0"/>
+                      <a:ext cx="5040000" cy="3108586"/>
+                    </a:xfrm>
+                    <a:prstGeom prst="rect">
+                      <a:avLst/>
+                    </a:prstGeom>
+                  </pic:spPr>
+                </pic:pic>
+              </a:graphicData>
+            </a:graphic>
+          </wp:inline>
+        </w:drawing>
+      </w:r>
+    </w:p>
+    <w:p>
+      <w:pPr>
+        <w:adjustRightInd w:val="0"/>
+        <w:snapToGrid w:val="0"/>
+        <w:spacing w:line="300" w:lineRule="auto"/>
+        <w:rPr>
+          <w:rFonts w:ascii="Times New Roman" w:eastAsia="华文仿宋" w:hAnsi="Times New Roman" w:cs="Times New Roman"/>
+          <w:b/>
+          <w:sz w:val="24"/>
+          <w:szCs w:val="24"/>
+        </w:rPr>
+      </w:pPr>
+    </w:p>
+    <w:p>
+      <w:pPr>
+        <w:adjustRightInd w:val="0"/>
+        <w:snapToGrid w:val="0"/>
+        <w:spacing w:line="300" w:lineRule="auto"/>
+        <w:rPr>
+          <w:rFonts w:ascii="Times New Roman" w:eastAsia="华文仿宋" w:hAnsi="Times New Roman" w:cs="Times New Roman"/>
+          <w:b/>
+          <w:sz w:val="24"/>
+          <w:szCs w:val="24"/>
+        </w:rPr>
+      </w:pPr>
+      <w:r>
+        <w:rPr>
+          <w:rFonts w:ascii="Times New Roman" w:eastAsia="华文仿宋" w:hAnsi="Times New Roman" w:cs="Times New Roman" w:hint="eastAsia"/>
+          <w:b/>
+          <w:sz w:val="24"/>
+          <w:szCs w:val="24"/>
+        </w:rPr>
+        <w:t>2</w:t>
+      </w:r>
+      <w:r>
+        <w:rPr>
+          <w:rFonts w:ascii="Times New Roman" w:eastAsia="华文仿宋" w:hAnsi="Times New Roman" w:cs="Times New Roman" w:hint="eastAsia"/>
+          <w:b/>
+          <w:sz w:val="24"/>
+          <w:szCs w:val="24"/>
+        </w:rPr>
+        <w:t>）</w:t>
+      </w:r>
+      <w:r>
+        <w:rPr>
+          <w:rFonts w:ascii="Times New Roman" w:eastAsia="华文仿宋" w:hAnsi="Times New Roman" w:cs="Times New Roman" w:hint="eastAsia"/>
+          <w:b/>
+          <w:sz w:val="24"/>
+          <w:szCs w:val="24"/>
+        </w:rPr>
+        <w:t>安装</w:t>
+      </w:r>
+      <w:r>
+        <w:rPr>
+          <w:rFonts w:ascii="Times New Roman" w:eastAsia="华文仿宋" w:hAnsi="Times New Roman" w:cs="Times New Roman" w:hint="eastAsia"/>
+          <w:b/>
+          <w:sz w:val="24"/>
+          <w:szCs w:val="24"/>
+        </w:rPr>
+        <w:t>TauDEM, gdal</w:t>
+      </w:r>
+      <w:r>
+        <w:rPr>
+          <w:rFonts w:ascii="Times New Roman" w:eastAsia="华文仿宋" w:hAnsi="Times New Roman" w:cs="Times New Roman"/>
+          <w:b/>
+          <w:sz w:val="24"/>
+          <w:szCs w:val="24"/>
+        </w:rPr>
+        <w:t>, mpi</w:t>
+      </w:r>
+      <w:r>
+        <w:rPr>
+          <w:rFonts w:ascii="Times New Roman" w:eastAsia="华文仿宋" w:hAnsi="Times New Roman" w:cs="Times New Roman" w:hint="eastAsia"/>
+          <w:b/>
+          <w:sz w:val="24"/>
+          <w:szCs w:val="24"/>
+        </w:rPr>
+        <w:t>。</w:t>
+      </w:r>
+    </w:p>
+    <w:p>
+      <w:pPr>
+        <w:adjustRightInd w:val="0"/>
+        <w:snapToGrid w:val="0"/>
+        <w:spacing w:line="300" w:lineRule="auto"/>
+        <w:ind w:firstLineChars="200" w:firstLine="480"/>
         <w:jc w:val="left"/>
         <w:rPr>
           <w:rFonts w:ascii="Times New Roman" w:eastAsia="华文仿宋" w:hAnsi="Times New Roman" w:cs="Times New Roman"/>
@@ -945,11 +1845,105 @@
           <w:sz w:val="24"/>
           <w:szCs w:val="24"/>
         </w:rPr>
+        <w:t>双击</w:t>
+      </w:r>
+      <w:r>
+        <w:rPr>
+          <w:rFonts w:ascii="Times New Roman" w:eastAsia="华文仿宋" w:hAnsi="Times New Roman" w:cs="Times New Roman"/>
+          <w:sz w:val="24"/>
+          <w:szCs w:val="24"/>
+        </w:rPr>
+        <w:t>TauDEM537_setup</w:t>
+      </w:r>
+      <w:r>
+        <w:rPr>
+          <w:rFonts w:ascii="Times New Roman" w:eastAsia="华文仿宋" w:hAnsi="Times New Roman" w:cs="Times New Roman" w:hint="eastAsia"/>
+          <w:sz w:val="24"/>
+          <w:szCs w:val="24"/>
+        </w:rPr>
+        <w:t>.exe</w:t>
+      </w:r>
+      <w:r>
+        <w:rPr>
+          <w:rFonts w:ascii="Times New Roman" w:eastAsia="华文仿宋" w:hAnsi="Times New Roman" w:cs="Times New Roman" w:hint="eastAsia"/>
+          <w:sz w:val="24"/>
+          <w:szCs w:val="24"/>
+        </w:rPr>
+        <w:t>，根据安装向导安装</w:t>
+      </w:r>
+      <w:r>
+        <w:rPr>
+          <w:rFonts w:ascii="Times New Roman" w:eastAsia="华文仿宋" w:hAnsi="Times New Roman" w:cs="Times New Roman" w:hint="eastAsia"/>
+          <w:sz w:val="24"/>
+          <w:szCs w:val="24"/>
+        </w:rPr>
+        <w:t xml:space="preserve">TauDEM, gdal, </w:t>
+      </w:r>
+      <w:r>
+        <w:rPr>
+          <w:rFonts w:ascii="Times New Roman" w:eastAsia="华文仿宋" w:hAnsi="Times New Roman" w:cs="Times New Roman" w:hint="eastAsia"/>
+          <w:sz w:val="24"/>
+          <w:szCs w:val="24"/>
+        </w:rPr>
+        <w:t>MPI</w:t>
+      </w:r>
+      <w:r>
+        <w:rPr>
+          <w:rFonts w:ascii="Times New Roman" w:eastAsia="华文仿宋" w:hAnsi="Times New Roman" w:cs="Times New Roman" w:hint="eastAsia"/>
+          <w:sz w:val="24"/>
+          <w:szCs w:val="24"/>
+        </w:rPr>
+        <w:t>等。本安装</w:t>
+      </w:r>
+      <w:r>
+        <w:rPr>
+          <w:rFonts w:ascii="Times New Roman" w:eastAsia="华文仿宋" w:hAnsi="Times New Roman" w:cs="Times New Roman" w:hint="eastAsia"/>
+          <w:sz w:val="24"/>
+          <w:szCs w:val="24"/>
+        </w:rPr>
+        <w:t>程序默认安装在以下几个目录</w:t>
+      </w:r>
+      <w:r>
+        <w:rPr>
+          <w:rFonts w:ascii="Times New Roman" w:eastAsia="华文仿宋" w:hAnsi="Times New Roman" w:cs="Times New Roman" w:hint="eastAsia"/>
+          <w:sz w:val="24"/>
+          <w:szCs w:val="24"/>
+        </w:rPr>
+        <w:t>。</w:t>
+      </w:r>
+    </w:p>
+    <w:p>
+      <w:pPr>
+        <w:adjustRightInd w:val="0"/>
+        <w:snapToGrid w:val="0"/>
+        <w:spacing w:line="300" w:lineRule="auto"/>
+        <w:ind w:firstLineChars="200" w:firstLine="480"/>
+        <w:jc w:val="left"/>
+        <w:rPr>
+          <w:rFonts w:ascii="Times New Roman" w:eastAsia="华文仿宋" w:hAnsi="Times New Roman" w:cs="Times New Roman"/>
+          <w:sz w:val="24"/>
+          <w:szCs w:val="24"/>
+        </w:rPr>
+      </w:pPr>
+      <w:r>
+        <w:rPr>
+          <w:rFonts w:ascii="Times New Roman" w:eastAsia="华文仿宋" w:hAnsi="Times New Roman" w:cs="Times New Roman" w:hint="eastAsia"/>
+          <w:sz w:val="24"/>
+          <w:szCs w:val="24"/>
+        </w:rPr>
+        <w:t>MPI</w:t>
+      </w:r>
+      <w:r>
+        <w:rPr>
+          <w:rFonts w:ascii="Times New Roman" w:eastAsia="华文仿宋" w:hAnsi="Times New Roman" w:cs="Times New Roman"/>
+          <w:sz w:val="24"/>
+          <w:szCs w:val="24"/>
+        </w:rPr>
         <w:tab/>
       </w:r>
       <w:r>
         <w:rPr>
-          <w:rFonts w:ascii="Times New Roman" w:eastAsia="华文仿宋" w:hAnsi="Times New Roman" w:cs="Times New Roman" w:hint="eastAsia"/>
+          <w:rFonts w:ascii="Times New Roman" w:eastAsia="华文仿宋" w:hAnsi="Times New Roman" w:cs="Times New Roman"/>
           <w:sz w:val="24"/>
           <w:szCs w:val="24"/>
         </w:rPr>
@@ -957,26 +1951,19 @@
       </w:r>
       <w:r>
         <w:rPr>
-          <w:rFonts w:ascii="Times New Roman" w:eastAsia="华文仿宋" w:hAnsi="Times New Roman" w:cs="Times New Roman" w:hint="eastAsia"/>
-          <w:sz w:val="24"/>
-          <w:szCs w:val="24"/>
-        </w:rPr>
-        <w:t>命令：</w:t>
-      </w:r>
-      <w:r>
-        <w:rPr>
-          <w:rFonts w:ascii="Times New Roman" w:eastAsia="华文仿宋" w:hAnsi="Times New Roman" w:cs="Times New Roman" w:hint="eastAsia"/>
-          <w:sz w:val="24"/>
-          <w:szCs w:val="24"/>
-        </w:rPr>
-        <w:t>sudo apt-get install gcc-4.9</w:t>
-      </w:r>
-    </w:p>
-    <w:p>
-      <w:pPr>
-        <w:adjustRightInd w:val="0"/>
-        <w:snapToGrid w:val="0"/>
-        <w:spacing w:line="300" w:lineRule="auto"/>
+          <w:rFonts w:ascii="Times New Roman" w:eastAsia="华文仿宋" w:hAnsi="Times New Roman" w:cs="Times New Roman"/>
+          <w:sz w:val="24"/>
+          <w:szCs w:val="24"/>
+        </w:rPr>
+        <w:t>C:\Program Files\Microsoft MPI\Bin\</w:t>
+      </w:r>
+    </w:p>
+    <w:p>
+      <w:pPr>
+        <w:adjustRightInd w:val="0"/>
+        <w:snapToGrid w:val="0"/>
+        <w:spacing w:line="300" w:lineRule="auto"/>
+        <w:ind w:firstLineChars="200" w:firstLine="480"/>
         <w:jc w:val="left"/>
         <w:rPr>
           <w:rFonts w:ascii="Times New Roman" w:eastAsia="华文仿宋" w:hAnsi="Times New Roman" w:cs="Times New Roman"/>
@@ -990,11 +1977,19 @@
           <w:sz w:val="24"/>
           <w:szCs w:val="24"/>
         </w:rPr>
+        <w:t>GDAL</w:t>
+      </w:r>
+      <w:r>
+        <w:rPr>
+          <w:rFonts w:ascii="Times New Roman" w:eastAsia="华文仿宋" w:hAnsi="Times New Roman" w:cs="Times New Roman"/>
+          <w:sz w:val="24"/>
+          <w:szCs w:val="24"/>
+        </w:rPr>
         <w:tab/>
       </w:r>
       <w:r>
         <w:rPr>
-          <w:rFonts w:ascii="Times New Roman" w:eastAsia="华文仿宋" w:hAnsi="Times New Roman" w:cs="Times New Roman" w:hint="eastAsia"/>
+          <w:rFonts w:ascii="Times New Roman" w:eastAsia="华文仿宋" w:hAnsi="Times New Roman" w:cs="Times New Roman"/>
           <w:sz w:val="24"/>
           <w:szCs w:val="24"/>
         </w:rPr>
@@ -1002,27 +1997,19 @@
       </w:r>
       <w:r>
         <w:rPr>
-          <w:rFonts w:ascii="Times New Roman" w:eastAsia="华文仿宋" w:hAnsi="Times New Roman" w:cs="Times New Roman" w:hint="eastAsia"/>
-          <w:sz w:val="24"/>
-          <w:szCs w:val="24"/>
-        </w:rPr>
-        <w:t>命令：</w:t>
-      </w:r>
-      <w:r>
-        <w:rPr>
-          <w:rFonts w:ascii="Times New Roman" w:eastAsia="华文仿宋" w:hAnsi="Times New Roman" w:cs="Times New Roman" w:hint="eastAsia"/>
-          <w:sz w:val="24"/>
-          <w:szCs w:val="24"/>
-        </w:rPr>
-        <w:t>sudo apt-get install g++-4.9</w:t>
-      </w:r>
-    </w:p>
-    <w:p>
-      <w:pPr>
-        <w:adjustRightInd w:val="0"/>
-        <w:snapToGrid w:val="0"/>
-        <w:spacing w:line="300" w:lineRule="auto"/>
-        <w:ind w:left="420" w:firstLine="420"/>
+          <w:rFonts w:ascii="Times New Roman" w:eastAsia="华文仿宋" w:hAnsi="Times New Roman" w:cs="Times New Roman"/>
+          <w:sz w:val="24"/>
+          <w:szCs w:val="24"/>
+        </w:rPr>
+        <w:t xml:space="preserve">C:\GDAL </w:t>
+      </w:r>
+    </w:p>
+    <w:p>
+      <w:pPr>
+        <w:adjustRightInd w:val="0"/>
+        <w:snapToGrid w:val="0"/>
+        <w:spacing w:line="300" w:lineRule="auto"/>
+        <w:ind w:firstLineChars="200" w:firstLine="480"/>
         <w:jc w:val="left"/>
         <w:rPr>
           <w:rFonts w:ascii="Times New Roman" w:eastAsia="华文仿宋" w:hAnsi="Times New Roman" w:cs="Times New Roman"/>
@@ -1036,33 +2023,39 @@
           <w:sz w:val="24"/>
           <w:szCs w:val="24"/>
         </w:rPr>
-        <w:lastRenderedPageBreak/>
-        <w:t>命令：</w:t>
-      </w:r>
-      <w:r>
-        <w:rPr>
-          <w:rFonts w:ascii="Times New Roman" w:eastAsia="华文仿宋" w:hAnsi="Times New Roman" w:cs="Times New Roman"/>
-          <w:i/>
-          <w:sz w:val="24"/>
-          <w:szCs w:val="24"/>
-        </w:rPr>
-        <w:t>sudo apt-get install gfortran</w:t>
-      </w:r>
-      <w:r>
-        <w:rPr>
-          <w:rFonts w:ascii="Times New Roman" w:eastAsia="华文仿宋" w:hAnsi="Times New Roman" w:cs="Times New Roman" w:hint="eastAsia"/>
-          <w:i/>
-          <w:sz w:val="24"/>
-          <w:szCs w:val="24"/>
-        </w:rPr>
-        <w:t>-4.9</w:t>
-      </w:r>
-    </w:p>
-    <w:p>
-      <w:pPr>
-        <w:adjustRightInd w:val="0"/>
-        <w:snapToGrid w:val="0"/>
-        <w:spacing w:line="300" w:lineRule="auto"/>
+        <w:t>GDAL</w:t>
+      </w:r>
+      <w:r>
+        <w:rPr>
+          <w:rFonts w:ascii="Times New Roman" w:eastAsia="华文仿宋" w:hAnsi="Times New Roman" w:cs="Times New Roman"/>
+          <w:sz w:val="24"/>
+          <w:szCs w:val="24"/>
+        </w:rPr>
+        <w:tab/>
+      </w:r>
+      <w:r>
+        <w:rPr>
+          <w:rFonts w:ascii="Times New Roman" w:eastAsia="华文仿宋" w:hAnsi="Times New Roman" w:cs="Times New Roman"/>
+          <w:sz w:val="24"/>
+          <w:szCs w:val="24"/>
+        </w:rPr>
+        <w:tab/>
+      </w:r>
+      <w:r>
+        <w:rPr>
+          <w:rFonts w:ascii="Times New Roman" w:eastAsia="华文仿宋" w:hAnsi="Times New Roman" w:cs="Times New Roman"/>
+          <w:sz w:val="24"/>
+          <w:szCs w:val="24"/>
+        </w:rPr>
+        <w:t xml:space="preserve">C:\Program Files\GDAL </w:t>
+      </w:r>
+    </w:p>
+    <w:p>
+      <w:pPr>
+        <w:adjustRightInd w:val="0"/>
+        <w:snapToGrid w:val="0"/>
+        <w:spacing w:line="300" w:lineRule="auto"/>
+        <w:ind w:firstLineChars="200" w:firstLine="480"/>
         <w:jc w:val="left"/>
         <w:rPr>
           <w:rFonts w:ascii="Times New Roman" w:eastAsia="华文仿宋" w:hAnsi="Times New Roman" w:cs="Times New Roman"/>
@@ -1076,41 +2069,187 @@
           <w:sz w:val="24"/>
           <w:szCs w:val="24"/>
         </w:rPr>
+        <w:t>TauDEM</w:t>
+      </w:r>
+      <w:r>
+        <w:rPr>
+          <w:rFonts w:ascii="Times New Roman" w:eastAsia="华文仿宋" w:hAnsi="Times New Roman" w:cs="Times New Roman"/>
+          <w:sz w:val="24"/>
+          <w:szCs w:val="24"/>
+        </w:rPr>
         <w:tab/>
       </w:r>
       <w:r>
         <w:rPr>
-          <w:rFonts w:ascii="Times New Roman" w:eastAsia="华文仿宋" w:hAnsi="Times New Roman" w:cs="Times New Roman" w:hint="eastAsia"/>
-          <w:b/>
-          <w:sz w:val="24"/>
-          <w:szCs w:val="24"/>
-          <w:u w:val="single"/>
-        </w:rPr>
-        <w:t>注意：</w:t>
-      </w:r>
-      <w:r>
-        <w:rPr>
-          <w:rFonts w:ascii="Times New Roman" w:eastAsia="华文仿宋" w:hAnsi="Times New Roman" w:cs="Times New Roman" w:hint="eastAsia"/>
-          <w:sz w:val="24"/>
-          <w:szCs w:val="24"/>
-        </w:rPr>
-        <w:t>ubuntu 16.04</w:t>
-      </w:r>
-      <w:r>
-        <w:rPr>
-          <w:rFonts w:ascii="Times New Roman" w:eastAsia="华文仿宋" w:hAnsi="Times New Roman" w:cs="Times New Roman" w:hint="eastAsia"/>
-          <w:sz w:val="24"/>
-          <w:szCs w:val="24"/>
-        </w:rPr>
-        <w:t>目前使用的</w:t>
-      </w:r>
-      <w:r>
-        <w:rPr>
-          <w:rFonts w:ascii="Times New Roman" w:eastAsia="华文仿宋" w:hAnsi="Times New Roman" w:cs="Times New Roman" w:hint="eastAsia"/>
-          <w:sz w:val="24"/>
-          <w:szCs w:val="24"/>
-        </w:rPr>
-        <w:t>gcc</w:t>
+          <w:rFonts w:ascii="Times New Roman" w:eastAsia="华文仿宋" w:hAnsi="Times New Roman" w:cs="Times New Roman"/>
+          <w:sz w:val="24"/>
+          <w:szCs w:val="24"/>
+        </w:rPr>
+        <w:t>C:\Program Files\TauDEM\TauDEM5Exe</w:t>
+      </w:r>
+    </w:p>
+    <w:p>
+      <w:pPr>
+        <w:adjustRightInd w:val="0"/>
+        <w:snapToGrid w:val="0"/>
+        <w:spacing w:line="300" w:lineRule="auto"/>
+        <w:ind w:firstLineChars="200" w:firstLine="480"/>
+        <w:jc w:val="left"/>
+        <w:rPr>
+          <w:rFonts w:ascii="Times New Roman" w:eastAsia="华文仿宋" w:hAnsi="Times New Roman" w:cs="Times New Roman"/>
+          <w:sz w:val="24"/>
+          <w:szCs w:val="24"/>
+        </w:rPr>
+      </w:pPr>
+      <w:r>
+        <w:rPr>
+          <w:rFonts w:ascii="Times New Roman" w:eastAsia="华文仿宋" w:hAnsi="Times New Roman" w:cs="Times New Roman" w:hint="eastAsia"/>
+          <w:sz w:val="24"/>
+          <w:szCs w:val="24"/>
+        </w:rPr>
+        <w:t>确认这几个路径已经被加入</w:t>
+      </w:r>
+      <w:r>
+        <w:rPr>
+          <w:rFonts w:ascii="Times New Roman" w:eastAsia="华文仿宋" w:hAnsi="Times New Roman" w:cs="Times New Roman" w:hint="eastAsia"/>
+          <w:sz w:val="24"/>
+          <w:szCs w:val="24"/>
+        </w:rPr>
+        <w:t>Path</w:t>
+      </w:r>
+      <w:r>
+        <w:rPr>
+          <w:rFonts w:ascii="Times New Roman" w:eastAsia="华文仿宋" w:hAnsi="Times New Roman" w:cs="Times New Roman" w:hint="eastAsia"/>
+          <w:sz w:val="24"/>
+          <w:szCs w:val="24"/>
+        </w:rPr>
+        <w:t>环境变量，如果没有，手动添加。</w:t>
+      </w:r>
+    </w:p>
+    <w:p>
+      <w:pPr>
+        <w:adjustRightInd w:val="0"/>
+        <w:snapToGrid w:val="0"/>
+        <w:spacing w:line="300" w:lineRule="auto"/>
+        <w:rPr>
+          <w:rFonts w:ascii="Times New Roman" w:eastAsia="华文仿宋" w:hAnsi="Times New Roman" w:cs="Times New Roman"/>
+          <w:sz w:val="24"/>
+          <w:szCs w:val="24"/>
+        </w:rPr>
+      </w:pPr>
+      <w:r>
+        <w:rPr>
+          <w:rFonts w:ascii="Times New Roman" w:eastAsia="华文仿宋" w:hAnsi="Times New Roman" w:cs="Times New Roman"/>
+          <w:b/>
+          <w:sz w:val="24"/>
+          <w:szCs w:val="24"/>
+        </w:rPr>
+        <w:t>3</w:t>
+      </w:r>
+      <w:r>
+        <w:rPr>
+          <w:rFonts w:ascii="Times New Roman" w:eastAsia="华文仿宋" w:hAnsi="Times New Roman" w:cs="Times New Roman" w:hint="eastAsia"/>
+          <w:b/>
+          <w:sz w:val="24"/>
+          <w:szCs w:val="24"/>
+        </w:rPr>
+        <w:t>）</w:t>
+      </w:r>
+      <w:r>
+        <w:rPr>
+          <w:rFonts w:ascii="Times New Roman" w:eastAsia="华文仿宋" w:hAnsi="Times New Roman" w:cs="Times New Roman" w:hint="eastAsia"/>
+          <w:b/>
+          <w:sz w:val="24"/>
+          <w:szCs w:val="24"/>
+        </w:rPr>
+        <w:t>编译</w:t>
+      </w:r>
+      <w:r>
+        <w:rPr>
+          <w:rFonts w:ascii="Times New Roman" w:eastAsia="华文仿宋" w:hAnsi="Times New Roman" w:cs="Times New Roman" w:hint="eastAsia"/>
+          <w:b/>
+          <w:sz w:val="24"/>
+          <w:szCs w:val="24"/>
+        </w:rPr>
+        <w:t>PreGBHM</w:t>
+      </w:r>
+      <w:r>
+        <w:rPr>
+          <w:rFonts w:ascii="Times New Roman" w:eastAsia="华文仿宋" w:hAnsi="Times New Roman" w:cs="Times New Roman" w:hint="eastAsia"/>
+          <w:b/>
+          <w:sz w:val="24"/>
+          <w:szCs w:val="24"/>
+        </w:rPr>
+        <w:t>程序</w:t>
+      </w:r>
+    </w:p>
+    <w:p>
+      <w:pPr>
+        <w:adjustRightInd w:val="0"/>
+        <w:snapToGrid w:val="0"/>
+        <w:spacing w:line="300" w:lineRule="auto"/>
+        <w:jc w:val="left"/>
+        <w:rPr>
+          <w:rFonts w:ascii="Times New Roman" w:eastAsia="华文仿宋" w:hAnsi="Times New Roman" w:cs="Times New Roman"/>
+          <w:sz w:val="24"/>
+          <w:szCs w:val="24"/>
+        </w:rPr>
+      </w:pPr>
+      <w:r>
+        <w:rPr>
+          <w:rFonts w:ascii="Times New Roman" w:eastAsia="华文仿宋" w:hAnsi="Times New Roman" w:cs="Times New Roman" w:hint="eastAsia"/>
+          <w:sz w:val="24"/>
+          <w:szCs w:val="24"/>
+        </w:rPr>
+        <w:tab/>
+      </w:r>
+      <w:r>
+        <w:rPr>
+          <w:rFonts w:ascii="Times New Roman" w:eastAsia="华文仿宋" w:hAnsi="Times New Roman" w:cs="Times New Roman" w:hint="eastAsia"/>
+          <w:sz w:val="24"/>
+          <w:szCs w:val="24"/>
+        </w:rPr>
+        <w:t>本程序包含四</w:t>
+      </w:r>
+      <w:r>
+        <w:rPr>
+          <w:rFonts w:ascii="Times New Roman" w:eastAsia="华文仿宋" w:hAnsi="Times New Roman" w:cs="Times New Roman" w:hint="eastAsia"/>
+          <w:sz w:val="24"/>
+          <w:szCs w:val="24"/>
+        </w:rPr>
+        <w:t>个文件，分别为</w:t>
+      </w:r>
+      <w:r>
+        <w:rPr>
+          <w:rFonts w:ascii="Times New Roman" w:eastAsia="华文仿宋" w:hAnsi="Times New Roman" w:cs="Times New Roman" w:hint="eastAsia"/>
+          <w:sz w:val="24"/>
+          <w:szCs w:val="24"/>
+        </w:rPr>
+        <w:t>PreGBHM</w:t>
+      </w:r>
+      <w:r>
+        <w:rPr>
+          <w:rFonts w:ascii="Times New Roman" w:eastAsia="华文仿宋" w:hAnsi="Times New Roman" w:cs="Times New Roman" w:hint="eastAsia"/>
+          <w:sz w:val="24"/>
+          <w:szCs w:val="24"/>
+        </w:rPr>
+        <w:t>.F90,</w:t>
+      </w:r>
+      <w:r>
+        <w:rPr>
+          <w:rFonts w:ascii="Times New Roman" w:eastAsia="华文仿宋" w:hAnsi="Times New Roman" w:cs="Times New Roman" w:hint="eastAsia"/>
+          <w:sz w:val="24"/>
+          <w:szCs w:val="24"/>
+        </w:rPr>
+        <w:t xml:space="preserve"> </w:t>
+      </w:r>
+      <w:r>
+        <w:rPr>
+          <w:rFonts w:ascii="Times New Roman" w:eastAsia="华文仿宋" w:hAnsi="Times New Roman" w:cs="Times New Roman" w:hint="eastAsia"/>
+          <w:sz w:val="24"/>
+          <w:szCs w:val="24"/>
+        </w:rPr>
+        <w:t>mod_preprocess.F90, gisutil.F90</w:t>
       </w:r>
       <w:r>
         <w:rPr>
@@ -1126,39 +2265,33 @@
           <w:sz w:val="24"/>
           <w:szCs w:val="24"/>
         </w:rPr>
-        <w:t>g++</w:t>
-      </w:r>
-      <w:r>
-        <w:rPr>
-          <w:rFonts w:ascii="Times New Roman" w:eastAsia="华文仿宋" w:hAnsi="Times New Roman" w:cs="Times New Roman" w:hint="eastAsia"/>
-          <w:sz w:val="24"/>
-          <w:szCs w:val="24"/>
-        </w:rPr>
-        <w:t>为最新版本</w:t>
-      </w:r>
-      <w:r>
-        <w:rPr>
-          <w:rFonts w:ascii="Times New Roman" w:eastAsia="华文仿宋" w:hAnsi="Times New Roman" w:cs="Times New Roman" w:hint="eastAsia"/>
-          <w:sz w:val="24"/>
-          <w:szCs w:val="24"/>
-        </w:rPr>
-        <w:t>(5.4)</w:t>
-      </w:r>
-      <w:r>
-        <w:rPr>
-          <w:rFonts w:ascii="Times New Roman" w:eastAsia="华文仿宋" w:hAnsi="Times New Roman" w:cs="Times New Roman" w:hint="eastAsia"/>
-          <w:sz w:val="24"/>
-          <w:szCs w:val="24"/>
-        </w:rPr>
-        <w:t>，编译出来的</w:t>
-      </w:r>
-      <w:r>
-        <w:rPr>
-          <w:rFonts w:ascii="Times New Roman" w:eastAsia="华文仿宋" w:hAnsi="Times New Roman" w:cs="Times New Roman" w:hint="eastAsia"/>
-          <w:sz w:val="24"/>
-          <w:szCs w:val="24"/>
-        </w:rPr>
-        <w:t>gdal</w:t>
+        <w:t>Makefile</w:t>
+      </w:r>
+      <w:r>
+        <w:rPr>
+          <w:rFonts w:ascii="Times New Roman" w:eastAsia="华文仿宋" w:hAnsi="Times New Roman" w:cs="Times New Roman" w:hint="eastAsia"/>
+          <w:sz w:val="24"/>
+          <w:szCs w:val="24"/>
+        </w:rPr>
+        <w:t>.win</w:t>
+      </w:r>
+      <w:bookmarkStart w:id="0" w:name="_GoBack"/>
+      <w:bookmarkEnd w:id="0"/>
+      <w:r>
+        <w:rPr>
+          <w:rFonts w:ascii="Times New Roman" w:eastAsia="华文仿宋" w:hAnsi="Times New Roman" w:cs="Times New Roman" w:hint="eastAsia"/>
+          <w:sz w:val="24"/>
+          <w:szCs w:val="24"/>
+        </w:rPr>
+        <w:t>。另外，随源程序一起，有一个命名为</w:t>
+      </w:r>
+      <w:r>
+        <w:rPr>
+          <w:rFonts w:ascii="Times New Roman" w:eastAsia="华文仿宋" w:hAnsi="Times New Roman" w:cs="Times New Roman" w:hint="eastAsia"/>
+          <w:sz w:val="24"/>
+          <w:szCs w:val="24"/>
+        </w:rPr>
+        <w:t>setup</w:t>
       </w:r>
       <w:r>
         <w:rPr>
@@ -1174,23 +2307,47 @@
           <w:sz w:val="24"/>
           <w:szCs w:val="24"/>
         </w:rPr>
-        <w:t>taudem</w:t>
-      </w:r>
-      <w:r>
-        <w:rPr>
-          <w:rFonts w:ascii="Times New Roman" w:eastAsia="华文仿宋" w:hAnsi="Times New Roman" w:cs="Times New Roman" w:hint="eastAsia"/>
-          <w:sz w:val="24"/>
-          <w:szCs w:val="24"/>
-        </w:rPr>
-        <w:t>有问题，建议使用低版本的。本文档的测试版本为</w:t>
-      </w:r>
-      <w:r>
-        <w:rPr>
-          <w:rFonts w:ascii="Times New Roman" w:eastAsia="华文仿宋" w:hAnsi="Times New Roman" w:cs="Times New Roman" w:hint="eastAsia"/>
-          <w:sz w:val="24"/>
-          <w:szCs w:val="24"/>
-        </w:rPr>
-        <w:t>4.9</w:t>
+        <w:t>subcatchment2.dat</w:t>
+      </w:r>
+      <w:r>
+        <w:rPr>
+          <w:rFonts w:ascii="Times New Roman" w:eastAsia="华文仿宋" w:hAnsi="Times New Roman" w:cs="Times New Roman" w:hint="eastAsia"/>
+          <w:sz w:val="24"/>
+          <w:szCs w:val="24"/>
+        </w:rPr>
+        <w:t>的文件，</w:t>
+      </w:r>
+      <w:r>
+        <w:rPr>
+          <w:rFonts w:ascii="Times New Roman" w:eastAsia="华文仿宋" w:hAnsi="Times New Roman" w:cs="Times New Roman" w:hint="eastAsia"/>
+          <w:sz w:val="24"/>
+          <w:szCs w:val="24"/>
+        </w:rPr>
+        <w:t>示例</w:t>
+      </w:r>
+      <w:r>
+        <w:rPr>
+          <w:rFonts w:ascii="Times New Roman" w:eastAsia="华文仿宋" w:hAnsi="Times New Roman" w:cs="Times New Roman" w:hint="eastAsia"/>
+          <w:sz w:val="24"/>
+          <w:szCs w:val="24"/>
+        </w:rPr>
+        <w:t>数据处理时进行配置</w:t>
+      </w:r>
+      <w:r>
+        <w:rPr>
+          <w:rFonts w:ascii="Times New Roman" w:eastAsia="华文仿宋" w:hAnsi="Times New Roman" w:cs="Times New Roman" w:hint="eastAsia"/>
+          <w:sz w:val="24"/>
+          <w:szCs w:val="24"/>
+        </w:rPr>
+        <w:t>和提供各子流域的河道参数</w:t>
+      </w:r>
+      <w:r>
+        <w:rPr>
+          <w:rFonts w:ascii="Times New Roman" w:eastAsia="华文仿宋" w:hAnsi="Times New Roman" w:cs="Times New Roman" w:hint="eastAsia"/>
+          <w:sz w:val="24"/>
+          <w:szCs w:val="24"/>
+        </w:rPr>
+        <w:t>。</w:t>
       </w:r>
     </w:p>
     <w:p>
@@ -1219,7 +2376,23 @@
           <w:sz w:val="24"/>
           <w:szCs w:val="24"/>
         </w:rPr>
-        <w:t>如果系统中安装有最新版本，可以配置选择旧版本进行编译，命令如下：</w:t>
+        <w:t>编译</w:t>
+      </w:r>
+      <w:r>
+        <w:rPr>
+          <w:rFonts w:ascii="Times New Roman" w:eastAsia="华文仿宋" w:hAnsi="Times New Roman" w:cs="Times New Roman" w:hint="eastAsia"/>
+          <w:sz w:val="24"/>
+          <w:szCs w:val="24"/>
+        </w:rPr>
+        <w:t>和安装</w:t>
+      </w:r>
+      <w:r>
+        <w:rPr>
+          <w:rFonts w:ascii="Times New Roman" w:eastAsia="华文仿宋" w:hAnsi="Times New Roman" w:cs="Times New Roman" w:hint="eastAsia"/>
+          <w:sz w:val="24"/>
+          <w:szCs w:val="24"/>
+        </w:rPr>
+        <w:t>PreGBHM</w:t>
       </w:r>
     </w:p>
     <w:p>
@@ -1234,1389 +2407,6 @@
           <w:szCs w:val="24"/>
         </w:rPr>
       </w:pPr>
-      <w:r>
-        <w:rPr>
-          <w:rFonts w:ascii="Times New Roman" w:eastAsia="华文仿宋" w:hAnsi="Times New Roman" w:cs="Times New Roman" w:hint="eastAsia"/>
-          <w:sz w:val="24"/>
-          <w:szCs w:val="24"/>
-        </w:rPr>
-        <w:tab/>
-      </w:r>
-      <w:r>
-        <w:rPr>
-          <w:rFonts w:ascii="Times New Roman" w:eastAsia="华文仿宋" w:hAnsi="Times New Roman" w:cs="Times New Roman" w:hint="eastAsia"/>
-          <w:sz w:val="24"/>
-          <w:szCs w:val="24"/>
-        </w:rPr>
-        <w:t>命令：</w:t>
-      </w:r>
-      <w:r>
-        <w:rPr>
-          <w:rFonts w:ascii="Times New Roman" w:eastAsia="华文仿宋" w:hAnsi="Times New Roman" w:cs="Times New Roman"/>
-          <w:sz w:val="24"/>
-          <w:szCs w:val="24"/>
-        </w:rPr>
-        <w:t>ls /usr/bin/gcc*</w:t>
-      </w:r>
-      <w:r>
-        <w:rPr>
-          <w:rFonts w:ascii="Times New Roman" w:eastAsia="华文仿宋" w:hAnsi="Times New Roman" w:cs="Times New Roman" w:hint="eastAsia"/>
-          <w:sz w:val="24"/>
-          <w:szCs w:val="24"/>
-        </w:rPr>
-        <w:t xml:space="preserve">  </w:t>
-      </w:r>
-      <w:r>
-        <w:rPr>
-          <w:rFonts w:ascii="Times New Roman" w:eastAsia="华文仿宋" w:hAnsi="Times New Roman" w:cs="Times New Roman" w:hint="eastAsia"/>
-          <w:sz w:val="24"/>
-          <w:szCs w:val="24"/>
-        </w:rPr>
-        <w:t>回显系统中</w:t>
-      </w:r>
-      <w:r>
-        <w:rPr>
-          <w:rFonts w:ascii="Times New Roman" w:eastAsia="华文仿宋" w:hAnsi="Times New Roman" w:cs="Times New Roman" w:hint="eastAsia"/>
-          <w:sz w:val="24"/>
-          <w:szCs w:val="24"/>
-        </w:rPr>
-        <w:t>gcc</w:t>
-      </w:r>
-      <w:r>
-        <w:rPr>
-          <w:rFonts w:ascii="Times New Roman" w:eastAsia="华文仿宋" w:hAnsi="Times New Roman" w:cs="Times New Roman" w:hint="eastAsia"/>
-          <w:sz w:val="24"/>
-          <w:szCs w:val="24"/>
-        </w:rPr>
-        <w:t>的版本</w:t>
-      </w:r>
-      <w:r>
-        <w:rPr>
-          <w:rFonts w:ascii="Times New Roman" w:eastAsia="华文仿宋" w:hAnsi="Times New Roman" w:cs="Times New Roman" w:hint="eastAsia"/>
-          <w:sz w:val="24"/>
-          <w:szCs w:val="24"/>
-        </w:rPr>
-        <w:t>，假设系统有</w:t>
-      </w:r>
-      <w:r>
-        <w:rPr>
-          <w:rFonts w:ascii="Times New Roman" w:eastAsia="华文仿宋" w:hAnsi="Times New Roman" w:cs="Times New Roman" w:hint="eastAsia"/>
-          <w:sz w:val="24"/>
-          <w:szCs w:val="24"/>
-        </w:rPr>
-        <w:t>4.9</w:t>
-      </w:r>
-      <w:r>
-        <w:rPr>
-          <w:rFonts w:ascii="Times New Roman" w:eastAsia="华文仿宋" w:hAnsi="Times New Roman" w:cs="Times New Roman" w:hint="eastAsia"/>
-          <w:sz w:val="24"/>
-          <w:szCs w:val="24"/>
-        </w:rPr>
-        <w:t>和</w:t>
-      </w:r>
-      <w:r>
-        <w:rPr>
-          <w:rFonts w:ascii="Times New Roman" w:eastAsia="华文仿宋" w:hAnsi="Times New Roman" w:cs="Times New Roman" w:hint="eastAsia"/>
-          <w:sz w:val="24"/>
-          <w:szCs w:val="24"/>
-        </w:rPr>
-        <w:t>5</w:t>
-      </w:r>
-      <w:r>
-        <w:rPr>
-          <w:rFonts w:ascii="Times New Roman" w:eastAsia="华文仿宋" w:hAnsi="Times New Roman" w:cs="Times New Roman" w:hint="eastAsia"/>
-          <w:sz w:val="24"/>
-          <w:szCs w:val="24"/>
-        </w:rPr>
-        <w:t>两个版本</w:t>
-      </w:r>
-    </w:p>
-    <w:p>
-      <w:pPr>
-        <w:adjustRightInd w:val="0"/>
-        <w:snapToGrid w:val="0"/>
-        <w:spacing w:line="300" w:lineRule="auto"/>
-        <w:jc w:val="left"/>
-        <w:rPr>
-          <w:rFonts w:ascii="Times New Roman" w:eastAsia="华文仿宋" w:hAnsi="Times New Roman" w:cs="Times New Roman"/>
-          <w:sz w:val="24"/>
-          <w:szCs w:val="24"/>
-        </w:rPr>
-      </w:pPr>
-      <w:r>
-        <w:rPr>
-          <w:rFonts w:ascii="Times New Roman" w:eastAsia="华文仿宋" w:hAnsi="Times New Roman" w:cs="Times New Roman" w:hint="eastAsia"/>
-          <w:sz w:val="24"/>
-          <w:szCs w:val="24"/>
-        </w:rPr>
-        <w:tab/>
-      </w:r>
-      <w:r>
-        <w:rPr>
-          <w:rFonts w:ascii="Times New Roman" w:eastAsia="华文仿宋" w:hAnsi="Times New Roman" w:cs="Times New Roman" w:hint="eastAsia"/>
-          <w:sz w:val="24"/>
-          <w:szCs w:val="24"/>
-        </w:rPr>
-        <w:t>命令：</w:t>
-      </w:r>
-      <w:r>
-        <w:rPr>
-          <w:rFonts w:ascii="Times New Roman" w:eastAsia="华文仿宋" w:hAnsi="Times New Roman" w:cs="Times New Roman"/>
-          <w:sz w:val="24"/>
-          <w:szCs w:val="24"/>
-        </w:rPr>
-        <w:t xml:space="preserve">sudo update-alternatives --install /usr/bin/gcc gcc /usr/bin/gcc-4.4 </w:t>
-      </w:r>
-      <w:r>
-        <w:rPr>
-          <w:rFonts w:ascii="Times New Roman" w:eastAsia="华文仿宋" w:hAnsi="Times New Roman" w:cs="Times New Roman" w:hint="eastAsia"/>
-          <w:sz w:val="24"/>
-          <w:szCs w:val="24"/>
-        </w:rPr>
-        <w:t>5</w:t>
-      </w:r>
-      <w:r>
-        <w:rPr>
-          <w:rFonts w:ascii="Times New Roman" w:eastAsia="华文仿宋" w:hAnsi="Times New Roman" w:cs="Times New Roman" w:hint="eastAsia"/>
-          <w:sz w:val="24"/>
-          <w:szCs w:val="24"/>
-        </w:rPr>
-        <w:t>0</w:t>
-      </w:r>
-    </w:p>
-    <w:p>
-      <w:pPr>
-        <w:adjustRightInd w:val="0"/>
-        <w:snapToGrid w:val="0"/>
-        <w:spacing w:line="300" w:lineRule="auto"/>
-        <w:jc w:val="left"/>
-        <w:rPr>
-          <w:rFonts w:ascii="Times New Roman" w:eastAsia="华文仿宋" w:hAnsi="Times New Roman" w:cs="Times New Roman"/>
-          <w:sz w:val="24"/>
-          <w:szCs w:val="24"/>
-        </w:rPr>
-      </w:pPr>
-      <w:r>
-        <w:rPr>
-          <w:rFonts w:ascii="Times New Roman" w:eastAsia="华文仿宋" w:hAnsi="Times New Roman" w:cs="Times New Roman" w:hint="eastAsia"/>
-          <w:sz w:val="24"/>
-          <w:szCs w:val="24"/>
-        </w:rPr>
-        <w:tab/>
-      </w:r>
-      <w:r>
-        <w:rPr>
-          <w:rFonts w:ascii="Times New Roman" w:eastAsia="华文仿宋" w:hAnsi="Times New Roman" w:cs="Times New Roman" w:hint="eastAsia"/>
-          <w:sz w:val="24"/>
-          <w:szCs w:val="24"/>
-        </w:rPr>
-        <w:t>命令：</w:t>
-      </w:r>
-      <w:r>
-        <w:rPr>
-          <w:rFonts w:ascii="Times New Roman" w:eastAsia="华文仿宋" w:hAnsi="Times New Roman" w:cs="Times New Roman"/>
-          <w:sz w:val="24"/>
-          <w:szCs w:val="24"/>
-        </w:rPr>
-        <w:t>sudo update-alternatives --install /usr/bin/gcc gcc /usr/bin/gcc-4.5 40</w:t>
-      </w:r>
-    </w:p>
-    <w:p>
-      <w:pPr>
-        <w:adjustRightInd w:val="0"/>
-        <w:snapToGrid w:val="0"/>
-        <w:spacing w:line="300" w:lineRule="auto"/>
-        <w:jc w:val="left"/>
-        <w:rPr>
-          <w:rFonts w:ascii="Times New Roman" w:eastAsia="华文仿宋" w:hAnsi="Times New Roman" w:cs="Times New Roman"/>
-          <w:sz w:val="24"/>
-          <w:szCs w:val="24"/>
-        </w:rPr>
-      </w:pPr>
-      <w:r>
-        <w:rPr>
-          <w:rFonts w:ascii="Times New Roman" w:eastAsia="华文仿宋" w:hAnsi="Times New Roman" w:cs="Times New Roman" w:hint="eastAsia"/>
-          <w:sz w:val="24"/>
-          <w:szCs w:val="24"/>
-        </w:rPr>
-        <w:t>接着输入：</w:t>
-      </w:r>
-    </w:p>
-    <w:p>
-      <w:pPr>
-        <w:adjustRightInd w:val="0"/>
-        <w:snapToGrid w:val="0"/>
-        <w:spacing w:line="300" w:lineRule="auto"/>
-        <w:ind w:firstLine="420"/>
-        <w:jc w:val="left"/>
-        <w:rPr>
-          <w:rFonts w:ascii="Times New Roman" w:eastAsia="华文仿宋" w:hAnsi="Times New Roman" w:cs="Times New Roman"/>
-          <w:sz w:val="24"/>
-          <w:szCs w:val="24"/>
-        </w:rPr>
-      </w:pPr>
-      <w:r>
-        <w:rPr>
-          <w:rFonts w:ascii="Times New Roman" w:eastAsia="华文仿宋" w:hAnsi="Times New Roman" w:cs="Times New Roman" w:hint="eastAsia"/>
-          <w:sz w:val="24"/>
-          <w:szCs w:val="24"/>
-        </w:rPr>
-        <w:t>命令：</w:t>
-      </w:r>
-      <w:r>
-        <w:rPr>
-          <w:rFonts w:ascii="Times New Roman" w:eastAsia="华文仿宋" w:hAnsi="Times New Roman" w:cs="Times New Roman"/>
-          <w:sz w:val="24"/>
-          <w:szCs w:val="24"/>
-        </w:rPr>
-        <w:t>sudo update-alternatives --config gcc</w:t>
-      </w:r>
-    </w:p>
-    <w:p>
-      <w:pPr>
-        <w:adjustRightInd w:val="0"/>
-        <w:snapToGrid w:val="0"/>
-        <w:spacing w:line="300" w:lineRule="auto"/>
-        <w:ind w:firstLine="420"/>
-        <w:jc w:val="left"/>
-        <w:rPr>
-          <w:rFonts w:ascii="Times New Roman" w:eastAsia="华文仿宋" w:hAnsi="Times New Roman" w:cs="Times New Roman"/>
-          <w:sz w:val="24"/>
-          <w:szCs w:val="24"/>
-        </w:rPr>
-      </w:pPr>
-      <w:r>
-        <w:rPr>
-          <w:rFonts w:ascii="Times New Roman" w:eastAsia="华文仿宋" w:hAnsi="Times New Roman" w:cs="Times New Roman" w:hint="eastAsia"/>
-          <w:sz w:val="24"/>
-          <w:szCs w:val="24"/>
-        </w:rPr>
-        <w:t>有</w:t>
-      </w:r>
-      <w:r>
-        <w:rPr>
-          <w:rFonts w:ascii="Times New Roman" w:eastAsia="华文仿宋" w:hAnsi="Times New Roman" w:cs="Times New Roman" w:hint="eastAsia"/>
-          <w:sz w:val="24"/>
-          <w:szCs w:val="24"/>
-        </w:rPr>
-        <w:t xml:space="preserve"> 3 </w:t>
-      </w:r>
-      <w:r>
-        <w:rPr>
-          <w:rFonts w:ascii="Times New Roman" w:eastAsia="华文仿宋" w:hAnsi="Times New Roman" w:cs="Times New Roman" w:hint="eastAsia"/>
-          <w:sz w:val="24"/>
-          <w:szCs w:val="24"/>
-        </w:rPr>
-        <w:t>个候选项可用于替换</w:t>
-      </w:r>
-      <w:r>
-        <w:rPr>
-          <w:rFonts w:ascii="Times New Roman" w:eastAsia="华文仿宋" w:hAnsi="Times New Roman" w:cs="Times New Roman" w:hint="eastAsia"/>
-          <w:sz w:val="24"/>
-          <w:szCs w:val="24"/>
-        </w:rPr>
-        <w:t xml:space="preserve"> gcc</w:t>
-      </w:r>
-      <w:r>
-        <w:rPr>
-          <w:rFonts w:ascii="Times New Roman" w:eastAsia="华文仿宋" w:hAnsi="Times New Roman" w:cs="Times New Roman" w:hint="eastAsia"/>
-          <w:sz w:val="24"/>
-          <w:szCs w:val="24"/>
-        </w:rPr>
-        <w:t>，</w:t>
-      </w:r>
-      <w:r>
-        <w:rPr>
-          <w:rFonts w:ascii="Times New Roman" w:eastAsia="华文仿宋" w:hAnsi="Times New Roman" w:cs="Times New Roman" w:hint="eastAsia"/>
-          <w:sz w:val="24"/>
-          <w:szCs w:val="24"/>
-        </w:rPr>
-        <w:t>要想用哪个</w:t>
-      </w:r>
-      <w:r>
-        <w:rPr>
-          <w:rFonts w:ascii="Times New Roman" w:eastAsia="华文仿宋" w:hAnsi="Times New Roman" w:cs="Times New Roman" w:hint="eastAsia"/>
-          <w:sz w:val="24"/>
-          <w:szCs w:val="24"/>
-        </w:rPr>
-        <w:t>gcc</w:t>
-      </w:r>
-      <w:r>
-        <w:rPr>
-          <w:rFonts w:ascii="Times New Roman" w:eastAsia="华文仿宋" w:hAnsi="Times New Roman" w:cs="Times New Roman" w:hint="eastAsia"/>
-          <w:sz w:val="24"/>
-          <w:szCs w:val="24"/>
-        </w:rPr>
-        <w:t>就输入</w:t>
-      </w:r>
-      <w:r>
-        <w:rPr>
-          <w:rFonts w:ascii="Times New Roman" w:eastAsia="华文仿宋" w:hAnsi="Times New Roman" w:cs="Times New Roman" w:hint="eastAsia"/>
-          <w:sz w:val="24"/>
-          <w:szCs w:val="24"/>
-        </w:rPr>
-        <w:t>对应编号，</w:t>
-      </w:r>
-      <w:r>
-        <w:rPr>
-          <w:rFonts w:ascii="Times New Roman" w:eastAsia="华文仿宋" w:hAnsi="Times New Roman" w:cs="Times New Roman" w:hint="eastAsia"/>
-          <w:sz w:val="24"/>
-          <w:szCs w:val="24"/>
-        </w:rPr>
-        <w:t>要维持当前值</w:t>
-      </w:r>
-      <w:r>
-        <w:rPr>
-          <w:rFonts w:ascii="Times New Roman" w:eastAsia="华文仿宋" w:hAnsi="Times New Roman" w:cs="Times New Roman" w:hint="eastAsia"/>
-          <w:sz w:val="24"/>
-          <w:szCs w:val="24"/>
-        </w:rPr>
-        <w:t>[*]</w:t>
-      </w:r>
-      <w:r>
-        <w:rPr>
-          <w:rFonts w:ascii="Times New Roman" w:eastAsia="华文仿宋" w:hAnsi="Times New Roman" w:cs="Times New Roman" w:hint="eastAsia"/>
-          <w:sz w:val="24"/>
-          <w:szCs w:val="24"/>
-        </w:rPr>
-        <w:t>请按回车键。</w:t>
-      </w:r>
-    </w:p>
-    <w:p>
-      <w:pPr>
-        <w:adjustRightInd w:val="0"/>
-        <w:snapToGrid w:val="0"/>
-        <w:spacing w:line="300" w:lineRule="auto"/>
-        <w:ind w:firstLine="420"/>
-        <w:jc w:val="left"/>
-        <w:rPr>
-          <w:rFonts w:ascii="Times New Roman" w:eastAsia="华文仿宋" w:hAnsi="Times New Roman" w:cs="Times New Roman"/>
-          <w:sz w:val="24"/>
-          <w:szCs w:val="24"/>
-        </w:rPr>
-      </w:pPr>
-      <w:r>
-        <w:rPr>
-          <w:rFonts w:ascii="Times New Roman" w:eastAsia="华文仿宋" w:hAnsi="Times New Roman" w:cs="Times New Roman" w:hint="eastAsia"/>
-          <w:sz w:val="24"/>
-          <w:szCs w:val="24"/>
-        </w:rPr>
-        <w:t>可以通过命令</w:t>
-      </w:r>
-      <w:r>
-        <w:rPr>
-          <w:rFonts w:ascii="Times New Roman" w:eastAsia="华文仿宋" w:hAnsi="Times New Roman" w:cs="Times New Roman" w:hint="eastAsia"/>
-          <w:sz w:val="24"/>
-          <w:szCs w:val="24"/>
-        </w:rPr>
-        <w:t xml:space="preserve"> gcc </w:t>
-      </w:r>
-      <w:r>
-        <w:rPr>
-          <w:rFonts w:ascii="Times New Roman" w:eastAsia="华文仿宋" w:hAnsi="Times New Roman" w:cs="Times New Roman"/>
-          <w:sz w:val="24"/>
-          <w:szCs w:val="24"/>
-        </w:rPr>
-        <w:t>–</w:t>
-      </w:r>
-      <w:r>
-        <w:rPr>
-          <w:rFonts w:ascii="Times New Roman" w:eastAsia="华文仿宋" w:hAnsi="Times New Roman" w:cs="Times New Roman" w:hint="eastAsia"/>
-          <w:sz w:val="24"/>
-          <w:szCs w:val="24"/>
-        </w:rPr>
-        <w:t>v</w:t>
-      </w:r>
-      <w:r>
-        <w:rPr>
-          <w:rFonts w:ascii="Times New Roman" w:eastAsia="华文仿宋" w:hAnsi="Times New Roman" w:cs="Times New Roman" w:hint="eastAsia"/>
-          <w:sz w:val="24"/>
-          <w:szCs w:val="24"/>
-        </w:rPr>
-        <w:t>确认版本号。</w:t>
-      </w:r>
-    </w:p>
-    <w:p>
-      <w:pPr>
-        <w:adjustRightInd w:val="0"/>
-        <w:snapToGrid w:val="0"/>
-        <w:spacing w:line="300" w:lineRule="auto"/>
-        <w:ind w:firstLine="420"/>
-        <w:jc w:val="left"/>
-        <w:rPr>
-          <w:rFonts w:ascii="Times New Roman" w:eastAsia="华文仿宋" w:hAnsi="Times New Roman" w:cs="Times New Roman"/>
-          <w:sz w:val="24"/>
-          <w:szCs w:val="24"/>
-        </w:rPr>
-      </w:pPr>
-      <w:r>
-        <w:rPr>
-          <w:rFonts w:ascii="Times New Roman" w:eastAsia="华文仿宋" w:hAnsi="Times New Roman" w:cs="Times New Roman" w:hint="eastAsia"/>
-          <w:sz w:val="24"/>
-          <w:szCs w:val="24"/>
-        </w:rPr>
-        <w:t>同样配置</w:t>
-      </w:r>
-      <w:r>
-        <w:rPr>
-          <w:rFonts w:ascii="Times New Roman" w:eastAsia="华文仿宋" w:hAnsi="Times New Roman" w:cs="Times New Roman" w:hint="eastAsia"/>
-          <w:sz w:val="24"/>
-          <w:szCs w:val="24"/>
-        </w:rPr>
-        <w:t>g++</w:t>
-      </w:r>
-      <w:r>
-        <w:rPr>
-          <w:rFonts w:ascii="Times New Roman" w:eastAsia="华文仿宋" w:hAnsi="Times New Roman" w:cs="Times New Roman" w:hint="eastAsia"/>
-          <w:sz w:val="24"/>
-          <w:szCs w:val="24"/>
-        </w:rPr>
-        <w:t>和</w:t>
-      </w:r>
-      <w:r>
-        <w:rPr>
-          <w:rFonts w:ascii="Times New Roman" w:eastAsia="华文仿宋" w:hAnsi="Times New Roman" w:cs="Times New Roman" w:hint="eastAsia"/>
-          <w:sz w:val="24"/>
-          <w:szCs w:val="24"/>
-        </w:rPr>
-        <w:t>gfortran</w:t>
-      </w:r>
-    </w:p>
-    <w:p>
-      <w:pPr>
-        <w:adjustRightInd w:val="0"/>
-        <w:snapToGrid w:val="0"/>
-        <w:spacing w:line="300" w:lineRule="auto"/>
-        <w:ind w:firstLine="420"/>
-        <w:jc w:val="left"/>
-        <w:rPr>
-          <w:rFonts w:ascii="Times New Roman" w:eastAsia="华文仿宋" w:hAnsi="Times New Roman" w:cs="Times New Roman"/>
-          <w:sz w:val="24"/>
-          <w:szCs w:val="24"/>
-        </w:rPr>
-      </w:pPr>
-      <w:r>
-        <w:rPr>
-          <w:rFonts w:ascii="Times New Roman" w:eastAsia="华文仿宋" w:hAnsi="Times New Roman" w:cs="Times New Roman" w:hint="eastAsia"/>
-          <w:sz w:val="24"/>
-          <w:szCs w:val="24"/>
-        </w:rPr>
-        <w:t>命令：</w:t>
-      </w:r>
-      <w:r>
-        <w:rPr>
-          <w:rFonts w:ascii="Times New Roman" w:eastAsia="华文仿宋" w:hAnsi="Times New Roman" w:cs="Times New Roman"/>
-          <w:sz w:val="24"/>
-          <w:szCs w:val="24"/>
-        </w:rPr>
-        <w:t>sudo update-alternatives --install /usr/bin/g++ g++ /usr/bin/g++-4.4 50</w:t>
-      </w:r>
-    </w:p>
-    <w:p>
-      <w:pPr>
-        <w:adjustRightInd w:val="0"/>
-        <w:snapToGrid w:val="0"/>
-        <w:spacing w:line="300" w:lineRule="auto"/>
-        <w:ind w:firstLine="420"/>
-        <w:jc w:val="left"/>
-        <w:rPr>
-          <w:rFonts w:ascii="Times New Roman" w:eastAsia="华文仿宋" w:hAnsi="Times New Roman" w:cs="Times New Roman"/>
-          <w:sz w:val="24"/>
-          <w:szCs w:val="24"/>
-        </w:rPr>
-      </w:pPr>
-      <w:r>
-        <w:rPr>
-          <w:rFonts w:ascii="Times New Roman" w:eastAsia="华文仿宋" w:hAnsi="Times New Roman" w:cs="Times New Roman" w:hint="eastAsia"/>
-          <w:sz w:val="24"/>
-          <w:szCs w:val="24"/>
-        </w:rPr>
-        <w:t>命令：</w:t>
-      </w:r>
-      <w:r>
-        <w:rPr>
-          <w:rFonts w:ascii="Times New Roman" w:eastAsia="华文仿宋" w:hAnsi="Times New Roman" w:cs="Times New Roman"/>
-          <w:sz w:val="24"/>
-          <w:szCs w:val="24"/>
-        </w:rPr>
-        <w:t>sudo update-alternatives --install /usr/bin/g++ g++ /usr/bin/g++-4.5 40</w:t>
-      </w:r>
-    </w:p>
-    <w:p>
-      <w:pPr>
-        <w:adjustRightInd w:val="0"/>
-        <w:snapToGrid w:val="0"/>
-        <w:spacing w:line="300" w:lineRule="auto"/>
-        <w:ind w:firstLine="420"/>
-        <w:jc w:val="left"/>
-        <w:rPr>
-          <w:rFonts w:ascii="Times New Roman" w:eastAsia="华文仿宋" w:hAnsi="Times New Roman" w:cs="Times New Roman"/>
-          <w:sz w:val="24"/>
-          <w:szCs w:val="24"/>
-        </w:rPr>
-      </w:pPr>
-      <w:r>
-        <w:rPr>
-          <w:rFonts w:ascii="Times New Roman" w:eastAsia="华文仿宋" w:hAnsi="Times New Roman" w:cs="Times New Roman" w:hint="eastAsia"/>
-          <w:sz w:val="24"/>
-          <w:szCs w:val="24"/>
-        </w:rPr>
-        <w:t>命令：</w:t>
-      </w:r>
-      <w:r>
-        <w:rPr>
-          <w:rFonts w:ascii="Times New Roman" w:eastAsia="华文仿宋" w:hAnsi="Times New Roman" w:cs="Times New Roman"/>
-          <w:sz w:val="24"/>
-          <w:szCs w:val="24"/>
-        </w:rPr>
-        <w:t xml:space="preserve">sudo </w:t>
-      </w:r>
-      <w:r>
-        <w:rPr>
-          <w:rFonts w:ascii="Times New Roman" w:eastAsia="华文仿宋" w:hAnsi="Times New Roman" w:cs="Times New Roman"/>
-          <w:sz w:val="24"/>
-          <w:szCs w:val="24"/>
-        </w:rPr>
-        <w:t>update-alternatives --config g</w:t>
-      </w:r>
-      <w:r>
-        <w:rPr>
-          <w:rFonts w:ascii="Times New Roman" w:eastAsia="华文仿宋" w:hAnsi="Times New Roman" w:cs="Times New Roman" w:hint="eastAsia"/>
-          <w:sz w:val="24"/>
-          <w:szCs w:val="24"/>
-        </w:rPr>
-        <w:t>++</w:t>
-      </w:r>
-    </w:p>
-    <w:p>
-      <w:pPr>
-        <w:adjustRightInd w:val="0"/>
-        <w:snapToGrid w:val="0"/>
-        <w:spacing w:line="300" w:lineRule="auto"/>
-        <w:jc w:val="left"/>
-        <w:rPr>
-          <w:rFonts w:ascii="Times New Roman" w:eastAsia="华文仿宋" w:hAnsi="Times New Roman" w:cs="Times New Roman"/>
-          <w:sz w:val="24"/>
-          <w:szCs w:val="24"/>
-        </w:rPr>
-      </w:pPr>
-      <w:r>
-        <w:rPr>
-          <w:rFonts w:ascii="Times New Roman" w:eastAsia="华文仿宋" w:hAnsi="Times New Roman" w:cs="Times New Roman"/>
-          <w:sz w:val="24"/>
-          <w:szCs w:val="24"/>
-        </w:rPr>
-        <w:tab/>
-        <w:t xml:space="preserve">2) </w:t>
-      </w:r>
-      <w:r>
-        <w:rPr>
-          <w:rFonts w:ascii="Times New Roman" w:eastAsia="华文仿宋" w:hAnsi="Times New Roman" w:cs="Times New Roman"/>
-          <w:sz w:val="24"/>
-          <w:szCs w:val="24"/>
-        </w:rPr>
-        <w:t>安装</w:t>
-      </w:r>
-      <w:r>
-        <w:rPr>
-          <w:rFonts w:ascii="Times New Roman" w:eastAsia="华文仿宋" w:hAnsi="Times New Roman" w:cs="Times New Roman"/>
-          <w:sz w:val="24"/>
-          <w:szCs w:val="24"/>
-        </w:rPr>
-        <w:t>netcdf</w:t>
-      </w:r>
-    </w:p>
-    <w:p>
-      <w:pPr>
-        <w:adjustRightInd w:val="0"/>
-        <w:snapToGrid w:val="0"/>
-        <w:spacing w:line="300" w:lineRule="auto"/>
-        <w:jc w:val="left"/>
-        <w:rPr>
-          <w:rFonts w:ascii="Times New Roman" w:eastAsia="华文仿宋" w:hAnsi="Times New Roman" w:cs="Times New Roman"/>
-          <w:i/>
-          <w:sz w:val="24"/>
-          <w:szCs w:val="24"/>
-        </w:rPr>
-      </w:pPr>
-      <w:r>
-        <w:rPr>
-          <w:rFonts w:ascii="Times New Roman" w:eastAsia="华文仿宋" w:hAnsi="Times New Roman" w:cs="Times New Roman"/>
-          <w:i/>
-          <w:sz w:val="24"/>
-          <w:szCs w:val="24"/>
-        </w:rPr>
-        <w:tab/>
-      </w:r>
-      <w:r>
-        <w:rPr>
-          <w:rFonts w:ascii="Times New Roman" w:eastAsia="华文仿宋" w:hAnsi="Times New Roman" w:cs="Times New Roman"/>
-          <w:i/>
-          <w:sz w:val="24"/>
-          <w:szCs w:val="24"/>
-        </w:rPr>
-        <w:tab/>
-      </w:r>
-      <w:r>
-        <w:rPr>
-          <w:rFonts w:ascii="Times New Roman" w:eastAsia="华文仿宋" w:hAnsi="Times New Roman" w:cs="Times New Roman" w:hint="eastAsia"/>
-          <w:sz w:val="24"/>
-          <w:szCs w:val="24"/>
-        </w:rPr>
-        <w:t>命令：</w:t>
-      </w:r>
-      <w:r>
-        <w:rPr>
-          <w:rFonts w:ascii="Times New Roman" w:eastAsia="华文仿宋" w:hAnsi="Times New Roman" w:cs="Times New Roman"/>
-          <w:i/>
-          <w:sz w:val="24"/>
-          <w:szCs w:val="24"/>
-        </w:rPr>
-        <w:t>sudo apt-get install libnetcdf-dev libnetcdff-dev</w:t>
-      </w:r>
-    </w:p>
-    <w:p>
-      <w:pPr>
-        <w:adjustRightInd w:val="0"/>
-        <w:snapToGrid w:val="0"/>
-        <w:spacing w:line="300" w:lineRule="auto"/>
-        <w:jc w:val="left"/>
-        <w:rPr>
-          <w:rFonts w:ascii="Times New Roman" w:eastAsia="华文仿宋" w:hAnsi="Times New Roman" w:cs="Times New Roman"/>
-          <w:sz w:val="24"/>
-          <w:szCs w:val="24"/>
-        </w:rPr>
-      </w:pPr>
-      <w:r>
-        <w:rPr>
-          <w:rFonts w:ascii="Times New Roman" w:eastAsia="华文仿宋" w:hAnsi="Times New Roman" w:cs="Times New Roman"/>
-          <w:sz w:val="24"/>
-          <w:szCs w:val="24"/>
-        </w:rPr>
-        <w:tab/>
-        <w:t xml:space="preserve">3) </w:t>
-      </w:r>
-      <w:r>
-        <w:rPr>
-          <w:rFonts w:ascii="Times New Roman" w:eastAsia="华文仿宋" w:hAnsi="Times New Roman" w:cs="Times New Roman"/>
-          <w:sz w:val="24"/>
-          <w:szCs w:val="24"/>
-        </w:rPr>
-        <w:t>安装</w:t>
-      </w:r>
-      <w:r>
-        <w:rPr>
-          <w:rFonts w:ascii="Times New Roman" w:eastAsia="华文仿宋" w:hAnsi="Times New Roman" w:cs="Times New Roman"/>
-          <w:sz w:val="24"/>
-          <w:szCs w:val="24"/>
-        </w:rPr>
-        <w:t xml:space="preserve"> gdal-2.1.2</w:t>
-      </w:r>
-    </w:p>
-    <w:p>
-      <w:pPr>
-        <w:adjustRightInd w:val="0"/>
-        <w:snapToGrid w:val="0"/>
-        <w:spacing w:line="300" w:lineRule="auto"/>
-        <w:ind w:left="420" w:firstLine="420"/>
-        <w:jc w:val="left"/>
-        <w:rPr>
-          <w:rFonts w:ascii="Times New Roman" w:eastAsia="华文仿宋" w:hAnsi="Times New Roman" w:cs="Times New Roman"/>
-          <w:sz w:val="24"/>
-          <w:szCs w:val="24"/>
-        </w:rPr>
-      </w:pPr>
-      <w:r>
-        <w:rPr>
-          <w:rFonts w:ascii="Times New Roman" w:eastAsia="华文仿宋" w:hAnsi="Times New Roman" w:cs="Times New Roman"/>
-          <w:sz w:val="24"/>
-          <w:szCs w:val="24"/>
-        </w:rPr>
-        <w:t xml:space="preserve">1&gt; </w:t>
-      </w:r>
-      <w:r>
-        <w:rPr>
-          <w:rFonts w:ascii="Times New Roman" w:eastAsia="华文仿宋" w:hAnsi="Times New Roman" w:cs="Times New Roman"/>
-          <w:sz w:val="24"/>
-          <w:szCs w:val="24"/>
-        </w:rPr>
-        <w:t>进入</w:t>
-      </w:r>
-      <w:r>
-        <w:rPr>
-          <w:rFonts w:ascii="Times New Roman" w:eastAsia="华文仿宋" w:hAnsi="Times New Roman" w:cs="Times New Roman"/>
-          <w:sz w:val="24"/>
-          <w:szCs w:val="24"/>
-        </w:rPr>
-        <w:t xml:space="preserve"> gdal-2.1.2</w:t>
-      </w:r>
-      <w:r>
-        <w:rPr>
-          <w:rFonts w:ascii="Times New Roman" w:eastAsia="华文仿宋" w:hAnsi="Times New Roman" w:cs="Times New Roman"/>
-          <w:sz w:val="24"/>
-          <w:szCs w:val="24"/>
-        </w:rPr>
-        <w:t>安装目录，配置安装目录</w:t>
-      </w:r>
-    </w:p>
-    <w:p>
-      <w:pPr>
-        <w:adjustRightInd w:val="0"/>
-        <w:snapToGrid w:val="0"/>
-        <w:spacing w:line="300" w:lineRule="auto"/>
-        <w:ind w:left="840" w:firstLine="420"/>
-        <w:jc w:val="left"/>
-        <w:rPr>
-          <w:rFonts w:ascii="Times New Roman" w:eastAsia="华文仿宋" w:hAnsi="Times New Roman" w:cs="Times New Roman"/>
-          <w:sz w:val="24"/>
-          <w:szCs w:val="24"/>
-        </w:rPr>
-      </w:pPr>
-      <w:r>
-        <w:rPr>
-          <w:rFonts w:ascii="Times New Roman" w:eastAsia="华文仿宋" w:hAnsi="Times New Roman" w:cs="Times New Roman"/>
-          <w:sz w:val="24"/>
-          <w:szCs w:val="24"/>
-        </w:rPr>
-        <w:t>命令：</w:t>
-      </w:r>
-      <w:r>
-        <w:rPr>
-          <w:rFonts w:ascii="Times New Roman" w:eastAsia="华文仿宋" w:hAnsi="Times New Roman" w:cs="Times New Roman"/>
-          <w:i/>
-          <w:sz w:val="24"/>
-          <w:szCs w:val="24"/>
-        </w:rPr>
-        <w:t>./configure --prefix=</w:t>
-      </w:r>
-      <w:r>
-        <w:rPr>
-          <w:rFonts w:ascii="Times New Roman" w:eastAsia="华文仿宋" w:hAnsi="Times New Roman" w:cs="Times New Roman"/>
-          <w:i/>
-          <w:sz w:val="24"/>
-          <w:szCs w:val="24"/>
-        </w:rPr>
-        <w:t>安装目录</w:t>
-      </w:r>
-      <w:r>
-        <w:rPr>
-          <w:rFonts w:ascii="Times New Roman" w:eastAsia="华文仿宋" w:hAnsi="Times New Roman" w:cs="Times New Roman"/>
-          <w:i/>
-          <w:sz w:val="24"/>
-          <w:szCs w:val="24"/>
-        </w:rPr>
-        <w:t>(</w:t>
-      </w:r>
-      <w:r>
-        <w:rPr>
-          <w:rFonts w:ascii="Times New Roman" w:eastAsia="华文仿宋" w:hAnsi="Times New Roman" w:cs="Times New Roman"/>
-          <w:i/>
-          <w:sz w:val="24"/>
-          <w:szCs w:val="24"/>
-        </w:rPr>
-        <w:t>如</w:t>
-      </w:r>
-      <w:r>
-        <w:rPr>
-          <w:rFonts w:ascii="Times New Roman" w:eastAsia="华文仿宋" w:hAnsi="Times New Roman" w:cs="Times New Roman"/>
-          <w:i/>
-          <w:sz w:val="24"/>
-          <w:szCs w:val="24"/>
-        </w:rPr>
-        <w:t xml:space="preserve">  ./configure --prefix=/opt)</w:t>
-      </w:r>
-    </w:p>
-    <w:p>
-      <w:pPr>
-        <w:adjustRightInd w:val="0"/>
-        <w:snapToGrid w:val="0"/>
-        <w:spacing w:line="300" w:lineRule="auto"/>
-        <w:jc w:val="left"/>
-        <w:rPr>
-          <w:rFonts w:ascii="Times New Roman" w:eastAsia="华文仿宋" w:hAnsi="Times New Roman" w:cs="Times New Roman"/>
-          <w:sz w:val="24"/>
-          <w:szCs w:val="24"/>
-        </w:rPr>
-      </w:pPr>
-      <w:r>
-        <w:rPr>
-          <w:rFonts w:ascii="Times New Roman" w:eastAsia="华文仿宋" w:hAnsi="Times New Roman" w:cs="Times New Roman"/>
-          <w:sz w:val="24"/>
-          <w:szCs w:val="24"/>
-        </w:rPr>
-        <w:tab/>
-      </w:r>
-      <w:r>
-        <w:rPr>
-          <w:rFonts w:ascii="Times New Roman" w:eastAsia="华文仿宋" w:hAnsi="Times New Roman" w:cs="Times New Roman"/>
-          <w:sz w:val="24"/>
-          <w:szCs w:val="24"/>
-        </w:rPr>
-        <w:tab/>
-        <w:t xml:space="preserve">2&gt; </w:t>
-      </w:r>
-      <w:r>
-        <w:rPr>
-          <w:rFonts w:ascii="Times New Roman" w:eastAsia="华文仿宋" w:hAnsi="Times New Roman" w:cs="Times New Roman"/>
-          <w:sz w:val="24"/>
-          <w:szCs w:val="24"/>
-        </w:rPr>
-        <w:t>编译和安装</w:t>
-      </w:r>
-    </w:p>
-    <w:p>
-      <w:pPr>
-        <w:adjustRightInd w:val="0"/>
-        <w:snapToGrid w:val="0"/>
-        <w:spacing w:line="300" w:lineRule="auto"/>
-        <w:jc w:val="left"/>
-        <w:rPr>
-          <w:rFonts w:ascii="Times New Roman" w:eastAsia="华文仿宋" w:hAnsi="Times New Roman" w:cs="Times New Roman"/>
-          <w:sz w:val="24"/>
-          <w:szCs w:val="24"/>
-        </w:rPr>
-      </w:pPr>
-      <w:r>
-        <w:rPr>
-          <w:rFonts w:ascii="Times New Roman" w:eastAsia="华文仿宋" w:hAnsi="Times New Roman" w:cs="Times New Roman"/>
-          <w:sz w:val="24"/>
-          <w:szCs w:val="24"/>
-        </w:rPr>
-        <w:tab/>
-      </w:r>
-      <w:r>
-        <w:rPr>
-          <w:rFonts w:ascii="Times New Roman" w:eastAsia="华文仿宋" w:hAnsi="Times New Roman" w:cs="Times New Roman"/>
-          <w:sz w:val="24"/>
-          <w:szCs w:val="24"/>
-        </w:rPr>
-        <w:tab/>
-      </w:r>
-      <w:r>
-        <w:rPr>
-          <w:rFonts w:ascii="Times New Roman" w:eastAsia="华文仿宋" w:hAnsi="Times New Roman" w:cs="Times New Roman"/>
-          <w:sz w:val="24"/>
-          <w:szCs w:val="24"/>
-        </w:rPr>
-        <w:tab/>
-      </w:r>
-      <w:r>
-        <w:rPr>
-          <w:rFonts w:ascii="Times New Roman" w:eastAsia="华文仿宋" w:hAnsi="Times New Roman" w:cs="Times New Roman"/>
-          <w:sz w:val="24"/>
-          <w:szCs w:val="24"/>
-        </w:rPr>
-        <w:t>命令：</w:t>
-      </w:r>
-      <w:r>
-        <w:rPr>
-          <w:rFonts w:ascii="Times New Roman" w:eastAsia="华文仿宋" w:hAnsi="Times New Roman" w:cs="Times New Roman"/>
-          <w:i/>
-          <w:sz w:val="24"/>
-          <w:szCs w:val="24"/>
-        </w:rPr>
-        <w:t>make</w:t>
-      </w:r>
-    </w:p>
-    <w:p>
-      <w:pPr>
-        <w:adjustRightInd w:val="0"/>
-        <w:snapToGrid w:val="0"/>
-        <w:spacing w:line="300" w:lineRule="auto"/>
-        <w:jc w:val="left"/>
-        <w:rPr>
-          <w:rFonts w:ascii="Times New Roman" w:eastAsia="华文仿宋" w:hAnsi="Times New Roman" w:cs="Times New Roman"/>
-          <w:i/>
-          <w:sz w:val="24"/>
-          <w:szCs w:val="24"/>
-        </w:rPr>
-      </w:pPr>
-      <w:r>
-        <w:rPr>
-          <w:rFonts w:ascii="Times New Roman" w:eastAsia="华文仿宋" w:hAnsi="Times New Roman" w:cs="Times New Roman"/>
-          <w:sz w:val="24"/>
-          <w:szCs w:val="24"/>
-        </w:rPr>
-        <w:tab/>
-      </w:r>
-      <w:r>
-        <w:rPr>
-          <w:rFonts w:ascii="Times New Roman" w:eastAsia="华文仿宋" w:hAnsi="Times New Roman" w:cs="Times New Roman"/>
-          <w:sz w:val="24"/>
-          <w:szCs w:val="24"/>
-        </w:rPr>
-        <w:tab/>
-      </w:r>
-      <w:r>
-        <w:rPr>
-          <w:rFonts w:ascii="Times New Roman" w:eastAsia="华文仿宋" w:hAnsi="Times New Roman" w:cs="Times New Roman"/>
-          <w:sz w:val="24"/>
-          <w:szCs w:val="24"/>
-        </w:rPr>
-        <w:tab/>
-      </w:r>
-      <w:r>
-        <w:rPr>
-          <w:rFonts w:ascii="Times New Roman" w:eastAsia="华文仿宋" w:hAnsi="Times New Roman" w:cs="Times New Roman"/>
-          <w:sz w:val="24"/>
-          <w:szCs w:val="24"/>
-        </w:rPr>
-        <w:t>命令：</w:t>
-      </w:r>
-      <w:r>
-        <w:rPr>
-          <w:rFonts w:ascii="Times New Roman" w:eastAsia="华文仿宋" w:hAnsi="Times New Roman" w:cs="Times New Roman"/>
-          <w:i/>
-          <w:sz w:val="24"/>
-          <w:szCs w:val="24"/>
-        </w:rPr>
-        <w:t>sudo make install</w:t>
-      </w:r>
-    </w:p>
-    <w:p>
-      <w:pPr>
-        <w:adjustRightInd w:val="0"/>
-        <w:snapToGrid w:val="0"/>
-        <w:spacing w:line="300" w:lineRule="auto"/>
-        <w:jc w:val="left"/>
-        <w:rPr>
-          <w:rFonts w:ascii="Times New Roman" w:eastAsia="华文仿宋" w:hAnsi="Times New Roman" w:cs="Times New Roman"/>
-          <w:sz w:val="24"/>
-          <w:szCs w:val="24"/>
-        </w:rPr>
-      </w:pPr>
-      <w:r>
-        <w:rPr>
-          <w:rFonts w:ascii="Times New Roman" w:eastAsia="华文仿宋" w:hAnsi="Times New Roman" w:cs="Times New Roman"/>
-          <w:sz w:val="24"/>
-          <w:szCs w:val="24"/>
-        </w:rPr>
-        <w:tab/>
-      </w:r>
-      <w:r>
-        <w:rPr>
-          <w:rFonts w:ascii="Times New Roman" w:eastAsia="华文仿宋" w:hAnsi="Times New Roman" w:cs="Times New Roman"/>
-          <w:sz w:val="24"/>
-          <w:szCs w:val="24"/>
-        </w:rPr>
-        <w:tab/>
-        <w:t xml:space="preserve">3&gt; </w:t>
-      </w:r>
-      <w:r>
-        <w:rPr>
-          <w:rFonts w:ascii="Times New Roman" w:eastAsia="华文仿宋" w:hAnsi="Times New Roman" w:cs="Times New Roman"/>
-          <w:sz w:val="24"/>
-          <w:szCs w:val="24"/>
-        </w:rPr>
-        <w:t>配置</w:t>
-      </w:r>
-      <w:r>
-        <w:rPr>
-          <w:rFonts w:ascii="Times New Roman" w:eastAsia="华文仿宋" w:hAnsi="Times New Roman" w:cs="Times New Roman"/>
-          <w:sz w:val="24"/>
-          <w:szCs w:val="24"/>
-        </w:rPr>
-        <w:t xml:space="preserve">  </w:t>
-      </w:r>
-      <w:r>
-        <w:rPr>
-          <w:rFonts w:ascii="Times New Roman" w:eastAsia="华文仿宋" w:hAnsi="Times New Roman" w:cs="Times New Roman"/>
-          <w:sz w:val="24"/>
-          <w:szCs w:val="24"/>
-        </w:rPr>
-        <w:t>在</w:t>
-      </w:r>
-      <w:r>
-        <w:rPr>
-          <w:rFonts w:ascii="Times New Roman" w:eastAsia="华文仿宋" w:hAnsi="Times New Roman" w:cs="Times New Roman"/>
-          <w:sz w:val="24"/>
-          <w:szCs w:val="24"/>
-        </w:rPr>
-        <w:t>~/.bashrc</w:t>
-      </w:r>
-      <w:r>
-        <w:rPr>
-          <w:rFonts w:ascii="Times New Roman" w:eastAsia="华文仿宋" w:hAnsi="Times New Roman" w:cs="Times New Roman"/>
-          <w:sz w:val="24"/>
-          <w:szCs w:val="24"/>
-        </w:rPr>
-        <w:t>文件末尾，增加以下配置指令</w:t>
-      </w:r>
-    </w:p>
-    <w:p>
-      <w:pPr>
-        <w:adjustRightInd w:val="0"/>
-        <w:snapToGrid w:val="0"/>
-        <w:spacing w:line="300" w:lineRule="auto"/>
-        <w:jc w:val="left"/>
-        <w:rPr>
-          <w:rFonts w:ascii="Times New Roman" w:eastAsia="华文仿宋" w:hAnsi="Times New Roman" w:cs="Times New Roman"/>
-          <w:szCs w:val="21"/>
-        </w:rPr>
-      </w:pPr>
-      <w:r>
-        <w:rPr>
-          <w:rFonts w:ascii="Times New Roman" w:eastAsia="华文仿宋" w:hAnsi="Times New Roman" w:cs="Times New Roman"/>
-          <w:sz w:val="24"/>
-          <w:szCs w:val="24"/>
-        </w:rPr>
-        <w:tab/>
-      </w:r>
-      <w:r>
-        <w:rPr>
-          <w:rFonts w:ascii="Times New Roman" w:eastAsia="华文仿宋" w:hAnsi="Times New Roman" w:cs="Times New Roman"/>
-          <w:sz w:val="24"/>
-          <w:szCs w:val="24"/>
-        </w:rPr>
-        <w:tab/>
-      </w:r>
-      <w:r>
-        <w:rPr>
-          <w:rFonts w:ascii="Times New Roman" w:eastAsia="华文仿宋" w:hAnsi="Times New Roman" w:cs="Times New Roman"/>
-          <w:szCs w:val="21"/>
-        </w:rPr>
-        <w:tab/>
-      </w:r>
-      <w:r>
-        <w:rPr>
-          <w:rFonts w:ascii="Times New Roman" w:eastAsia="华文仿宋" w:hAnsi="Times New Roman" w:cs="Times New Roman"/>
-          <w:szCs w:val="21"/>
-        </w:rPr>
-        <w:t>export PATH=/opt/bin:$PATH</w:t>
-      </w:r>
-    </w:p>
-    <w:p>
-      <w:pPr>
-        <w:adjustRightInd w:val="0"/>
-        <w:snapToGrid w:val="0"/>
-        <w:spacing w:line="300" w:lineRule="auto"/>
-        <w:jc w:val="left"/>
-        <w:rPr>
-          <w:rFonts w:ascii="Times New Roman" w:eastAsia="华文仿宋" w:hAnsi="Times New Roman" w:cs="Times New Roman"/>
-          <w:szCs w:val="21"/>
-        </w:rPr>
-      </w:pPr>
-      <w:r>
-        <w:rPr>
-          <w:rFonts w:ascii="Times New Roman" w:eastAsia="华文仿宋" w:hAnsi="Times New Roman" w:cs="Times New Roman" w:hint="eastAsia"/>
-          <w:szCs w:val="21"/>
-        </w:rPr>
-        <w:tab/>
-      </w:r>
-      <w:r>
-        <w:rPr>
-          <w:rFonts w:ascii="Times New Roman" w:eastAsia="华文仿宋" w:hAnsi="Times New Roman" w:cs="Times New Roman" w:hint="eastAsia"/>
-          <w:szCs w:val="21"/>
-        </w:rPr>
-        <w:tab/>
-      </w:r>
-      <w:r>
-        <w:rPr>
-          <w:rFonts w:ascii="Times New Roman" w:eastAsia="华文仿宋" w:hAnsi="Times New Roman" w:cs="Times New Roman" w:hint="eastAsia"/>
-          <w:szCs w:val="21"/>
-        </w:rPr>
-        <w:tab/>
-        <w:t>export LD_LIBRARY_PATH=/opt/lib:$</w:t>
-      </w:r>
-      <w:r>
-        <w:rPr>
-          <w:rFonts w:ascii="Times New Roman" w:eastAsia="华文仿宋" w:hAnsi="Times New Roman" w:cs="Times New Roman" w:hint="eastAsia"/>
-          <w:szCs w:val="21"/>
-        </w:rPr>
-        <w:t>LD_LIBRARY_PATH</w:t>
-      </w:r>
-      <w:r>
-        <w:rPr>
-          <w:rFonts w:ascii="Times New Roman" w:eastAsia="华文仿宋" w:hAnsi="Times New Roman" w:cs="Times New Roman" w:hint="eastAsia"/>
-          <w:szCs w:val="21"/>
-        </w:rPr>
-        <w:t xml:space="preserve"> #</w:t>
-      </w:r>
-      <w:r>
-        <w:rPr>
-          <w:rFonts w:ascii="Times New Roman" w:eastAsia="华文仿宋" w:hAnsi="Times New Roman" w:cs="Times New Roman" w:hint="eastAsia"/>
-          <w:szCs w:val="21"/>
-        </w:rPr>
-        <w:t>增加</w:t>
-      </w:r>
-      <w:r>
-        <w:rPr>
-          <w:rFonts w:ascii="Times New Roman" w:eastAsia="华文仿宋" w:hAnsi="Times New Roman" w:cs="Times New Roman" w:hint="eastAsia"/>
-          <w:szCs w:val="21"/>
-        </w:rPr>
-        <w:t>.so</w:t>
-      </w:r>
-      <w:r>
-        <w:rPr>
-          <w:rFonts w:ascii="Times New Roman" w:eastAsia="华文仿宋" w:hAnsi="Times New Roman" w:cs="Times New Roman" w:hint="eastAsia"/>
-          <w:szCs w:val="21"/>
-        </w:rPr>
-        <w:t>搜索</w:t>
-      </w:r>
-    </w:p>
-    <w:p>
-      <w:pPr>
-        <w:adjustRightInd w:val="0"/>
-        <w:snapToGrid w:val="0"/>
-        <w:spacing w:line="300" w:lineRule="auto"/>
-        <w:jc w:val="left"/>
-        <w:rPr>
-          <w:rFonts w:ascii="Times New Roman" w:eastAsia="华文仿宋" w:hAnsi="Times New Roman" w:cs="Times New Roman"/>
-          <w:szCs w:val="21"/>
-        </w:rPr>
-      </w:pPr>
-      <w:r>
-        <w:rPr>
-          <w:rFonts w:ascii="Times New Roman" w:eastAsia="华文仿宋" w:hAnsi="Times New Roman" w:cs="Times New Roman" w:hint="eastAsia"/>
-          <w:szCs w:val="21"/>
-        </w:rPr>
-        <w:tab/>
-      </w:r>
-      <w:r>
-        <w:rPr>
-          <w:rFonts w:ascii="Times New Roman" w:eastAsia="华文仿宋" w:hAnsi="Times New Roman" w:cs="Times New Roman" w:hint="eastAsia"/>
-          <w:szCs w:val="21"/>
-        </w:rPr>
-        <w:tab/>
-      </w:r>
-      <w:r>
-        <w:rPr>
-          <w:rFonts w:ascii="Times New Roman" w:eastAsia="华文仿宋" w:hAnsi="Times New Roman" w:cs="Times New Roman" w:hint="eastAsia"/>
-          <w:szCs w:val="21"/>
-        </w:rPr>
-        <w:tab/>
-        <w:t>export LIBRARY_PATH=/opt/lib:$LIBRARY_PATH</w:t>
-      </w:r>
-      <w:r>
-        <w:rPr>
-          <w:rFonts w:ascii="Times New Roman" w:eastAsia="华文仿宋" w:hAnsi="Times New Roman" w:cs="Times New Roman" w:hint="eastAsia"/>
-          <w:szCs w:val="21"/>
-        </w:rPr>
-        <w:t xml:space="preserve">  #</w:t>
-      </w:r>
-      <w:r>
-        <w:rPr>
-          <w:rFonts w:ascii="Times New Roman" w:eastAsia="华文仿宋" w:hAnsi="Times New Roman" w:cs="Times New Roman" w:hint="eastAsia"/>
-          <w:szCs w:val="21"/>
-        </w:rPr>
-        <w:t>增加</w:t>
-      </w:r>
-      <w:r>
-        <w:rPr>
-          <w:rFonts w:ascii="Times New Roman" w:eastAsia="华文仿宋" w:hAnsi="Times New Roman" w:cs="Times New Roman" w:hint="eastAsia"/>
-          <w:szCs w:val="21"/>
-        </w:rPr>
-        <w:t>.a</w:t>
-      </w:r>
-      <w:r>
-        <w:rPr>
-          <w:rFonts w:ascii="Times New Roman" w:eastAsia="华文仿宋" w:hAnsi="Times New Roman" w:cs="Times New Roman" w:hint="eastAsia"/>
-          <w:szCs w:val="21"/>
-        </w:rPr>
-        <w:t>搜索路径</w:t>
-      </w:r>
-    </w:p>
-    <w:p>
-      <w:pPr>
-        <w:adjustRightInd w:val="0"/>
-        <w:snapToGrid w:val="0"/>
-        <w:spacing w:line="300" w:lineRule="auto"/>
-        <w:jc w:val="left"/>
-        <w:rPr>
-          <w:rFonts w:ascii="Times New Roman" w:eastAsia="华文仿宋" w:hAnsi="Times New Roman" w:cs="Times New Roman"/>
-          <w:sz w:val="24"/>
-          <w:szCs w:val="24"/>
-        </w:rPr>
-      </w:pPr>
-      <w:r>
-        <w:rPr>
-          <w:rFonts w:ascii="Times New Roman" w:eastAsia="华文仿宋" w:hAnsi="Times New Roman" w:cs="Times New Roman" w:hint="eastAsia"/>
-          <w:szCs w:val="21"/>
-        </w:rPr>
-        <w:tab/>
-      </w:r>
-      <w:r>
-        <w:rPr>
-          <w:rFonts w:ascii="Times New Roman" w:eastAsia="华文仿宋" w:hAnsi="Times New Roman" w:cs="Times New Roman" w:hint="eastAsia"/>
-          <w:sz w:val="24"/>
-          <w:szCs w:val="24"/>
-        </w:rPr>
-        <w:t xml:space="preserve">4) </w:t>
-      </w:r>
-      <w:r>
-        <w:rPr>
-          <w:rFonts w:ascii="Times New Roman" w:eastAsia="华文仿宋" w:hAnsi="Times New Roman" w:cs="Times New Roman" w:hint="eastAsia"/>
-          <w:sz w:val="24"/>
-          <w:szCs w:val="24"/>
-        </w:rPr>
-        <w:t>安装</w:t>
-      </w:r>
-      <w:r>
-        <w:rPr>
-          <w:rFonts w:ascii="Times New Roman" w:eastAsia="华文仿宋" w:hAnsi="Times New Roman" w:cs="Times New Roman" w:hint="eastAsia"/>
-          <w:sz w:val="24"/>
-          <w:szCs w:val="24"/>
-        </w:rPr>
-        <w:t>openmpi</w:t>
-      </w:r>
-    </w:p>
-    <w:p>
-      <w:pPr>
-        <w:adjustRightInd w:val="0"/>
-        <w:snapToGrid w:val="0"/>
-        <w:spacing w:line="300" w:lineRule="auto"/>
-        <w:jc w:val="left"/>
-        <w:rPr>
-          <w:rFonts w:ascii="Times New Roman" w:eastAsia="华文仿宋" w:hAnsi="Times New Roman" w:cs="Times New Roman"/>
-          <w:i/>
-          <w:sz w:val="24"/>
-          <w:szCs w:val="24"/>
-        </w:rPr>
-      </w:pPr>
-      <w:r>
-        <w:rPr>
-          <w:rFonts w:ascii="Times New Roman" w:eastAsia="华文仿宋" w:hAnsi="Times New Roman" w:cs="Times New Roman" w:hint="eastAsia"/>
-          <w:i/>
-          <w:sz w:val="24"/>
-          <w:szCs w:val="24"/>
-        </w:rPr>
-        <w:tab/>
-      </w:r>
-      <w:r>
-        <w:rPr>
-          <w:rFonts w:ascii="Times New Roman" w:eastAsia="华文仿宋" w:hAnsi="Times New Roman" w:cs="Times New Roman" w:hint="eastAsia"/>
-          <w:i/>
-          <w:sz w:val="24"/>
-          <w:szCs w:val="24"/>
-        </w:rPr>
-        <w:tab/>
-      </w:r>
-      <w:r>
-        <w:rPr>
-          <w:rFonts w:ascii="Times New Roman" w:eastAsia="华文仿宋" w:hAnsi="Times New Roman" w:cs="Times New Roman" w:hint="eastAsia"/>
-          <w:sz w:val="24"/>
-          <w:szCs w:val="24"/>
-        </w:rPr>
-        <w:t>命令：</w:t>
-      </w:r>
-      <w:r>
-        <w:rPr>
-          <w:rFonts w:ascii="Times New Roman" w:eastAsia="华文仿宋" w:hAnsi="Times New Roman" w:cs="Times New Roman" w:hint="eastAsia"/>
-          <w:i/>
-          <w:sz w:val="24"/>
-          <w:szCs w:val="24"/>
-        </w:rPr>
-        <w:t>sudo apt-get install libopenmpi-dev</w:t>
-      </w:r>
-    </w:p>
-    <w:p>
-      <w:pPr>
-        <w:adjustRightInd w:val="0"/>
-        <w:snapToGrid w:val="0"/>
-        <w:spacing w:line="300" w:lineRule="auto"/>
-        <w:jc w:val="left"/>
-        <w:rPr>
-          <w:rFonts w:ascii="Times New Roman" w:eastAsia="华文仿宋" w:hAnsi="Times New Roman" w:cs="Times New Roman"/>
-          <w:sz w:val="24"/>
-          <w:szCs w:val="24"/>
-        </w:rPr>
-      </w:pPr>
-      <w:r>
-        <w:rPr>
-          <w:rFonts w:ascii="Times New Roman" w:eastAsia="华文仿宋" w:hAnsi="Times New Roman" w:cs="Times New Roman" w:hint="eastAsia"/>
-          <w:sz w:val="24"/>
-          <w:szCs w:val="24"/>
-        </w:rPr>
-        <w:tab/>
-        <w:t xml:space="preserve">5) </w:t>
-      </w:r>
-      <w:r>
-        <w:rPr>
-          <w:rFonts w:ascii="Times New Roman" w:eastAsia="华文仿宋" w:hAnsi="Times New Roman" w:cs="Times New Roman" w:hint="eastAsia"/>
-          <w:sz w:val="24"/>
-          <w:szCs w:val="24"/>
-        </w:rPr>
-        <w:t>安装</w:t>
-      </w:r>
-      <w:r>
-        <w:rPr>
-          <w:rFonts w:ascii="Times New Roman" w:eastAsia="华文仿宋" w:hAnsi="Times New Roman" w:cs="Times New Roman" w:hint="eastAsia"/>
-          <w:sz w:val="24"/>
-          <w:szCs w:val="24"/>
-        </w:rPr>
-        <w:t>taudem</w:t>
-      </w:r>
-      <w:r>
-        <w:rPr>
-          <w:rFonts w:ascii="Times New Roman" w:eastAsia="华文仿宋" w:hAnsi="Times New Roman" w:cs="Times New Roman" w:hint="eastAsia"/>
-          <w:sz w:val="24"/>
-          <w:szCs w:val="24"/>
-        </w:rPr>
-        <w:t xml:space="preserve"> </w:t>
-      </w:r>
-      <w:r>
-        <w:rPr>
-          <w:rFonts w:ascii="Times New Roman" w:eastAsia="华文仿宋" w:hAnsi="Times New Roman" w:cs="Times New Roman" w:hint="eastAsia"/>
-          <w:sz w:val="24"/>
-          <w:szCs w:val="24"/>
-        </w:rPr>
-        <w:t>进入</w:t>
-      </w:r>
-      <w:r>
-        <w:rPr>
-          <w:rFonts w:ascii="Times New Roman" w:eastAsia="华文仿宋" w:hAnsi="Times New Roman" w:cs="Times New Roman" w:hint="eastAsia"/>
-          <w:sz w:val="24"/>
-          <w:szCs w:val="24"/>
-        </w:rPr>
-        <w:t>TauDEM-Develop</w:t>
-      </w:r>
-      <w:r>
-        <w:rPr>
-          <w:rFonts w:ascii="Times New Roman" w:eastAsia="华文仿宋" w:hAnsi="Times New Roman" w:cs="Times New Roman" w:hint="eastAsia"/>
-          <w:sz w:val="24"/>
-          <w:szCs w:val="24"/>
-        </w:rPr>
-        <w:t>源文件</w:t>
-      </w:r>
-      <w:r>
-        <w:rPr>
-          <w:rFonts w:ascii="Times New Roman" w:eastAsia="华文仿宋" w:hAnsi="Times New Roman" w:cs="Times New Roman" w:hint="eastAsia"/>
-          <w:sz w:val="24"/>
-          <w:szCs w:val="24"/>
-        </w:rPr>
-        <w:t>src</w:t>
-      </w:r>
-      <w:r>
-        <w:rPr>
-          <w:rFonts w:ascii="Times New Roman" w:eastAsia="华文仿宋" w:hAnsi="Times New Roman" w:cs="Times New Roman" w:hint="eastAsia"/>
-          <w:sz w:val="24"/>
-          <w:szCs w:val="24"/>
-        </w:rPr>
-        <w:t>目录</w:t>
-      </w:r>
-    </w:p>
-    <w:p>
-      <w:pPr>
-        <w:adjustRightInd w:val="0"/>
-        <w:snapToGrid w:val="0"/>
-        <w:spacing w:line="300" w:lineRule="auto"/>
-        <w:jc w:val="left"/>
-        <w:rPr>
-          <w:rFonts w:ascii="Times New Roman" w:eastAsia="华文仿宋" w:hAnsi="Times New Roman" w:cs="Times New Roman"/>
-          <w:i/>
-          <w:sz w:val="24"/>
-          <w:szCs w:val="24"/>
-        </w:rPr>
-      </w:pPr>
-      <w:r>
-        <w:rPr>
-          <w:rFonts w:ascii="Times New Roman" w:eastAsia="华文仿宋" w:hAnsi="Times New Roman" w:cs="Times New Roman" w:hint="eastAsia"/>
-          <w:sz w:val="24"/>
-          <w:szCs w:val="24"/>
-        </w:rPr>
-        <w:lastRenderedPageBreak/>
-        <w:tab/>
-      </w:r>
       <w:r>
         <w:rPr>
           <w:rFonts w:ascii="Times New Roman" w:eastAsia="华文仿宋" w:hAnsi="Times New Roman" w:cs="Times New Roman" w:hint="eastAsia"/>
@@ -2632,6 +2422,84 @@
           <w:sz w:val="24"/>
           <w:szCs w:val="24"/>
         </w:rPr>
+        <w:t>修改</w:t>
+      </w:r>
+      <w:r>
+        <w:rPr>
+          <w:rFonts w:ascii="Times New Roman" w:eastAsia="华文仿宋" w:hAnsi="Times New Roman" w:cs="Times New Roman" w:hint="eastAsia"/>
+          <w:sz w:val="24"/>
+          <w:szCs w:val="24"/>
+        </w:rPr>
+        <w:t>MakeFile</w:t>
+      </w:r>
+      <w:r>
+        <w:rPr>
+          <w:rFonts w:ascii="Times New Roman" w:eastAsia="华文仿宋" w:hAnsi="Times New Roman" w:cs="Times New Roman" w:hint="eastAsia"/>
+          <w:sz w:val="24"/>
+          <w:szCs w:val="24"/>
+        </w:rPr>
+        <w:t>中的</w:t>
+      </w:r>
+      <w:r>
+        <w:rPr>
+          <w:rFonts w:ascii="Times New Roman" w:eastAsia="华文仿宋" w:hAnsi="Times New Roman" w:cs="Times New Roman" w:hint="eastAsia"/>
+          <w:sz w:val="24"/>
+          <w:szCs w:val="24"/>
+        </w:rPr>
+        <w:t>prefix</w:t>
+      </w:r>
+      <w:r>
+        <w:rPr>
+          <w:rFonts w:ascii="Times New Roman" w:eastAsia="华文仿宋" w:hAnsi="Times New Roman" w:cs="Times New Roman" w:hint="eastAsia"/>
+          <w:sz w:val="24"/>
+          <w:szCs w:val="24"/>
+        </w:rPr>
+        <w:t>，确定安装目录</w:t>
+      </w:r>
+    </w:p>
+    <w:p>
+      <w:pPr>
+        <w:adjustRightInd w:val="0"/>
+        <w:snapToGrid w:val="0"/>
+        <w:spacing w:line="300" w:lineRule="auto"/>
+        <w:jc w:val="left"/>
+        <w:rPr>
+          <w:rFonts w:ascii="Times New Roman" w:eastAsia="华文仿宋" w:hAnsi="Times New Roman" w:cs="Times New Roman" w:hint="eastAsia"/>
+          <w:i/>
+          <w:sz w:val="24"/>
+          <w:szCs w:val="24"/>
+        </w:rPr>
+      </w:pPr>
+      <w:r>
+        <w:rPr>
+          <w:rFonts w:ascii="Times New Roman" w:eastAsia="华文仿宋" w:hAnsi="Times New Roman" w:cs="Times New Roman" w:hint="eastAsia"/>
+          <w:sz w:val="24"/>
+          <w:szCs w:val="24"/>
+        </w:rPr>
+        <w:tab/>
+      </w:r>
+      <w:r>
+        <w:rPr>
+          <w:rFonts w:ascii="Times New Roman" w:eastAsia="华文仿宋" w:hAnsi="Times New Roman" w:cs="Times New Roman" w:hint="eastAsia"/>
+          <w:sz w:val="24"/>
+          <w:szCs w:val="24"/>
+        </w:rPr>
+        <w:t>2</w:t>
+      </w:r>
+      <w:r>
+        <w:rPr>
+          <w:rFonts w:ascii="Times New Roman" w:eastAsia="华文仿宋" w:hAnsi="Times New Roman" w:cs="Times New Roman" w:hint="eastAsia"/>
+          <w:sz w:val="24"/>
+          <w:szCs w:val="24"/>
+        </w:rPr>
+        <w:t xml:space="preserve">&gt; </w:t>
+      </w:r>
+      <w:r>
+        <w:rPr>
+          <w:rFonts w:ascii="Times New Roman" w:eastAsia="华文仿宋" w:hAnsi="Times New Roman" w:cs="Times New Roman" w:hint="eastAsia"/>
+          <w:sz w:val="24"/>
+          <w:szCs w:val="24"/>
+        </w:rPr>
         <w:t>命令：</w:t>
       </w:r>
       <w:r>
@@ -2641,7 +2509,34 @@
           <w:sz w:val="24"/>
           <w:szCs w:val="24"/>
         </w:rPr>
-        <w:t>mkdir ../bin</w:t>
+        <w:t>make</w:t>
+      </w:r>
+      <w:r>
+        <w:rPr>
+          <w:rFonts w:ascii="Times New Roman" w:eastAsia="华文仿宋" w:hAnsi="Times New Roman" w:cs="Times New Roman"/>
+          <w:i/>
+          <w:sz w:val="24"/>
+          <w:szCs w:val="24"/>
+        </w:rPr>
+        <w:t xml:space="preserve"> </w:t>
+      </w:r>
+      <w:r>
+        <w:rPr>
+          <w:rFonts w:ascii="Times New Roman" w:eastAsia="华文仿宋" w:hAnsi="Times New Roman" w:cs="Times New Roman" w:hint="eastAsia"/>
+          <w:i/>
+          <w:sz w:val="24"/>
+          <w:szCs w:val="24"/>
+        </w:rPr>
+        <w:t xml:space="preserve">-f </w:t>
+      </w:r>
+      <w:r>
+        <w:rPr>
+          <w:rFonts w:ascii="Times New Roman" w:eastAsia="华文仿宋" w:hAnsi="Times New Roman" w:cs="Times New Roman"/>
+          <w:i/>
+          <w:sz w:val="24"/>
+          <w:szCs w:val="24"/>
+        </w:rPr>
+        <w:t>Makefile.win</w:t>
       </w:r>
     </w:p>
     <w:p>
@@ -2659,6 +2554,7 @@
       <w:r>
         <w:rPr>
           <w:rFonts w:ascii="Times New Roman" w:eastAsia="华文仿宋" w:hAnsi="Times New Roman" w:cs="Times New Roman" w:hint="eastAsia"/>
+          <w:i/>
           <w:sz w:val="24"/>
           <w:szCs w:val="24"/>
         </w:rPr>
@@ -2670,8 +2566,15 @@
           <w:sz w:val="24"/>
           <w:szCs w:val="24"/>
         </w:rPr>
-        <w:tab/>
-        <w:t xml:space="preserve">2&gt; </w:t>
+        <w:t>3</w:t>
+      </w:r>
+      <w:r>
+        <w:rPr>
+          <w:rFonts w:ascii="Times New Roman" w:eastAsia="华文仿宋" w:hAnsi="Times New Roman" w:cs="Times New Roman" w:hint="eastAsia"/>
+          <w:sz w:val="24"/>
+          <w:szCs w:val="24"/>
+        </w:rPr>
+        <w:t xml:space="preserve">&gt; </w:t>
       </w:r>
       <w:r>
         <w:rPr>
@@ -2688,475 +2591,16 @@
           <w:sz w:val="24"/>
           <w:szCs w:val="24"/>
         </w:rPr>
-        <w:t>make</w:t>
-      </w:r>
-    </w:p>
-    <w:p>
-      <w:pPr>
-        <w:adjustRightInd w:val="0"/>
-        <w:snapToGrid w:val="0"/>
-        <w:spacing w:line="300" w:lineRule="auto"/>
-        <w:jc w:val="left"/>
+        <w:t>make install</w:t>
+      </w:r>
+      <w:r>
         <w:rPr>
           <w:rFonts w:ascii="Times New Roman" w:eastAsia="华文仿宋" w:hAnsi="Times New Roman" w:cs="Times New Roman"/>
           <w:i/>
           <w:sz w:val="24"/>
           <w:szCs w:val="24"/>
         </w:rPr>
-      </w:pPr>
-      <w:r>
-        <w:rPr>
-          <w:rFonts w:ascii="Times New Roman" w:eastAsia="华文仿宋" w:hAnsi="Times New Roman" w:cs="Times New Roman" w:hint="eastAsia"/>
-          <w:sz w:val="24"/>
-          <w:szCs w:val="24"/>
-        </w:rPr>
-        <w:tab/>
-      </w:r>
-      <w:r>
-        <w:rPr>
-          <w:rFonts w:ascii="Times New Roman" w:eastAsia="华文仿宋" w:hAnsi="Times New Roman" w:cs="Times New Roman" w:hint="eastAsia"/>
-          <w:sz w:val="24"/>
-          <w:szCs w:val="24"/>
-        </w:rPr>
-        <w:tab/>
-        <w:t xml:space="preserve">3&gt; </w:t>
-      </w:r>
-      <w:r>
-        <w:rPr>
-          <w:rFonts w:ascii="Times New Roman" w:eastAsia="华文仿宋" w:hAnsi="Times New Roman" w:cs="Times New Roman" w:hint="eastAsia"/>
-          <w:sz w:val="24"/>
-          <w:szCs w:val="24"/>
-        </w:rPr>
-        <w:t>命令：</w:t>
-      </w:r>
-      <w:r>
-        <w:rPr>
-          <w:rFonts w:ascii="Times New Roman" w:eastAsia="华文仿宋" w:hAnsi="Times New Roman" w:cs="Times New Roman" w:hint="eastAsia"/>
-          <w:i/>
-          <w:sz w:val="24"/>
-          <w:szCs w:val="24"/>
-        </w:rPr>
-        <w:t>sudo cp ../bin/* /opt/bin</w:t>
-      </w:r>
-    </w:p>
-    <w:p>
-      <w:pPr>
-        <w:adjustRightInd w:val="0"/>
-        <w:snapToGrid w:val="0"/>
-        <w:spacing w:line="300" w:lineRule="auto"/>
-        <w:jc w:val="left"/>
-        <w:rPr>
-          <w:rFonts w:ascii="Times New Roman" w:eastAsia="华文仿宋" w:hAnsi="Times New Roman" w:cs="Times New Roman"/>
-          <w:sz w:val="24"/>
-          <w:szCs w:val="24"/>
-        </w:rPr>
-      </w:pPr>
-      <w:r>
-        <w:rPr>
-          <w:rFonts w:ascii="Times New Roman" w:eastAsia="华文仿宋" w:hAnsi="Times New Roman" w:cs="Times New Roman" w:hint="eastAsia"/>
-          <w:sz w:val="24"/>
-          <w:szCs w:val="24"/>
-        </w:rPr>
-        <w:tab/>
-        <w:t xml:space="preserve">6) </w:t>
-      </w:r>
-      <w:r>
-        <w:rPr>
-          <w:rFonts w:ascii="Times New Roman" w:eastAsia="华文仿宋" w:hAnsi="Times New Roman" w:cs="Times New Roman" w:hint="eastAsia"/>
-          <w:sz w:val="24"/>
-          <w:szCs w:val="24"/>
-        </w:rPr>
-        <w:t>编译</w:t>
-      </w:r>
-      <w:r>
-        <w:rPr>
-          <w:rFonts w:ascii="Times New Roman" w:eastAsia="华文仿宋" w:hAnsi="Times New Roman" w:cs="Times New Roman" w:hint="eastAsia"/>
-          <w:sz w:val="24"/>
-          <w:szCs w:val="24"/>
-        </w:rPr>
-        <w:t>PreGBHM</w:t>
-      </w:r>
-      <w:r>
-        <w:rPr>
-          <w:rFonts w:ascii="Times New Roman" w:eastAsia="华文仿宋" w:hAnsi="Times New Roman" w:cs="Times New Roman" w:hint="eastAsia"/>
-          <w:sz w:val="24"/>
-          <w:szCs w:val="24"/>
-        </w:rPr>
-        <w:t>程序</w:t>
-      </w:r>
-    </w:p>
-    <w:p>
-      <w:pPr>
-        <w:adjustRightInd w:val="0"/>
-        <w:snapToGrid w:val="0"/>
-        <w:spacing w:line="300" w:lineRule="auto"/>
-        <w:jc w:val="left"/>
-        <w:rPr>
-          <w:rFonts w:ascii="Times New Roman" w:eastAsia="华文仿宋" w:hAnsi="Times New Roman" w:cs="Times New Roman"/>
-          <w:sz w:val="24"/>
-          <w:szCs w:val="24"/>
-        </w:rPr>
-      </w:pPr>
-      <w:r>
-        <w:rPr>
-          <w:rFonts w:ascii="Times New Roman" w:eastAsia="华文仿宋" w:hAnsi="Times New Roman" w:cs="Times New Roman" w:hint="eastAsia"/>
-          <w:sz w:val="24"/>
-          <w:szCs w:val="24"/>
-        </w:rPr>
-        <w:tab/>
-      </w:r>
-      <w:r>
-        <w:rPr>
-          <w:rFonts w:ascii="Times New Roman" w:eastAsia="华文仿宋" w:hAnsi="Times New Roman" w:cs="Times New Roman" w:hint="eastAsia"/>
-          <w:sz w:val="24"/>
-          <w:szCs w:val="24"/>
-        </w:rPr>
-        <w:t>本程序包含四</w:t>
-      </w:r>
-      <w:r>
-        <w:rPr>
-          <w:rFonts w:ascii="Times New Roman" w:eastAsia="华文仿宋" w:hAnsi="Times New Roman" w:cs="Times New Roman" w:hint="eastAsia"/>
-          <w:sz w:val="24"/>
-          <w:szCs w:val="24"/>
-        </w:rPr>
-        <w:t>个文件，分别为</w:t>
-      </w:r>
-      <w:r>
-        <w:rPr>
-          <w:rFonts w:ascii="Times New Roman" w:eastAsia="华文仿宋" w:hAnsi="Times New Roman" w:cs="Times New Roman" w:hint="eastAsia"/>
-          <w:sz w:val="24"/>
-          <w:szCs w:val="24"/>
-        </w:rPr>
-        <w:t>PreGBHM</w:t>
-      </w:r>
-      <w:r>
-        <w:rPr>
-          <w:rFonts w:ascii="Times New Roman" w:eastAsia="华文仿宋" w:hAnsi="Times New Roman" w:cs="Times New Roman" w:hint="eastAsia"/>
-          <w:sz w:val="24"/>
-          <w:szCs w:val="24"/>
-        </w:rPr>
-        <w:t>.F90,</w:t>
-      </w:r>
-      <w:r>
-        <w:rPr>
-          <w:rFonts w:ascii="Times New Roman" w:eastAsia="华文仿宋" w:hAnsi="Times New Roman" w:cs="Times New Roman" w:hint="eastAsia"/>
-          <w:sz w:val="24"/>
-          <w:szCs w:val="24"/>
-        </w:rPr>
-        <w:t xml:space="preserve"> </w:t>
-      </w:r>
-      <w:r>
-        <w:rPr>
-          <w:rFonts w:ascii="Times New Roman" w:eastAsia="华文仿宋" w:hAnsi="Times New Roman" w:cs="Times New Roman" w:hint="eastAsia"/>
-          <w:sz w:val="24"/>
-          <w:szCs w:val="24"/>
-        </w:rPr>
-        <w:t>mod_preprocess.F90, gisutil.F90</w:t>
-      </w:r>
-      <w:r>
-        <w:rPr>
-          <w:rFonts w:ascii="Times New Roman" w:eastAsia="华文仿宋" w:hAnsi="Times New Roman" w:cs="Times New Roman" w:hint="eastAsia"/>
-          <w:sz w:val="24"/>
-          <w:szCs w:val="24"/>
-        </w:rPr>
-        <w:t>和</w:t>
-      </w:r>
-      <w:r>
-        <w:rPr>
-          <w:rFonts w:ascii="Times New Roman" w:eastAsia="华文仿宋" w:hAnsi="Times New Roman" w:cs="Times New Roman" w:hint="eastAsia"/>
-          <w:sz w:val="24"/>
-          <w:szCs w:val="24"/>
-        </w:rPr>
-        <w:t>Makefile</w:t>
-      </w:r>
-      <w:r>
-        <w:rPr>
-          <w:rFonts w:ascii="Times New Roman" w:eastAsia="华文仿宋" w:hAnsi="Times New Roman" w:cs="Times New Roman" w:hint="eastAsia"/>
-          <w:sz w:val="24"/>
-          <w:szCs w:val="24"/>
-        </w:rPr>
-        <w:t>。另外，随源程序一起，有一个命名为</w:t>
-      </w:r>
-      <w:r>
-        <w:rPr>
-          <w:rFonts w:ascii="Times New Roman" w:eastAsia="华文仿宋" w:hAnsi="Times New Roman" w:cs="Times New Roman" w:hint="eastAsia"/>
-          <w:sz w:val="24"/>
-          <w:szCs w:val="24"/>
-        </w:rPr>
-        <w:t>setup</w:t>
-      </w:r>
-      <w:r>
-        <w:rPr>
-          <w:rFonts w:ascii="Times New Roman" w:eastAsia="华文仿宋" w:hAnsi="Times New Roman" w:cs="Times New Roman" w:hint="eastAsia"/>
-          <w:sz w:val="24"/>
-          <w:szCs w:val="24"/>
-        </w:rPr>
-        <w:t>和</w:t>
-      </w:r>
-      <w:r>
-        <w:rPr>
-          <w:rFonts w:ascii="Times New Roman" w:eastAsia="华文仿宋" w:hAnsi="Times New Roman" w:cs="Times New Roman" w:hint="eastAsia"/>
-          <w:sz w:val="24"/>
-          <w:szCs w:val="24"/>
-        </w:rPr>
-        <w:t>subcatchment2.dat</w:t>
-      </w:r>
-      <w:r>
-        <w:rPr>
-          <w:rFonts w:ascii="Times New Roman" w:eastAsia="华文仿宋" w:hAnsi="Times New Roman" w:cs="Times New Roman" w:hint="eastAsia"/>
-          <w:sz w:val="24"/>
-          <w:szCs w:val="24"/>
-        </w:rPr>
-        <w:t>的文件，</w:t>
-      </w:r>
-      <w:r>
-        <w:rPr>
-          <w:rFonts w:ascii="Times New Roman" w:eastAsia="华文仿宋" w:hAnsi="Times New Roman" w:cs="Times New Roman" w:hint="eastAsia"/>
-          <w:sz w:val="24"/>
-          <w:szCs w:val="24"/>
-        </w:rPr>
-        <w:t>示例</w:t>
-      </w:r>
-      <w:r>
-        <w:rPr>
-          <w:rFonts w:ascii="Times New Roman" w:eastAsia="华文仿宋" w:hAnsi="Times New Roman" w:cs="Times New Roman" w:hint="eastAsia"/>
-          <w:sz w:val="24"/>
-          <w:szCs w:val="24"/>
-        </w:rPr>
-        <w:t>数据处理时进行配置</w:t>
-      </w:r>
-      <w:r>
-        <w:rPr>
-          <w:rFonts w:ascii="Times New Roman" w:eastAsia="华文仿宋" w:hAnsi="Times New Roman" w:cs="Times New Roman" w:hint="eastAsia"/>
-          <w:sz w:val="24"/>
-          <w:szCs w:val="24"/>
-        </w:rPr>
-        <w:t>和提供各子流域的河道参数</w:t>
-      </w:r>
-      <w:r>
-        <w:rPr>
-          <w:rFonts w:ascii="Times New Roman" w:eastAsia="华文仿宋" w:hAnsi="Times New Roman" w:cs="Times New Roman" w:hint="eastAsia"/>
-          <w:sz w:val="24"/>
-          <w:szCs w:val="24"/>
-        </w:rPr>
-        <w:t>。</w:t>
-      </w:r>
-    </w:p>
-    <w:p>
-      <w:pPr>
-        <w:adjustRightInd w:val="0"/>
-        <w:snapToGrid w:val="0"/>
-        <w:spacing w:line="300" w:lineRule="auto"/>
-        <w:jc w:val="left"/>
-        <w:rPr>
-          <w:rFonts w:ascii="Times New Roman" w:eastAsia="华文仿宋" w:hAnsi="Times New Roman" w:cs="Times New Roman"/>
-          <w:sz w:val="24"/>
-          <w:szCs w:val="24"/>
-        </w:rPr>
-      </w:pPr>
-      <w:r>
-        <w:rPr>
-          <w:rFonts w:ascii="Times New Roman" w:eastAsia="华文仿宋" w:hAnsi="Times New Roman" w:cs="Times New Roman" w:hint="eastAsia"/>
-          <w:sz w:val="24"/>
-          <w:szCs w:val="24"/>
-        </w:rPr>
-        <w:tab/>
-      </w:r>
-      <w:r>
-        <w:rPr>
-          <w:rFonts w:ascii="Times New Roman" w:eastAsia="华文仿宋" w:hAnsi="Times New Roman" w:cs="Times New Roman" w:hint="eastAsia"/>
-          <w:sz w:val="24"/>
-          <w:szCs w:val="24"/>
-        </w:rPr>
-        <w:t>编译</w:t>
-      </w:r>
-      <w:r>
-        <w:rPr>
-          <w:rFonts w:ascii="Times New Roman" w:eastAsia="华文仿宋" w:hAnsi="Times New Roman" w:cs="Times New Roman" w:hint="eastAsia"/>
-          <w:sz w:val="24"/>
-          <w:szCs w:val="24"/>
-        </w:rPr>
-        <w:t>和安装</w:t>
-      </w:r>
-      <w:r>
-        <w:rPr>
-          <w:rFonts w:ascii="Times New Roman" w:eastAsia="华文仿宋" w:hAnsi="Times New Roman" w:cs="Times New Roman" w:hint="eastAsia"/>
-          <w:sz w:val="24"/>
-          <w:szCs w:val="24"/>
-        </w:rPr>
-        <w:t>PreGBHM</w:t>
-      </w:r>
-    </w:p>
-    <w:p>
-      <w:pPr>
-        <w:adjustRightInd w:val="0"/>
-        <w:snapToGrid w:val="0"/>
-        <w:spacing w:line="300" w:lineRule="auto"/>
-        <w:jc w:val="left"/>
-        <w:rPr>
-          <w:rFonts w:ascii="Times New Roman" w:eastAsia="华文仿宋" w:hAnsi="Times New Roman" w:cs="Times New Roman"/>
-          <w:sz w:val="24"/>
-          <w:szCs w:val="24"/>
-        </w:rPr>
-      </w:pPr>
-      <w:r>
-        <w:rPr>
-          <w:rFonts w:ascii="Times New Roman" w:eastAsia="华文仿宋" w:hAnsi="Times New Roman" w:cs="Times New Roman" w:hint="eastAsia"/>
-          <w:sz w:val="24"/>
-          <w:szCs w:val="24"/>
-        </w:rPr>
-        <w:tab/>
-        <w:t xml:space="preserve">1&gt; </w:t>
-      </w:r>
-      <w:r>
-        <w:rPr>
-          <w:rFonts w:ascii="Times New Roman" w:eastAsia="华文仿宋" w:hAnsi="Times New Roman" w:cs="Times New Roman" w:hint="eastAsia"/>
-          <w:sz w:val="24"/>
-          <w:szCs w:val="24"/>
-        </w:rPr>
-        <w:t>修改</w:t>
-      </w:r>
-      <w:r>
-        <w:rPr>
-          <w:rFonts w:ascii="Times New Roman" w:eastAsia="华文仿宋" w:hAnsi="Times New Roman" w:cs="Times New Roman" w:hint="eastAsia"/>
-          <w:sz w:val="24"/>
-          <w:szCs w:val="24"/>
-        </w:rPr>
-        <w:t>MakeFile</w:t>
-      </w:r>
-      <w:r>
-        <w:rPr>
-          <w:rFonts w:ascii="Times New Roman" w:eastAsia="华文仿宋" w:hAnsi="Times New Roman" w:cs="Times New Roman" w:hint="eastAsia"/>
-          <w:sz w:val="24"/>
-          <w:szCs w:val="24"/>
-        </w:rPr>
-        <w:t>中的</w:t>
-      </w:r>
-      <w:r>
-        <w:rPr>
-          <w:rFonts w:ascii="Times New Roman" w:eastAsia="华文仿宋" w:hAnsi="Times New Roman" w:cs="Times New Roman" w:hint="eastAsia"/>
-          <w:sz w:val="24"/>
-          <w:szCs w:val="24"/>
-        </w:rPr>
-        <w:t>prefix</w:t>
-      </w:r>
-      <w:r>
-        <w:rPr>
-          <w:rFonts w:ascii="Times New Roman" w:eastAsia="华文仿宋" w:hAnsi="Times New Roman" w:cs="Times New Roman" w:hint="eastAsia"/>
-          <w:sz w:val="24"/>
-          <w:szCs w:val="24"/>
-        </w:rPr>
-        <w:t>，确定安装目录</w:t>
-      </w:r>
-    </w:p>
-    <w:p>
-      <w:pPr>
-        <w:adjustRightInd w:val="0"/>
-        <w:snapToGrid w:val="0"/>
-        <w:spacing w:line="300" w:lineRule="auto"/>
-        <w:jc w:val="left"/>
-        <w:rPr>
-          <w:rFonts w:ascii="Times New Roman" w:eastAsia="华文仿宋" w:hAnsi="Times New Roman" w:cs="Times New Roman"/>
-          <w:i/>
-          <w:sz w:val="24"/>
-          <w:szCs w:val="24"/>
-        </w:rPr>
-      </w:pPr>
-      <w:r>
-        <w:rPr>
-          <w:rFonts w:ascii="Times New Roman" w:eastAsia="华文仿宋" w:hAnsi="Times New Roman" w:cs="Times New Roman" w:hint="eastAsia"/>
-          <w:sz w:val="24"/>
-          <w:szCs w:val="24"/>
-        </w:rPr>
-        <w:tab/>
-      </w:r>
-      <w:r>
-        <w:rPr>
-          <w:rFonts w:ascii="Times New Roman" w:eastAsia="华文仿宋" w:hAnsi="Times New Roman" w:cs="Times New Roman" w:hint="eastAsia"/>
-          <w:sz w:val="24"/>
-          <w:szCs w:val="24"/>
-        </w:rPr>
-        <w:t>2</w:t>
-      </w:r>
-      <w:r>
-        <w:rPr>
-          <w:rFonts w:ascii="Times New Roman" w:eastAsia="华文仿宋" w:hAnsi="Times New Roman" w:cs="Times New Roman" w:hint="eastAsia"/>
-          <w:sz w:val="24"/>
-          <w:szCs w:val="24"/>
-        </w:rPr>
-        <w:t xml:space="preserve">&gt; </w:t>
-      </w:r>
-      <w:r>
-        <w:rPr>
-          <w:rFonts w:ascii="Times New Roman" w:eastAsia="华文仿宋" w:hAnsi="Times New Roman" w:cs="Times New Roman" w:hint="eastAsia"/>
-          <w:sz w:val="24"/>
-          <w:szCs w:val="24"/>
-        </w:rPr>
-        <w:t>命令：</w:t>
-      </w:r>
-      <w:r>
-        <w:rPr>
-          <w:rFonts w:ascii="Times New Roman" w:eastAsia="华文仿宋" w:hAnsi="Times New Roman" w:cs="Times New Roman" w:hint="eastAsia"/>
-          <w:i/>
-          <w:sz w:val="24"/>
-          <w:szCs w:val="24"/>
-        </w:rPr>
-        <w:t>make</w:t>
-      </w:r>
-    </w:p>
-    <w:p>
-      <w:pPr>
-        <w:adjustRightInd w:val="0"/>
-        <w:snapToGrid w:val="0"/>
-        <w:spacing w:line="300" w:lineRule="auto"/>
-        <w:jc w:val="left"/>
-        <w:rPr>
-          <w:rFonts w:ascii="Times New Roman" w:eastAsia="华文仿宋" w:hAnsi="Times New Roman" w:cs="Times New Roman"/>
-          <w:sz w:val="24"/>
-          <w:szCs w:val="24"/>
-        </w:rPr>
-      </w:pPr>
-      <w:r>
-        <w:rPr>
-          <w:rFonts w:ascii="Times New Roman" w:eastAsia="华文仿宋" w:hAnsi="Times New Roman" w:cs="Times New Roman" w:hint="eastAsia"/>
-          <w:i/>
-          <w:sz w:val="24"/>
-          <w:szCs w:val="24"/>
-        </w:rPr>
-        <w:tab/>
-      </w:r>
-      <w:r>
-        <w:rPr>
-          <w:rFonts w:ascii="Times New Roman" w:eastAsia="华文仿宋" w:hAnsi="Times New Roman" w:cs="Times New Roman" w:hint="eastAsia"/>
-          <w:sz w:val="24"/>
-          <w:szCs w:val="24"/>
-        </w:rPr>
-        <w:t>3</w:t>
-      </w:r>
-      <w:r>
-        <w:rPr>
-          <w:rFonts w:ascii="Times New Roman" w:eastAsia="华文仿宋" w:hAnsi="Times New Roman" w:cs="Times New Roman" w:hint="eastAsia"/>
-          <w:sz w:val="24"/>
-          <w:szCs w:val="24"/>
-        </w:rPr>
-        <w:t xml:space="preserve">&gt; </w:t>
-      </w:r>
-      <w:r>
-        <w:rPr>
-          <w:rFonts w:ascii="Times New Roman" w:eastAsia="华文仿宋" w:hAnsi="Times New Roman" w:cs="Times New Roman" w:hint="eastAsia"/>
-          <w:sz w:val="24"/>
-          <w:szCs w:val="24"/>
-        </w:rPr>
-        <w:t>命令：</w:t>
-      </w:r>
-      <w:r>
-        <w:rPr>
-          <w:rFonts w:ascii="Times New Roman" w:eastAsia="华文仿宋" w:hAnsi="Times New Roman" w:cs="Times New Roman" w:hint="eastAsia"/>
-          <w:i/>
-          <w:sz w:val="24"/>
-          <w:szCs w:val="24"/>
-        </w:rPr>
-        <w:t>make install</w:t>
+        <w:t xml:space="preserve"> -f Makefile.win</w:t>
       </w:r>
     </w:p>
     <w:p>
@@ -3244,6 +2688,7 @@
           <w:sz w:val="24"/>
           <w:szCs w:val="24"/>
         </w:rPr>
+        <w:lastRenderedPageBreak/>
         <w:tab/>
       </w:r>
       <w:r>
@@ -4180,16 +3625,7 @@
           <w:sz w:val="24"/>
           <w:szCs w:val="24"/>
         </w:rPr>
-        <w:t>根目录下，</w:t>
-      </w:r>
-      <w:r>
-        <w:rPr>
-          <w:rFonts w:ascii="Times New Roman" w:eastAsia="华文仿宋" w:hAnsi="Times New Roman" w:cs="Times New Roman" w:hint="eastAsia"/>
-          <w:sz w:val="24"/>
-          <w:szCs w:val="24"/>
-        </w:rPr>
-        <w:lastRenderedPageBreak/>
-        <w:t>包括以下相关文件：</w:t>
+        <w:t>根目录下，包括以下相关文件：</w:t>
       </w:r>
     </w:p>
     <w:p>
@@ -4791,6 +4227,7 @@
           <w:sz w:val="24"/>
           <w:szCs w:val="24"/>
         </w:rPr>
+        <w:lastRenderedPageBreak/>
         <w:t>cell_area.asc</w:t>
       </w:r>
     </w:p>
@@ -5545,7 +4982,6 @@
           <w:sz w:val="24"/>
           <w:szCs w:val="24"/>
         </w:rPr>
-        <w:lastRenderedPageBreak/>
         <w:t>skyviewfile</w:t>
       </w:r>
       <w:r>
@@ -6135,6 +5571,7 @@
           <w:szCs w:val="24"/>
           <w:highlight w:val="yellow"/>
         </w:rPr>
+        <w:lastRenderedPageBreak/>
         <w:t xml:space="preserve">      CoarseRes=1000</w:t>
       </w:r>
     </w:p>
@@ -6822,7 +6259,6 @@
           <w:sz w:val="24"/>
           <w:szCs w:val="24"/>
         </w:rPr>
-        <w:lastRenderedPageBreak/>
         <w:t>smallestWSshed</w:t>
       </w:r>
       <w:r>
@@ -7224,7 +6660,16 @@
           <w:sz w:val="24"/>
           <w:szCs w:val="24"/>
         </w:rPr>
-        <w:t>所支持的类型。该部分程序需要进一步确定修改。</w:t>
+        <w:t>所支持的类型。该部分程序需要</w:t>
+      </w:r>
+      <w:r>
+        <w:rPr>
+          <w:rFonts w:ascii="Times New Roman" w:eastAsia="华文仿宋" w:hAnsi="Times New Roman" w:cs="Times New Roman" w:hint="eastAsia"/>
+          <w:sz w:val="24"/>
+          <w:szCs w:val="24"/>
+        </w:rPr>
+        <w:lastRenderedPageBreak/>
+        <w:t>进一步确定修改。</w:t>
       </w:r>
     </w:p>
     <w:p>
@@ -8102,6 +7547,95 @@
     </w:lvl>
   </w:abstractNum>
   <w:abstractNum w:abstractNumId="4" w15:restartNumberingAfterBreak="0">
+    <w:nsid w:val="58C66EDC"/>
+    <w:multiLevelType w:val="hybridMultilevel"/>
+    <w:tmpl w:val="098A5892"/>
+    <w:lvl w:ilvl="0" w:tplc="9F7868CE">
+      <w:start w:val="1"/>
+      <w:numFmt w:val="decimal"/>
+      <w:lvlText w:val="%1）"/>
+      <w:lvlJc w:val="left"/>
+      <w:pPr>
+        <w:ind w:left="360" w:hanging="360"/>
+      </w:pPr>
+      <w:rPr>
+        <w:rFonts w:hint="default"/>
+      </w:rPr>
+    </w:lvl>
+    <w:lvl w:ilvl="1" w:tplc="04090019" w:tentative="1">
+      <w:start w:val="1"/>
+      <w:numFmt w:val="lowerLetter"/>
+      <w:lvlText w:val="%2)"/>
+      <w:lvlJc w:val="left"/>
+      <w:pPr>
+        <w:ind w:left="840" w:hanging="420"/>
+      </w:pPr>
+    </w:lvl>
+    <w:lvl w:ilvl="2" w:tplc="0409001B" w:tentative="1">
+      <w:start w:val="1"/>
+      <w:numFmt w:val="lowerRoman"/>
+      <w:lvlText w:val="%3."/>
+      <w:lvlJc w:val="right"/>
+      <w:pPr>
+        <w:ind w:left="1260" w:hanging="420"/>
+      </w:pPr>
+    </w:lvl>
+    <w:lvl w:ilvl="3" w:tplc="0409000F" w:tentative="1">
+      <w:start w:val="1"/>
+      <w:numFmt w:val="decimal"/>
+      <w:lvlText w:val="%4."/>
+      <w:lvlJc w:val="left"/>
+      <w:pPr>
+        <w:ind w:left="1680" w:hanging="420"/>
+      </w:pPr>
+    </w:lvl>
+    <w:lvl w:ilvl="4" w:tplc="04090019" w:tentative="1">
+      <w:start w:val="1"/>
+      <w:numFmt w:val="lowerLetter"/>
+      <w:lvlText w:val="%5)"/>
+      <w:lvlJc w:val="left"/>
+      <w:pPr>
+        <w:ind w:left="2100" w:hanging="420"/>
+      </w:pPr>
+    </w:lvl>
+    <w:lvl w:ilvl="5" w:tplc="0409001B" w:tentative="1">
+      <w:start w:val="1"/>
+      <w:numFmt w:val="lowerRoman"/>
+      <w:lvlText w:val="%6."/>
+      <w:lvlJc w:val="right"/>
+      <w:pPr>
+        <w:ind w:left="2520" w:hanging="420"/>
+      </w:pPr>
+    </w:lvl>
+    <w:lvl w:ilvl="6" w:tplc="0409000F" w:tentative="1">
+      <w:start w:val="1"/>
+      <w:numFmt w:val="decimal"/>
+      <w:lvlText w:val="%7."/>
+      <w:lvlJc w:val="left"/>
+      <w:pPr>
+        <w:ind w:left="2940" w:hanging="420"/>
+      </w:pPr>
+    </w:lvl>
+    <w:lvl w:ilvl="7" w:tplc="04090019" w:tentative="1">
+      <w:start w:val="1"/>
+      <w:numFmt w:val="lowerLetter"/>
+      <w:lvlText w:val="%8)"/>
+      <w:lvlJc w:val="left"/>
+      <w:pPr>
+        <w:ind w:left="3360" w:hanging="420"/>
+      </w:pPr>
+    </w:lvl>
+    <w:lvl w:ilvl="8" w:tplc="0409001B" w:tentative="1">
+      <w:start w:val="1"/>
+      <w:numFmt w:val="lowerRoman"/>
+      <w:lvlText w:val="%9."/>
+      <w:lvlJc w:val="right"/>
+      <w:pPr>
+        <w:ind w:left="3780" w:hanging="420"/>
+      </w:pPr>
+    </w:lvl>
+  </w:abstractNum>
+  <w:abstractNum w:abstractNumId="5" w15:restartNumberingAfterBreak="0">
     <w:nsid w:val="5F910247"/>
     <w:multiLevelType w:val="hybridMultilevel"/>
     <w:tmpl w:val="A9BC3CF0"/>
@@ -8214,7 +7748,7 @@
       </w:rPr>
     </w:lvl>
   </w:abstractNum>
-  <w:abstractNum w:abstractNumId="5" w15:restartNumberingAfterBreak="0">
+  <w:abstractNum w:abstractNumId="6" w15:restartNumberingAfterBreak="0">
     <w:nsid w:val="64322A51"/>
     <w:multiLevelType w:val="hybridMultilevel"/>
     <w:tmpl w:val="47E81866"/>
@@ -8327,7 +7861,7 @@
       </w:rPr>
     </w:lvl>
   </w:abstractNum>
-  <w:abstractNum w:abstractNumId="6" w15:restartNumberingAfterBreak="0">
+  <w:abstractNum w:abstractNumId="7" w15:restartNumberingAfterBreak="0">
     <w:nsid w:val="7F744F7F"/>
     <w:multiLevelType w:val="hybridMultilevel"/>
     <w:tmpl w:val="DDACADDC"/>
@@ -8441,13 +7975,13 @@
     </w:lvl>
   </w:abstractNum>
   <w:num w:numId="1">
-    <w:abstractNumId w:val="6"/>
+    <w:abstractNumId w:val="7"/>
   </w:num>
   <w:num w:numId="2">
     <w:abstractNumId w:val="1"/>
   </w:num>
   <w:num w:numId="3">
-    <w:abstractNumId w:val="4"/>
+    <w:abstractNumId w:val="5"/>
   </w:num>
   <w:num w:numId="4">
     <w:abstractNumId w:val="0"/>
@@ -8456,10 +7990,13 @@
     <w:abstractNumId w:val="3"/>
   </w:num>
   <w:num w:numId="6">
-    <w:abstractNumId w:val="5"/>
+    <w:abstractNumId w:val="6"/>
   </w:num>
   <w:num w:numId="7">
     <w:abstractNumId w:val="2"/>
+  </w:num>
+  <w:num w:numId="8">
+    <w:abstractNumId w:val="4"/>
   </w:num>
 </w:numbering>
 </file>
@@ -8633,7 +8170,7 @@
     <w:lsdException w:name="Table Web 2" w:semiHidden="1" w:unhideWhenUsed="1"/>
     <w:lsdException w:name="Table Web 3" w:semiHidden="1" w:unhideWhenUsed="1"/>
     <w:lsdException w:name="Balloon Text" w:semiHidden="1" w:unhideWhenUsed="1"/>
-    <w:lsdException w:name="Table Grid" w:semiHidden="1" w:uiPriority="59" w:unhideWhenUsed="1"/>
+    <w:lsdException w:name="Table Grid" w:uiPriority="59"/>
     <w:lsdException w:name="Table Theme" w:semiHidden="1" w:unhideWhenUsed="1"/>
     <w:lsdException w:name="Placeholder Text" w:semiHidden="1"/>
     <w:lsdException w:name="No Spacing" w:uiPriority="1" w:qFormat="1"/>

</xml_diff>